<commit_message>
[Tareas] {Sistemas} El blockchain y ejercicios
</commit_message>
<xml_diff>
--- a/Sistemas informáticos/Trabajos/Moros Pérez, Eric - EL BLOCKCHAIN.docx
+++ b/Sistemas informáticos/Trabajos/Moros Pérez, Eric - EL BLOCKCHAIN.docx
@@ -327,7 +327,7 @@
               <w:szCs w:val="22"/>
             </w:rPr>
           </w:pPr>
-          <w:hyperlink w:anchor="_Toc499201168" w:history="1">
+          <w:hyperlink w:anchor="_Toc499470763" w:history="1">
             <w:r>
               <w:rPr>
                 <w:rStyle w:val="Hipervnculo"/>
@@ -355,7 +355,7 @@
                 <w:noProof/>
                 <w:webHidden/>
               </w:rPr>
-              <w:instrText xml:space="preserve"> PAGEREF _Toc499201168 \h </w:instrText>
+              <w:instrText xml:space="preserve"> PAGEREF _Toc499470763 \h </w:instrText>
             </w:r>
             <w:r>
               <w:rPr>
@@ -399,7 +399,7 @@
               <w:szCs w:val="22"/>
             </w:rPr>
           </w:pPr>
-          <w:hyperlink w:anchor="_Toc499201169" w:history="1">
+          <w:hyperlink w:anchor="_Toc499470764" w:history="1">
             <w:r>
               <w:rPr>
                 <w:rStyle w:val="Hipervnculo"/>
@@ -427,7 +427,7 @@
                 <w:noProof/>
                 <w:webHidden/>
               </w:rPr>
-              <w:instrText xml:space="preserve"> PAGEREF _Toc499201169 \h </w:instrText>
+              <w:instrText xml:space="preserve"> PAGEREF _Toc499470764 \h </w:instrText>
             </w:r>
             <w:r>
               <w:rPr>
@@ -471,13 +471,85 @@
               <w:szCs w:val="22"/>
             </w:rPr>
           </w:pPr>
-          <w:hyperlink w:anchor="_Toc499201170" w:history="1">
+          <w:hyperlink w:anchor="_Toc499470765" w:history="1">
             <w:r>
               <w:rPr>
                 <w:rStyle w:val="Hipervnculo"/>
                 <w:rFonts w:eastAsiaTheme="majorEastAsia"/>
                 <w:noProof/>
               </w:rPr>
+              <w:t>Como funciona la validación de blockchain</w:t>
+            </w:r>
+            <w:r>
+              <w:rPr>
+                <w:noProof/>
+                <w:webHidden/>
+              </w:rPr>
+              <w:tab/>
+            </w:r>
+            <w:r>
+              <w:rPr>
+                <w:noProof/>
+                <w:webHidden/>
+              </w:rPr>
+              <w:fldChar w:fldCharType="begin"/>
+            </w:r>
+            <w:r>
+              <w:rPr>
+                <w:noProof/>
+                <w:webHidden/>
+              </w:rPr>
+              <w:instrText xml:space="preserve"> PAGEREF _Toc499470765 \h </w:instrText>
+            </w:r>
+            <w:r>
+              <w:rPr>
+                <w:noProof/>
+                <w:webHidden/>
+              </w:rPr>
+            </w:r>
+            <w:r>
+              <w:rPr>
+                <w:noProof/>
+                <w:webHidden/>
+              </w:rPr>
+              <w:fldChar w:fldCharType="separate"/>
+            </w:r>
+            <w:r>
+              <w:rPr>
+                <w:noProof/>
+                <w:webHidden/>
+              </w:rPr>
+              <w:t>3</w:t>
+            </w:r>
+            <w:r>
+              <w:rPr>
+                <w:noProof/>
+                <w:webHidden/>
+              </w:rPr>
+              <w:fldChar w:fldCharType="end"/>
+            </w:r>
+          </w:hyperlink>
+        </w:p>
+        <w:p>
+          <w:pPr>
+            <w:pStyle w:val="TDC1"/>
+            <w:tabs>
+              <w:tab w:val="right" w:leader="dot" w:pos="9628"/>
+            </w:tabs>
+            <w:rPr>
+              <w:rFonts w:asciiTheme="minorHAnsi" w:eastAsiaTheme="minorEastAsia" w:hAnsiTheme="minorHAnsi" w:cstheme="minorBidi"/>
+              <w:noProof/>
+              <w:sz w:val="22"/>
+              <w:szCs w:val="22"/>
+            </w:rPr>
+          </w:pPr>
+          <w:hyperlink w:anchor="_Toc499470766" w:history="1">
+            <w:r>
+              <w:rPr>
+                <w:rStyle w:val="Hipervnculo"/>
+                <w:rFonts w:eastAsiaTheme="majorEastAsia"/>
+                <w:noProof/>
+              </w:rPr>
               <w:t>Características/Configuraciones</w:t>
             </w:r>
             <w:r>
@@ -499,7 +571,7 @@
                 <w:noProof/>
                 <w:webHidden/>
               </w:rPr>
-              <w:instrText xml:space="preserve"> PAGEREF _Toc499201170 \h </w:instrText>
+              <w:instrText xml:space="preserve"> PAGEREF _Toc499470766 \h </w:instrText>
             </w:r>
             <w:r>
               <w:rPr>
@@ -543,7 +615,7 @@
               <w:szCs w:val="22"/>
             </w:rPr>
           </w:pPr>
-          <w:hyperlink w:anchor="_Toc499201171" w:history="1">
+          <w:hyperlink w:anchor="_Toc499470767" w:history="1">
             <w:r>
               <w:rPr>
                 <w:rStyle w:val="Hipervnculo"/>
@@ -571,7 +643,7 @@
                 <w:noProof/>
                 <w:webHidden/>
               </w:rPr>
-              <w:instrText xml:space="preserve"> PAGEREF _Toc499201171 \h </w:instrText>
+              <w:instrText xml:space="preserve"> PAGEREF _Toc499470767 \h </w:instrText>
             </w:r>
             <w:r>
               <w:rPr>
@@ -591,7 +663,7 @@
                 <w:noProof/>
                 <w:webHidden/>
               </w:rPr>
-              <w:t>3</w:t>
+              <w:t>4</w:t>
             </w:r>
             <w:r>
               <w:rPr>
@@ -616,7 +688,7 @@
               <w:szCs w:val="22"/>
             </w:rPr>
           </w:pPr>
-          <w:hyperlink w:anchor="_Toc499201172" w:history="1">
+          <w:hyperlink w:anchor="_Toc499470768" w:history="1">
             <w:r>
               <w:rPr>
                 <w:rStyle w:val="Hipervnculo"/>
@@ -661,7 +733,7 @@
                 <w:noProof/>
                 <w:webHidden/>
               </w:rPr>
-              <w:instrText xml:space="preserve"> PAGEREF _Toc499201172 \h </w:instrText>
+              <w:instrText xml:space="preserve"> PAGEREF _Toc499470768 \h </w:instrText>
             </w:r>
             <w:r>
               <w:rPr>
@@ -681,7 +753,7 @@
                 <w:noProof/>
                 <w:webHidden/>
               </w:rPr>
-              <w:t>3</w:t>
+              <w:t>4</w:t>
             </w:r>
             <w:r>
               <w:rPr>
@@ -706,7 +778,7 @@
               <w:szCs w:val="22"/>
             </w:rPr>
           </w:pPr>
-          <w:hyperlink w:anchor="_Toc499201173" w:history="1">
+          <w:hyperlink w:anchor="_Toc499470769" w:history="1">
             <w:r>
               <w:rPr>
                 <w:rStyle w:val="Hipervnculo"/>
@@ -751,7 +823,7 @@
                 <w:noProof/>
                 <w:webHidden/>
               </w:rPr>
-              <w:instrText xml:space="preserve"> PAGEREF _Toc499201173 \h </w:instrText>
+              <w:instrText xml:space="preserve"> PAGEREF _Toc499470769 \h </w:instrText>
             </w:r>
             <w:r>
               <w:rPr>
@@ -771,7 +843,7 @@
                 <w:noProof/>
                 <w:webHidden/>
               </w:rPr>
-              <w:t>3</w:t>
+              <w:t>4</w:t>
             </w:r>
             <w:r>
               <w:rPr>
@@ -795,7 +867,7 @@
               <w:szCs w:val="22"/>
             </w:rPr>
           </w:pPr>
-          <w:hyperlink w:anchor="_Toc499201174" w:history="1">
+          <w:hyperlink w:anchor="_Toc499470770" w:history="1">
             <w:r>
               <w:rPr>
                 <w:rStyle w:val="Hipervnculo"/>
@@ -823,7 +895,7 @@
                 <w:noProof/>
                 <w:webHidden/>
               </w:rPr>
-              <w:instrText xml:space="preserve"> PAGEREF _Toc499201174 \h </w:instrText>
+              <w:instrText xml:space="preserve"> PAGEREF _Toc499470770 \h </w:instrText>
             </w:r>
             <w:r>
               <w:rPr>
@@ -843,7 +915,7 @@
                 <w:noProof/>
                 <w:webHidden/>
               </w:rPr>
-              <w:t>3</w:t>
+              <w:t>4</w:t>
             </w:r>
             <w:r>
               <w:rPr>
@@ -868,7 +940,7 @@
               <w:szCs w:val="22"/>
             </w:rPr>
           </w:pPr>
-          <w:hyperlink w:anchor="_Toc499201175" w:history="1">
+          <w:hyperlink w:anchor="_Toc499470771" w:history="1">
             <w:r>
               <w:rPr>
                 <w:rStyle w:val="Hipervnculo"/>
@@ -913,7 +985,7 @@
                 <w:noProof/>
                 <w:webHidden/>
               </w:rPr>
-              <w:instrText xml:space="preserve"> PAGEREF _Toc499201175 \h </w:instrText>
+              <w:instrText xml:space="preserve"> PAGEREF _Toc499470771 \h </w:instrText>
             </w:r>
             <w:r>
               <w:rPr>
@@ -933,7 +1005,7 @@
                 <w:noProof/>
                 <w:webHidden/>
               </w:rPr>
-              <w:t>3</w:t>
+              <w:t>4</w:t>
             </w:r>
             <w:r>
               <w:rPr>
@@ -958,7 +1030,7 @@
               <w:szCs w:val="22"/>
             </w:rPr>
           </w:pPr>
-          <w:hyperlink w:anchor="_Toc499201176" w:history="1">
+          <w:hyperlink w:anchor="_Toc499470772" w:history="1">
             <w:r>
               <w:rPr>
                 <w:rStyle w:val="Hipervnculo"/>
@@ -1003,7 +1075,7 @@
                 <w:noProof/>
                 <w:webHidden/>
               </w:rPr>
-              <w:instrText xml:space="preserve"> PAGEREF _Toc499201176 \h </w:instrText>
+              <w:instrText xml:space="preserve"> PAGEREF _Toc499470772 \h </w:instrText>
             </w:r>
             <w:r>
               <w:rPr>
@@ -1023,7 +1095,7 @@
                 <w:noProof/>
                 <w:webHidden/>
               </w:rPr>
-              <w:t>3</w:t>
+              <w:t>4</w:t>
             </w:r>
             <w:r>
               <w:rPr>
@@ -1057,10 +1129,8 @@
       <w:r>
         <w:br w:type="page"/>
       </w:r>
-      <w:bookmarkStart w:id="4" w:name="_GoBack"/>
-      <w:bookmarkEnd w:id="4"/>
-    </w:p>
-    <w:bookmarkStart w:id="5" w:name="_Toc499201168" w:displacedByCustomXml="next"/>
+    </w:p>
+    <w:bookmarkStart w:id="4" w:name="_Toc499470763" w:displacedByCustomXml="next"/>
     <w:sdt>
       <w:sdtPr>
         <w:rPr>
@@ -1083,7 +1153,7 @@
           <w:r>
             <w:t>Bibliografía</w:t>
           </w:r>
-          <w:bookmarkEnd w:id="5"/>
+          <w:bookmarkEnd w:id="4"/>
         </w:p>
         <w:sdt>
           <w:sdtPr>
@@ -1124,6 +1194,29 @@
               </w:r>
             </w:p>
             <w:p>
+              <w:pPr>
+                <w:pStyle w:val="Bibliografa"/>
+                <w:ind w:left="720" w:hanging="720"/>
+                <w:rPr>
+                  <w:noProof/>
+                </w:rPr>
+              </w:pPr>
+              <w:r>
+                <w:rPr>
+                  <w:i/>
+                  <w:iCs/>
+                  <w:noProof/>
+                </w:rPr>
+                <w:t>es.wikipedia.org</w:t>
+              </w:r>
+              <w:r>
+                <w:rPr>
+                  <w:noProof/>
+                </w:rPr>
+                <w:t>. (26 de 11 de 2017). Obtenido de https://es.wikipedia.org/wiki/Problema_de_los_generales_bizantinos</w:t>
+              </w:r>
+            </w:p>
+            <w:p>
               <w:r>
                 <w:rPr>
                   <w:b/>
@@ -1149,122 +1242,491 @@
         <w:pStyle w:val="Ttulo1"/>
         <w:jc w:val="both"/>
       </w:pPr>
-      <w:bookmarkStart w:id="6" w:name="_Toc499201169"/>
+      <w:bookmarkStart w:id="5" w:name="_Toc499470764"/>
       <w:r>
         <w:lastRenderedPageBreak/>
         <w:t>¿Qué es blockchain?</w:t>
       </w:r>
+      <w:bookmarkEnd w:id="5"/>
+    </w:p>
+    <w:p>
+      <w:pPr>
+        <w:jc w:val="both"/>
+      </w:pPr>
+      <w:r>
+        <w:t xml:space="preserve">Como primer punto básico lo que hay que entender es que blockchain es una base de datos, solo </w:t>
+      </w:r>
+      <w:proofErr w:type="gramStart"/>
+      <w:r>
+        <w:t>que</w:t>
+      </w:r>
+      <w:proofErr w:type="gramEnd"/>
+      <w:r>
+        <w:t xml:space="preserve"> a </w:t>
+      </w:r>
+      <w:r>
+        <w:t xml:space="preserve">diferencia de las habituales, ha </w:t>
+      </w:r>
+      <w:r>
+        <w:t xml:space="preserve">sido diseñada para ser lineal </w:t>
+      </w:r>
+      <w:r>
+        <w:t xml:space="preserve">en el tiempo </w:t>
+      </w:r>
+      <w:r>
+        <w:t>e inmodificable</w:t>
+      </w:r>
+      <w:r>
+        <w:t>.</w:t>
+      </w:r>
+    </w:p>
+    <w:p>
+      <w:pPr>
+        <w:jc w:val="both"/>
+      </w:pPr>
+    </w:p>
+    <w:p>
+      <w:pPr>
+        <w:jc w:val="both"/>
+      </w:pPr>
+      <w:r>
+        <w:t>Una vez sabemos esto</w:t>
+      </w:r>
+      <w:r>
+        <w:t>,</w:t>
+      </w:r>
+      <w:r>
+        <w:t xml:space="preserve"> ya se nos quita de la cabeza </w:t>
+      </w:r>
+      <w:r>
+        <w:t xml:space="preserve">el que por el hecho de que </w:t>
+      </w:r>
+      <w:r>
+        <w:t>B</w:t>
+      </w:r>
+      <w:r>
+        <w:t xml:space="preserve">itcoin </w:t>
+      </w:r>
+      <w:r>
+        <w:t>usara este concepto por primera vez en 2009</w:t>
+      </w:r>
+      <w:r>
+        <w:t xml:space="preserve"> esté extralimitado a almacenar las transacciones de algo “tan sencillo como una </w:t>
+      </w:r>
+      <w:r>
+        <w:t>criptomoneda</w:t>
+      </w:r>
+      <w:r>
+        <w:t>”</w:t>
+      </w:r>
+      <w:r>
+        <w:t>.</w:t>
+      </w:r>
+    </w:p>
+    <w:p>
+      <w:pPr>
+        <w:jc w:val="both"/>
+      </w:pPr>
+    </w:p>
+    <w:p>
+      <w:pPr>
+        <w:jc w:val="both"/>
+      </w:pPr>
+      <w:r>
+        <w:t>Y como segundo punto es importante destacar que es una base de datos distribuida</w:t>
+      </w:r>
+      <w:r>
+        <w:t xml:space="preserve">, lo que significa que no funciona con un equipo servidor </w:t>
+      </w:r>
+      <w:r>
+        <w:t xml:space="preserve">o varios </w:t>
+      </w:r>
+      <w:r>
+        <w:t xml:space="preserve">con el </w:t>
+      </w:r>
+      <w:r>
+        <w:t xml:space="preserve">cual se accede </w:t>
+      </w:r>
+      <w:r>
+        <w:t xml:space="preserve">a los datos, funciona a base de nodos que mantienen una copia de la base de datos </w:t>
+      </w:r>
+      <w:r>
+        <w:t>la cual se la distribuye</w:t>
+      </w:r>
+      <w:r>
+        <w:t xml:space="preserve"> con el fin de mejorar su seguridad, su velocidad y su </w:t>
+      </w:r>
+      <w:r>
+        <w:t>estabilidad contra la perdida de datos</w:t>
+      </w:r>
+      <w:r>
+        <w:t xml:space="preserve"> (La cual debería ser</w:t>
+      </w:r>
+      <w:r>
+        <w:t xml:space="preserve"> imposible siempre y cuando quede un nodo en pie</w:t>
+      </w:r>
+      <w:r>
+        <w:t>)</w:t>
+      </w:r>
+      <w:r>
+        <w:t>.</w:t>
+      </w:r>
+    </w:p>
+    <w:p>
+      <w:pPr>
+        <w:pStyle w:val="Ttulo1"/>
+      </w:pPr>
+      <w:bookmarkStart w:id="6" w:name="_Toc499470765"/>
+      <w:r>
+        <w:t>¿Cómo se almacena</w:t>
+      </w:r>
+      <w:bookmarkStart w:id="7" w:name="_GoBack"/>
+      <w:bookmarkEnd w:id="7"/>
+      <w:r>
+        <w:t>?</w:t>
+      </w:r>
+    </w:p>
+    <w:p>
+      <w:pPr>
+        <w:rPr>
+          <w:rFonts w:eastAsiaTheme="majorEastAsia"/>
+        </w:rPr>
+      </w:pPr>
+    </w:p>
+    <w:p>
+      <w:pPr>
+        <w:spacing w:after="160" w:line="259" w:lineRule="auto"/>
+        <w:rPr>
+          <w:rFonts w:eastAsiaTheme="majorEastAsia"/>
+        </w:rPr>
+      </w:pPr>
+      <w:r>
+        <w:rPr>
+          <w:rFonts w:eastAsiaTheme="majorEastAsia"/>
+        </w:rPr>
+        <w:br w:type="page"/>
+      </w:r>
+    </w:p>
+    <w:p>
+      <w:pPr>
+        <w:pStyle w:val="Ttulo1"/>
+      </w:pPr>
+      <w:r>
+        <w:lastRenderedPageBreak/>
+        <w:t xml:space="preserve">Como </w:t>
+      </w:r>
+      <w:r>
+        <w:t>funciona la validación de</w:t>
+      </w:r>
+      <w:r>
+        <w:t xml:space="preserve"> blockchain</w:t>
+      </w:r>
       <w:bookmarkEnd w:id="6"/>
     </w:p>
     <w:p>
-      <w:pPr>
-        <w:jc w:val="both"/>
-      </w:pPr>
-      <w:r>
-        <w:t xml:space="preserve">Como primer punto básico lo que hay que entender es que blockchain es una base de datos, solo </w:t>
-      </w:r>
-      <w:proofErr w:type="gramStart"/>
-      <w:r>
-        <w:t>que</w:t>
-      </w:r>
-      <w:proofErr w:type="gramEnd"/>
-      <w:r>
-        <w:t xml:space="preserve"> a </w:t>
-      </w:r>
-      <w:r>
-        <w:t xml:space="preserve">diferencia de las habituales, ha </w:t>
-      </w:r>
-      <w:r>
-        <w:t xml:space="preserve">sido diseñada para ser lineal </w:t>
-      </w:r>
-      <w:r>
-        <w:t xml:space="preserve">en el tiempo </w:t>
-      </w:r>
-      <w:r>
-        <w:t>e inmodificable</w:t>
+      <w:r>
+        <w:t>Existe un ejemplo principal al cual es habitual referirse (Probablemente porque será en el que se basaron para crear el software)</w:t>
       </w:r>
       <w:r>
         <w:t>.</w:t>
       </w:r>
-    </w:p>
-    <w:p>
-      <w:pPr>
-        <w:jc w:val="both"/>
-      </w:pPr>
-    </w:p>
-    <w:p>
-      <w:pPr>
-        <w:jc w:val="both"/>
-      </w:pPr>
-      <w:r>
-        <w:t>Una vez sabemos esto</w:t>
+      <w:r>
+        <w:t xml:space="preserve"> </w:t>
+      </w:r>
+      <w:r>
+        <w:t>E</w:t>
+      </w:r>
+      <w:r>
+        <w:t>l problema matemático de los generales bizantinos</w:t>
+      </w:r>
+      <w:r>
+        <w:t>:</w:t>
+      </w:r>
+      <w:r>
+        <w:t xml:space="preserve"> </w:t>
+      </w:r>
+      <w:r>
+        <w:t>E</w:t>
+      </w:r>
+      <w:r>
+        <w:t>n el cual se presentan varias situaciones</w:t>
       </w:r>
       <w:r>
         <w:t>,</w:t>
       </w:r>
       <w:r>
-        <w:t xml:space="preserve"> ya se nos quita de la cabeza </w:t>
-      </w:r>
-      <w:r>
-        <w:t xml:space="preserve">el que por el hecho de que </w:t>
-      </w:r>
-      <w:r>
-        <w:t>B</w:t>
-      </w:r>
-      <w:r>
-        <w:t xml:space="preserve">itcoin </w:t>
-      </w:r>
-      <w:r>
-        <w:t>usara este concepto por primera vez en 2009</w:t>
-      </w:r>
-      <w:r>
-        <w:t xml:space="preserve"> esté extralimitado a almacenar las transacciones de algo “tan sencillo como una </w:t>
-      </w:r>
-      <w:r>
-        <w:t>criptomoneda</w:t>
-      </w:r>
-      <w:r>
-        <w:t>” de intercambio.</w:t>
-      </w:r>
-    </w:p>
-    <w:p>
-      <w:pPr>
-        <w:jc w:val="both"/>
-      </w:pPr>
-    </w:p>
-    <w:p>
-      <w:pPr>
-        <w:jc w:val="both"/>
-      </w:pPr>
-      <w:r>
-        <w:t>Y como segundo punto es importante destacar que es una base de datos distribuida</w:t>
-      </w:r>
-      <w:r>
-        <w:t xml:space="preserve">, lo que significa que no funciona con un equipo servidor </w:t>
-      </w:r>
-      <w:r>
-        <w:t xml:space="preserve">o varios </w:t>
-      </w:r>
-      <w:r>
-        <w:t xml:space="preserve">con el </w:t>
-      </w:r>
-      <w:r>
-        <w:t xml:space="preserve">cual se accede </w:t>
-      </w:r>
-      <w:r>
-        <w:t xml:space="preserve">a los datos, funciona a base de nodos que mantienen una copia de la base de datos </w:t>
-      </w:r>
-      <w:r>
-        <w:t>la cual se la distribuye</w:t>
-      </w:r>
-      <w:r>
-        <w:t xml:space="preserve"> con el fin de mejorar su seguridad, su velocidad y su </w:t>
-      </w:r>
-      <w:r>
-        <w:t>estabilidad contra la perdida de datos</w:t>
+        <w:t xml:space="preserve"> en las que </w:t>
+      </w:r>
+      <w:r>
+        <w:t>los generales han de comunicarse entre ellos a base de mensajeros</w:t>
+      </w:r>
+      <w:r>
+        <w:t>,</w:t>
+      </w:r>
+      <w:r>
+        <w:t xml:space="preserve"> con la intención de coordinarse para atacar o retirarse </w:t>
+      </w:r>
+      <w:r>
+        <w:t xml:space="preserve">en las distintas ciudades a las cuales están </w:t>
+      </w:r>
+      <w:r>
+        <w:t>atacando,</w:t>
+      </w:r>
+      <w:r>
+        <w:t xml:space="preserve"> pero el problema </w:t>
+      </w:r>
+      <w:r>
+        <w:t xml:space="preserve">se encuentra </w:t>
+      </w:r>
+      <w:r>
+        <w:t xml:space="preserve">en que entre esos generales hay </w:t>
+      </w:r>
+      <w:r>
+        <w:t xml:space="preserve">un traidor </w:t>
+      </w:r>
+      <w:r>
+        <w:t>y hay que descubrirlo para ponerse de acuerdo</w:t>
+      </w:r>
+      <w:r>
+        <w:t xml:space="preserve"> (</w:t>
+      </w:r>
+      <w:r>
+        <w:t>P</w:t>
+      </w:r>
+      <w:r>
+        <w:t>refiero proponer el mío propio)</w:t>
       </w:r>
       <w:r>
         <w:t>.</w:t>
+      </w:r>
+    </w:p>
+    <w:p>
+      <w:pPr>
+        <w:rPr>
+          <w:i/>
+        </w:rPr>
+      </w:pPr>
+      <w:r>
+        <w:rPr>
+          <w:i/>
+        </w:rPr>
+        <w:t>(</w:t>
+      </w:r>
+      <w:r>
+        <w:rPr>
+          <w:i/>
+        </w:rPr>
+        <w:t xml:space="preserve">Para leer sobre dicho problema encontrarás información </w:t>
+      </w:r>
+      <w:r>
+        <w:rPr>
+          <w:i/>
+        </w:rPr>
+        <w:t>siguiendo este</w:t>
+      </w:r>
+      <w:r>
+        <w:rPr>
+          <w:i/>
+        </w:rPr>
+        <w:t xml:space="preserve"> enlace: </w:t>
+      </w:r>
+      <w:hyperlink r:id="rId8" w:history="1">
+        <w:r>
+          <w:rPr>
+            <w:rStyle w:val="Hipervnculo"/>
+            <w:i/>
+          </w:rPr>
+          <w:t>https://es.wikipedia.org/wiki/Problema_de_los_generales_bizantinos</w:t>
+        </w:r>
+      </w:hyperlink>
+      <w:r>
+        <w:rPr>
+          <w:i/>
+        </w:rPr>
+        <w:t>)</w:t>
+      </w:r>
+    </w:p>
+    <w:p>
+      <w:pPr>
+        <w:rPr>
+          <w:i/>
+        </w:rPr>
+      </w:pPr>
+    </w:p>
+    <w:p>
+      <w:r>
+        <w:t xml:space="preserve">Pongamos que </w:t>
+      </w:r>
+      <w:r>
+        <w:t xml:space="preserve">un profesor de sistemas nos pone un trabajo </w:t>
+      </w:r>
+      <w:r>
+        <w:t xml:space="preserve">en el cual debemos de hablar sobre el tema que nos de la gana con algunas condiciones, </w:t>
+      </w:r>
+      <w:r>
+        <w:t>las cuales no especifica</w:t>
+      </w:r>
+      <w:r>
+        <w:t>,</w:t>
+      </w:r>
+      <w:r>
+        <w:t xml:space="preserve"> nos dice que nos mandará al e-mail</w:t>
+      </w:r>
+      <w:r>
+        <w:t xml:space="preserve"> y</w:t>
+      </w:r>
+      <w:r>
+        <w:t xml:space="preserve"> </w:t>
+      </w:r>
+      <w:r>
+        <w:t xml:space="preserve">además </w:t>
+      </w:r>
+      <w:r>
+        <w:t>que entregaremos a un profesor sustituto porque él se encontrará ausente</w:t>
+      </w:r>
+      <w:r>
+        <w:t xml:space="preserve"> (Este profesor es muy estricto</w:t>
+      </w:r>
+      <w:r>
+        <w:t>, y el que no siga al pie de la letra las instrucciones automáticamente tendrá un 0 en la evaluación</w:t>
+      </w:r>
+      <w:r>
+        <w:t>)</w:t>
+      </w:r>
+      <w:r>
+        <w:t>. A</w:t>
+      </w:r>
+      <w:r>
+        <w:t>l día siguiente aprovechando que el profesor</w:t>
+      </w:r>
+      <w:r>
+        <w:t xml:space="preserve"> sustituto</w:t>
+      </w:r>
+      <w:r>
+        <w:t xml:space="preserve"> tarda en venir porque hay un problema con la red del instituto</w:t>
+      </w:r>
+      <w:r>
+        <w:t xml:space="preserve">, los 12 alumnos </w:t>
+      </w:r>
+      <w:r>
+        <w:t>nos ponemos</w:t>
+      </w:r>
+      <w:r>
+        <w:t xml:space="preserve"> a comparar trabajos por </w:t>
+      </w:r>
+      <w:r>
+        <w:t>aburrimiento,</w:t>
+      </w:r>
+      <w:r>
+        <w:t xml:space="preserve"> pero resulta que </w:t>
+      </w:r>
+      <w:r>
+        <w:t>4</w:t>
+      </w:r>
+      <w:r>
+        <w:t xml:space="preserve"> de clase han hecho un trabajo de 5</w:t>
+      </w:r>
+      <w:r>
+        <w:t>00</w:t>
+      </w:r>
+      <w:r>
+        <w:t xml:space="preserve"> p</w:t>
+      </w:r>
+      <w:r>
+        <w:t>alabras</w:t>
+      </w:r>
+      <w:r>
+        <w:t xml:space="preserve"> en lugar de 1000 como se especificaba</w:t>
+      </w:r>
+      <w:r>
+        <w:t xml:space="preserve"> en el e-mail</w:t>
+      </w:r>
+      <w:r>
+        <w:t xml:space="preserve">, total que el resto de alumnos </w:t>
+      </w:r>
+      <w:r>
+        <w:t>les comentamos sobre dicha condición</w:t>
+      </w:r>
+      <w:r>
+        <w:t xml:space="preserve">, </w:t>
+      </w:r>
+      <w:r>
+        <w:t>pero</w:t>
+      </w:r>
+      <w:r>
+        <w:t xml:space="preserve"> dicen que en su e-mail</w:t>
+      </w:r>
+      <w:r>
+        <w:t xml:space="preserve"> ponía que era solo de 500. ¿Quién crees que tiene razón?</w:t>
+      </w:r>
+    </w:p>
+    <w:p/>
+    <w:p>
+      <w:r>
+        <w:t>Pues siguiendo el algoritmo que usa blockchain</w:t>
+      </w:r>
+      <w:r>
+        <w:t>,</w:t>
+      </w:r>
+      <w:r>
+        <w:t xml:space="preserve"> esos </w:t>
+      </w:r>
+      <w:r>
+        <w:t>4</w:t>
+      </w:r>
+      <w:r>
+        <w:t xml:space="preserve"> alumnos se equivocan</w:t>
+      </w:r>
+      <w:r>
+        <w:t>,</w:t>
+      </w:r>
+      <w:r>
+        <w:t xml:space="preserve"> porque el porcentaje de </w:t>
+      </w:r>
+      <w:r>
+        <w:t>alumnos</w:t>
+      </w:r>
+      <w:r>
+        <w:t xml:space="preserve"> que están de acuerdo</w:t>
+      </w:r>
+      <w:r>
+        <w:t xml:space="preserve"> </w:t>
+      </w:r>
+      <w:r>
+        <w:t xml:space="preserve">en que el trabajo era de 1000 palabras </w:t>
+      </w:r>
+      <w:r>
+        <w:t>y no de 500 es superior al que dice lo contrario. Y por ello en nuestro caso ellos son los traidores que pretendían hacer un trabajo más pequeño</w:t>
+      </w:r>
+      <w:r>
+        <w:t xml:space="preserve"> y van a tener un 0 en la evaluación.</w:t>
+      </w:r>
+    </w:p>
+    <w:p/>
+    <w:p>
+      <w:r>
+        <w:t>También dejo este enlace a otro ejemplo sobre un suricato gigante volador</w:t>
+      </w:r>
+      <w:r>
+        <w:t xml:space="preserve"> que vi en una plaza el otro día</w:t>
+      </w:r>
+      <w:r>
+        <w:t xml:space="preserve">: </w:t>
+      </w:r>
+    </w:p>
+    <w:p>
+      <w:pPr>
+        <w:spacing w:after="160" w:line="259" w:lineRule="auto"/>
+        <w:rPr>
+          <w:rFonts w:asciiTheme="majorHAnsi" w:eastAsiaTheme="majorEastAsia" w:hAnsiTheme="majorHAnsi" w:cstheme="majorBidi"/>
+          <w:color w:val="2F5496" w:themeColor="accent1" w:themeShade="BF"/>
+          <w:sz w:val="32"/>
+          <w:szCs w:val="32"/>
+        </w:rPr>
+      </w:pPr>
+      <w:bookmarkStart w:id="8" w:name="_Toc499470766"/>
+      <w:r>
+        <w:br w:type="page"/>
       </w:r>
     </w:p>
     <w:p>
@@ -1272,24 +1734,21 @@
         <w:pStyle w:val="Ttulo1"/>
         <w:jc w:val="both"/>
       </w:pPr>
-      <w:bookmarkStart w:id="7" w:name="_Toc499201170"/>
-      <w:r>
+      <w:r>
+        <w:lastRenderedPageBreak/>
         <w:t>Características</w:t>
       </w:r>
       <w:r>
         <w:t>/Configuraciones</w:t>
       </w:r>
-      <w:bookmarkEnd w:id="7"/>
+      <w:bookmarkEnd w:id="8"/>
     </w:p>
     <w:p>
       <w:pPr>
         <w:jc w:val="both"/>
       </w:pPr>
       <w:r>
-        <w:t>Se pueden hacer múltiples combinaciones de las capacidades de las siguientes clasificaciones</w:t>
-      </w:r>
-      <w:r>
-        <w:t xml:space="preserve"> en todos los niveles.</w:t>
+        <w:t>Se pueden hacer múltiples combinaciones de las capacidades de las siguientes clasificaciones en todos los niveles.</w:t>
       </w:r>
     </w:p>
     <w:p>
@@ -1297,11 +1756,11 @@
         <w:pStyle w:val="Ttulo2"/>
         <w:jc w:val="both"/>
       </w:pPr>
-      <w:bookmarkStart w:id="8" w:name="_Toc499201171"/>
+      <w:bookmarkStart w:id="9" w:name="_Toc499470767"/>
       <w:r>
         <w:t>Acceso a los datos</w:t>
       </w:r>
-      <w:bookmarkEnd w:id="8"/>
+      <w:bookmarkEnd w:id="9"/>
     </w:p>
     <w:p>
       <w:pPr>
@@ -1312,11 +1771,11 @@
         </w:numPr>
         <w:jc w:val="both"/>
       </w:pPr>
-      <w:bookmarkStart w:id="9" w:name="_Toc499201172"/>
+      <w:bookmarkStart w:id="10" w:name="_Toc499470768"/>
       <w:r>
         <w:t>Pública</w:t>
       </w:r>
-      <w:bookmarkEnd w:id="9"/>
+      <w:bookmarkEnd w:id="10"/>
     </w:p>
     <w:p>
       <w:pPr>
@@ -1336,11 +1795,11 @@
         </w:numPr>
         <w:jc w:val="both"/>
       </w:pPr>
-      <w:bookmarkStart w:id="10" w:name="_Toc499201173"/>
+      <w:bookmarkStart w:id="11" w:name="_Toc499470769"/>
       <w:r>
         <w:t>Privada</w:t>
       </w:r>
-      <w:bookmarkEnd w:id="10"/>
+      <w:bookmarkEnd w:id="11"/>
     </w:p>
     <w:p>
       <w:pPr>
@@ -1362,11 +1821,11 @@
         <w:pStyle w:val="Ttulo2"/>
         <w:jc w:val="both"/>
       </w:pPr>
-      <w:bookmarkStart w:id="11" w:name="_Toc499201174"/>
+      <w:bookmarkStart w:id="12" w:name="_Toc499470770"/>
       <w:r>
         <w:t>Permisos</w:t>
       </w:r>
-      <w:bookmarkEnd w:id="11"/>
+      <w:bookmarkEnd w:id="12"/>
     </w:p>
     <w:p>
       <w:pPr>
@@ -1377,11 +1836,11 @@
         </w:numPr>
         <w:jc w:val="both"/>
       </w:pPr>
-      <w:bookmarkStart w:id="12" w:name="_Toc499201175"/>
+      <w:bookmarkStart w:id="13" w:name="_Toc499470771"/>
       <w:r>
         <w:t>Activados</w:t>
       </w:r>
-      <w:bookmarkEnd w:id="12"/>
+      <w:bookmarkEnd w:id="13"/>
     </w:p>
     <w:p>
       <w:pPr>
@@ -1401,11 +1860,11 @@
         </w:numPr>
         <w:jc w:val="both"/>
       </w:pPr>
-      <w:bookmarkStart w:id="13" w:name="_Toc499201176"/>
+      <w:bookmarkStart w:id="14" w:name="_Toc499470772"/>
       <w:r>
         <w:t>Desactivados</w:t>
       </w:r>
-      <w:bookmarkEnd w:id="13"/>
+      <w:bookmarkEnd w:id="14"/>
     </w:p>
     <w:p>
       <w:pPr>
@@ -1422,7 +1881,7 @@
       </w:pPr>
     </w:p>
     <w:sectPr>
-      <w:footerReference w:type="default" r:id="rId8"/>
+      <w:footerReference w:type="default" r:id="rId9"/>
       <w:pgSz w:w="11906" w:h="16838" w:code="9"/>
       <w:pgMar w:top="1701" w:right="1134" w:bottom="1134" w:left="1134" w:header="709" w:footer="709" w:gutter="0"/>
       <w:pgNumType w:start="0"/>
@@ -1561,7 +2020,7 @@
                                     <w:noProof/>
                                     <w:color w:val="8C8C8C" w:themeColor="background1" w:themeShade="8C"/>
                                   </w:rPr>
-                                  <w:t>2</w:t>
+                                  <w:t>5</w:t>
                                 </w:r>
                                 <w:r>
                                   <w:rPr>
@@ -1698,7 +2157,7 @@
                               <w:noProof/>
                               <w:color w:val="8C8C8C" w:themeColor="background1" w:themeShade="8C"/>
                             </w:rPr>
-                            <w:t>2</w:t>
+                            <w:t>5</w:t>
                           </w:r>
                           <w:r>
                             <w:rPr>
@@ -2552,6 +3011,18 @@
       <w:ind w:left="480"/>
     </w:pPr>
   </w:style>
+  <w:style w:type="character" w:styleId="Mencinsinresolver">
+    <w:name w:val="Unresolved Mention"/>
+    <w:basedOn w:val="Fuentedeprrafopredeter"/>
+    <w:uiPriority w:val="99"/>
+    <w:semiHidden/>
+    <w:unhideWhenUsed/>
+    <w:rsid w:val="0054785C"/>
+    <w:rPr>
+      <w:color w:val="808080"/>
+      <w:shd w:val="clear" w:color="auto" w:fill="E6E6E6"/>
+    </w:rPr>
+  </w:style>
 </w:styles>
 </file>
 
@@ -2829,11 +3300,22 @@
     <b:URL>http://blog.bit2me.com/es/</b:URL>
     <b:RefOrder>1</b:RefOrder>
   </b:Source>
+  <b:Source>
+    <b:Tag>esw17</b:Tag>
+    <b:SourceType>InternetSite</b:SourceType>
+    <b:Guid>{E9F1E495-FC3B-4CD7-86FC-54B1DDCCECE0}</b:Guid>
+    <b:Title>es.wikipedia.org</b:Title>
+    <b:Year>2017</b:Year>
+    <b:Month>11</b:Month>
+    <b:Day>26</b:Day>
+    <b:URL>https://es.wikipedia.org/wiki/Problema_de_los_generales_bizantinos</b:URL>
+    <b:RefOrder>2</b:RefOrder>
+  </b:Source>
 </b:Sources>
 </file>
 
 <file path=customXml/itemProps1.xml><?xml version="1.0" encoding="utf-8"?>
-<ds:datastoreItem xmlns:ds="http://schemas.openxmlformats.org/officeDocument/2006/customXml" ds:itemID="{AFCE30B6-5EE9-4E36-90ED-34B26248FA2D}">
+<ds:datastoreItem xmlns:ds="http://schemas.openxmlformats.org/officeDocument/2006/customXml" ds:itemID="{35207A4F-3C2A-4BEA-91DA-74E3CF0AC108}">
   <ds:schemaRefs>
     <ds:schemaRef ds:uri="http://schemas.openxmlformats.org/officeDocument/2006/bibliography"/>
   </ds:schemaRefs>

</xml_diff>

<commit_message>
[Tareas] {Sistemas} El blockchain
</commit_message>
<xml_diff>
--- a/Sistemas informáticos/Trabajos/Moros Pérez, Eric - EL BLOCKCHAIN.docx
+++ b/Sistemas informáticos/Trabajos/Moros Pérez, Eric - EL BLOCKCHAIN.docx
@@ -327,7 +327,7 @@
               <w:szCs w:val="22"/>
             </w:rPr>
           </w:pPr>
-          <w:hyperlink w:anchor="_Toc499470763" w:history="1">
+          <w:hyperlink w:anchor="_Toc499637247" w:history="1">
             <w:r>
               <w:rPr>
                 <w:rStyle w:val="Hipervnculo"/>
@@ -355,7 +355,7 @@
                 <w:noProof/>
                 <w:webHidden/>
               </w:rPr>
-              <w:instrText xml:space="preserve"> PAGEREF _Toc499470763 \h </w:instrText>
+              <w:instrText xml:space="preserve"> PAGEREF _Toc499637247 \h </w:instrText>
             </w:r>
             <w:r>
               <w:rPr>
@@ -399,7 +399,7 @@
               <w:szCs w:val="22"/>
             </w:rPr>
           </w:pPr>
-          <w:hyperlink w:anchor="_Toc499470764" w:history="1">
+          <w:hyperlink w:anchor="_Toc499637248" w:history="1">
             <w:r>
               <w:rPr>
                 <w:rStyle w:val="Hipervnculo"/>
@@ -427,7 +427,7 @@
                 <w:noProof/>
                 <w:webHidden/>
               </w:rPr>
-              <w:instrText xml:space="preserve"> PAGEREF _Toc499470764 \h </w:instrText>
+              <w:instrText xml:space="preserve"> PAGEREF _Toc499637248 \h </w:instrText>
             </w:r>
             <w:r>
               <w:rPr>
@@ -471,14 +471,14 @@
               <w:szCs w:val="22"/>
             </w:rPr>
           </w:pPr>
-          <w:hyperlink w:anchor="_Toc499470765" w:history="1">
+          <w:hyperlink w:anchor="_Toc499637249" w:history="1">
             <w:r>
               <w:rPr>
                 <w:rStyle w:val="Hipervnculo"/>
                 <w:rFonts w:eastAsiaTheme="majorEastAsia"/>
                 <w:noProof/>
               </w:rPr>
-              <w:t>Como funciona la validación de blockchain</w:t>
+              <w:t>¿Cómo funciona la validación de blockchain?</w:t>
             </w:r>
             <w:r>
               <w:rPr>
@@ -499,7 +499,7 @@
                 <w:noProof/>
                 <w:webHidden/>
               </w:rPr>
-              <w:instrText xml:space="preserve"> PAGEREF _Toc499470765 \h </w:instrText>
+              <w:instrText xml:space="preserve"> PAGEREF _Toc499637249 \h </w:instrText>
             </w:r>
             <w:r>
               <w:rPr>
@@ -543,13 +543,85 @@
               <w:szCs w:val="22"/>
             </w:rPr>
           </w:pPr>
-          <w:hyperlink w:anchor="_Toc499470766" w:history="1">
+          <w:hyperlink w:anchor="_Toc499637250" w:history="1">
             <w:r>
               <w:rPr>
                 <w:rStyle w:val="Hipervnculo"/>
                 <w:rFonts w:eastAsiaTheme="majorEastAsia"/>
                 <w:noProof/>
               </w:rPr>
+              <w:t>¿Cómo se almacenan los datos?</w:t>
+            </w:r>
+            <w:r>
+              <w:rPr>
+                <w:noProof/>
+                <w:webHidden/>
+              </w:rPr>
+              <w:tab/>
+            </w:r>
+            <w:r>
+              <w:rPr>
+                <w:noProof/>
+                <w:webHidden/>
+              </w:rPr>
+              <w:fldChar w:fldCharType="begin"/>
+            </w:r>
+            <w:r>
+              <w:rPr>
+                <w:noProof/>
+                <w:webHidden/>
+              </w:rPr>
+              <w:instrText xml:space="preserve"> PAGEREF _Toc499637250 \h </w:instrText>
+            </w:r>
+            <w:r>
+              <w:rPr>
+                <w:noProof/>
+                <w:webHidden/>
+              </w:rPr>
+            </w:r>
+            <w:r>
+              <w:rPr>
+                <w:noProof/>
+                <w:webHidden/>
+              </w:rPr>
+              <w:fldChar w:fldCharType="separate"/>
+            </w:r>
+            <w:r>
+              <w:rPr>
+                <w:noProof/>
+                <w:webHidden/>
+              </w:rPr>
+              <w:t>4</w:t>
+            </w:r>
+            <w:r>
+              <w:rPr>
+                <w:noProof/>
+                <w:webHidden/>
+              </w:rPr>
+              <w:fldChar w:fldCharType="end"/>
+            </w:r>
+          </w:hyperlink>
+        </w:p>
+        <w:p>
+          <w:pPr>
+            <w:pStyle w:val="TDC1"/>
+            <w:tabs>
+              <w:tab w:val="right" w:leader="dot" w:pos="9628"/>
+            </w:tabs>
+            <w:rPr>
+              <w:rFonts w:asciiTheme="minorHAnsi" w:eastAsiaTheme="minorEastAsia" w:hAnsiTheme="minorHAnsi" w:cstheme="minorBidi"/>
+              <w:noProof/>
+              <w:sz w:val="22"/>
+              <w:szCs w:val="22"/>
+            </w:rPr>
+          </w:pPr>
+          <w:hyperlink w:anchor="_Toc499637251" w:history="1">
+            <w:r>
+              <w:rPr>
+                <w:rStyle w:val="Hipervnculo"/>
+                <w:rFonts w:eastAsiaTheme="majorEastAsia"/>
+                <w:noProof/>
+              </w:rPr>
               <w:t>Características/Configuraciones</w:t>
             </w:r>
             <w:r>
@@ -571,7 +643,7 @@
                 <w:noProof/>
                 <w:webHidden/>
               </w:rPr>
-              <w:instrText xml:space="preserve"> PAGEREF _Toc499470766 \h </w:instrText>
+              <w:instrText xml:space="preserve"> PAGEREF _Toc499637251 \h </w:instrText>
             </w:r>
             <w:r>
               <w:rPr>
@@ -591,7 +663,7 @@
                 <w:noProof/>
                 <w:webHidden/>
               </w:rPr>
-              <w:t>3</w:t>
+              <w:t>5</w:t>
             </w:r>
             <w:r>
               <w:rPr>
@@ -615,7 +687,7 @@
               <w:szCs w:val="22"/>
             </w:rPr>
           </w:pPr>
-          <w:hyperlink w:anchor="_Toc499470767" w:history="1">
+          <w:hyperlink w:anchor="_Toc499637252" w:history="1">
             <w:r>
               <w:rPr>
                 <w:rStyle w:val="Hipervnculo"/>
@@ -643,7 +715,7 @@
                 <w:noProof/>
                 <w:webHidden/>
               </w:rPr>
-              <w:instrText xml:space="preserve"> PAGEREF _Toc499470767 \h </w:instrText>
+              <w:instrText xml:space="preserve"> PAGEREF _Toc499637252 \h </w:instrText>
             </w:r>
             <w:r>
               <w:rPr>
@@ -663,7 +735,7 @@
                 <w:noProof/>
                 <w:webHidden/>
               </w:rPr>
-              <w:t>4</w:t>
+              <w:t>5</w:t>
             </w:r>
             <w:r>
               <w:rPr>
@@ -688,7 +760,7 @@
               <w:szCs w:val="22"/>
             </w:rPr>
           </w:pPr>
-          <w:hyperlink w:anchor="_Toc499470768" w:history="1">
+          <w:hyperlink w:anchor="_Toc499637253" w:history="1">
             <w:r>
               <w:rPr>
                 <w:rStyle w:val="Hipervnculo"/>
@@ -733,7 +805,7 @@
                 <w:noProof/>
                 <w:webHidden/>
               </w:rPr>
-              <w:instrText xml:space="preserve"> PAGEREF _Toc499470768 \h </w:instrText>
+              <w:instrText xml:space="preserve"> PAGEREF _Toc499637253 \h </w:instrText>
             </w:r>
             <w:r>
               <w:rPr>
@@ -753,7 +825,7 @@
                 <w:noProof/>
                 <w:webHidden/>
               </w:rPr>
-              <w:t>4</w:t>
+              <w:t>5</w:t>
             </w:r>
             <w:r>
               <w:rPr>
@@ -778,7 +850,7 @@
               <w:szCs w:val="22"/>
             </w:rPr>
           </w:pPr>
-          <w:hyperlink w:anchor="_Toc499470769" w:history="1">
+          <w:hyperlink w:anchor="_Toc499637254" w:history="1">
             <w:r>
               <w:rPr>
                 <w:rStyle w:val="Hipervnculo"/>
@@ -823,7 +895,7 @@
                 <w:noProof/>
                 <w:webHidden/>
               </w:rPr>
-              <w:instrText xml:space="preserve"> PAGEREF _Toc499470769 \h </w:instrText>
+              <w:instrText xml:space="preserve"> PAGEREF _Toc499637254 \h </w:instrText>
             </w:r>
             <w:r>
               <w:rPr>
@@ -843,7 +915,7 @@
                 <w:noProof/>
                 <w:webHidden/>
               </w:rPr>
-              <w:t>4</w:t>
+              <w:t>5</w:t>
             </w:r>
             <w:r>
               <w:rPr>
@@ -867,7 +939,7 @@
               <w:szCs w:val="22"/>
             </w:rPr>
           </w:pPr>
-          <w:hyperlink w:anchor="_Toc499470770" w:history="1">
+          <w:hyperlink w:anchor="_Toc499637255" w:history="1">
             <w:r>
               <w:rPr>
                 <w:rStyle w:val="Hipervnculo"/>
@@ -895,7 +967,7 @@
                 <w:noProof/>
                 <w:webHidden/>
               </w:rPr>
-              <w:instrText xml:space="preserve"> PAGEREF _Toc499470770 \h </w:instrText>
+              <w:instrText xml:space="preserve"> PAGEREF _Toc499637255 \h </w:instrText>
             </w:r>
             <w:r>
               <w:rPr>
@@ -915,7 +987,7 @@
                 <w:noProof/>
                 <w:webHidden/>
               </w:rPr>
-              <w:t>4</w:t>
+              <w:t>5</w:t>
             </w:r>
             <w:r>
               <w:rPr>
@@ -940,7 +1012,7 @@
               <w:szCs w:val="22"/>
             </w:rPr>
           </w:pPr>
-          <w:hyperlink w:anchor="_Toc499470771" w:history="1">
+          <w:hyperlink w:anchor="_Toc499637256" w:history="1">
             <w:r>
               <w:rPr>
                 <w:rStyle w:val="Hipervnculo"/>
@@ -985,7 +1057,7 @@
                 <w:noProof/>
                 <w:webHidden/>
               </w:rPr>
-              <w:instrText xml:space="preserve"> PAGEREF _Toc499470771 \h </w:instrText>
+              <w:instrText xml:space="preserve"> PAGEREF _Toc499637256 \h </w:instrText>
             </w:r>
             <w:r>
               <w:rPr>
@@ -1005,7 +1077,7 @@
                 <w:noProof/>
                 <w:webHidden/>
               </w:rPr>
-              <w:t>4</w:t>
+              <w:t>5</w:t>
             </w:r>
             <w:r>
               <w:rPr>
@@ -1030,7 +1102,7 @@
               <w:szCs w:val="22"/>
             </w:rPr>
           </w:pPr>
-          <w:hyperlink w:anchor="_Toc499470772" w:history="1">
+          <w:hyperlink w:anchor="_Toc499637257" w:history="1">
             <w:r>
               <w:rPr>
                 <w:rStyle w:val="Hipervnculo"/>
@@ -1075,7 +1147,7 @@
                 <w:noProof/>
                 <w:webHidden/>
               </w:rPr>
-              <w:instrText xml:space="preserve"> PAGEREF _Toc499470772 \h </w:instrText>
+              <w:instrText xml:space="preserve"> PAGEREF _Toc499637257 \h </w:instrText>
             </w:r>
             <w:r>
               <w:rPr>
@@ -1095,7 +1167,79 @@
                 <w:noProof/>
                 <w:webHidden/>
               </w:rPr>
-              <w:t>4</w:t>
+              <w:t>5</w:t>
+            </w:r>
+            <w:r>
+              <w:rPr>
+                <w:noProof/>
+                <w:webHidden/>
+              </w:rPr>
+              <w:fldChar w:fldCharType="end"/>
+            </w:r>
+          </w:hyperlink>
+        </w:p>
+        <w:p>
+          <w:pPr>
+            <w:pStyle w:val="TDC1"/>
+            <w:tabs>
+              <w:tab w:val="right" w:leader="dot" w:pos="9628"/>
+            </w:tabs>
+            <w:rPr>
+              <w:rFonts w:asciiTheme="minorHAnsi" w:eastAsiaTheme="minorEastAsia" w:hAnsiTheme="minorHAnsi" w:cstheme="minorBidi"/>
+              <w:noProof/>
+              <w:sz w:val="22"/>
+              <w:szCs w:val="22"/>
+            </w:rPr>
+          </w:pPr>
+          <w:hyperlink w:anchor="_Toc499637258" w:history="1">
+            <w:r>
+              <w:rPr>
+                <w:rStyle w:val="Hipervnculo"/>
+                <w:rFonts w:eastAsiaTheme="majorEastAsia"/>
+                <w:noProof/>
+              </w:rPr>
+              <w:t>Conclusiones</w:t>
+            </w:r>
+            <w:r>
+              <w:rPr>
+                <w:noProof/>
+                <w:webHidden/>
+              </w:rPr>
+              <w:tab/>
+            </w:r>
+            <w:r>
+              <w:rPr>
+                <w:noProof/>
+                <w:webHidden/>
+              </w:rPr>
+              <w:fldChar w:fldCharType="begin"/>
+            </w:r>
+            <w:r>
+              <w:rPr>
+                <w:noProof/>
+                <w:webHidden/>
+              </w:rPr>
+              <w:instrText xml:space="preserve"> PAGEREF _Toc499637258 \h </w:instrText>
+            </w:r>
+            <w:r>
+              <w:rPr>
+                <w:noProof/>
+                <w:webHidden/>
+              </w:rPr>
+            </w:r>
+            <w:r>
+              <w:rPr>
+                <w:noProof/>
+                <w:webHidden/>
+              </w:rPr>
+              <w:fldChar w:fldCharType="separate"/>
+            </w:r>
+            <w:r>
+              <w:rPr>
+                <w:noProof/>
+                <w:webHidden/>
+              </w:rPr>
+              <w:t>5</w:t>
             </w:r>
             <w:r>
               <w:rPr>
@@ -1130,7 +1274,7 @@
         <w:br w:type="page"/>
       </w:r>
     </w:p>
-    <w:bookmarkStart w:id="4" w:name="_Toc499470763" w:displacedByCustomXml="next"/>
+    <w:bookmarkStart w:id="4" w:name="_Toc499637247" w:displacedByCustomXml="next"/>
     <w:sdt>
       <w:sdtPr>
         <w:rPr>
@@ -1203,6 +1347,35 @@
               </w:pPr>
               <w:r>
                 <w:rPr>
+                  <w:noProof/>
+                </w:rPr>
+                <w:t xml:space="preserve">Brownworth, A. (28 de 11 de 2017). </w:t>
+              </w:r>
+              <w:r>
+                <w:rPr>
+                  <w:i/>
+                  <w:iCs/>
+                  <w:noProof/>
+                </w:rPr>
+                <w:t>Blockchain Demo</w:t>
+              </w:r>
+              <w:r>
+                <w:rPr>
+                  <w:noProof/>
+                </w:rPr>
+                <w:t>. Obtenido de https://anders.com/blockchain/</w:t>
+              </w:r>
+            </w:p>
+            <w:p>
+              <w:pPr>
+                <w:pStyle w:val="Bibliografa"/>
+                <w:ind w:left="720" w:hanging="720"/>
+                <w:rPr>
+                  <w:noProof/>
+                </w:rPr>
+              </w:pPr>
+              <w:r>
+                <w:rPr>
                   <w:i/>
                   <w:iCs/>
                   <w:noProof/>
@@ -1217,6 +1390,29 @@
               </w:r>
             </w:p>
             <w:p>
+              <w:pPr>
+                <w:pStyle w:val="Bibliografa"/>
+                <w:ind w:left="720" w:hanging="720"/>
+                <w:rPr>
+                  <w:noProof/>
+                </w:rPr>
+              </w:pPr>
+              <w:r>
+                <w:rPr>
+                  <w:i/>
+                  <w:iCs/>
+                  <w:noProof/>
+                </w:rPr>
+                <w:t xml:space="preserve">slideshare.net </w:t>
+              </w:r>
+              <w:r>
+                <w:rPr>
+                  <w:noProof/>
+                </w:rPr>
+                <w:t>. (28 de 11 de 2017). Obtenido de https://www.slideshare.net/boolberry/boolberry-reduces-blockchain-bloat</w:t>
+              </w:r>
+            </w:p>
+            <w:p>
               <w:r>
                 <w:rPr>
                   <w:b/>
@@ -1225,6 +1421,8 @@
                 <w:fldChar w:fldCharType="end"/>
               </w:r>
             </w:p>
+            <w:bookmarkStart w:id="5" w:name="_GoBack" w:displacedByCustomXml="next"/>
+            <w:bookmarkEnd w:id="5" w:displacedByCustomXml="next"/>
           </w:sdtContent>
         </w:sdt>
       </w:sdtContent>
@@ -1242,12 +1440,12 @@
         <w:pStyle w:val="Ttulo1"/>
         <w:jc w:val="both"/>
       </w:pPr>
-      <w:bookmarkStart w:id="5" w:name="_Toc499470764"/>
+      <w:bookmarkStart w:id="6" w:name="_Toc499637248"/>
       <w:r>
         <w:lastRenderedPageBreak/>
         <w:t>¿Qué es blockchain?</w:t>
       </w:r>
-      <w:bookmarkEnd w:id="5"/>
+      <w:bookmarkEnd w:id="6"/>
     </w:p>
     <w:p>
       <w:pPr>
@@ -1256,11 +1454,9 @@
       <w:r>
         <w:t xml:space="preserve">Como primer punto básico lo que hay que entender es que blockchain es una base de datos, solo </w:t>
       </w:r>
-      <w:proofErr w:type="gramStart"/>
-      <w:r>
-        <w:t>que</w:t>
-      </w:r>
-      <w:proofErr w:type="gramEnd"/>
+      <w:r>
+        <w:t>que,</w:t>
+      </w:r>
       <w:r>
         <w:t xml:space="preserve"> a </w:t>
       </w:r>
@@ -1376,52 +1572,29 @@
       <w:pPr>
         <w:pStyle w:val="Ttulo1"/>
       </w:pPr>
-      <w:bookmarkStart w:id="6" w:name="_Toc499470765"/>
-      <w:r>
-        <w:t>¿Cómo se almacena</w:t>
-      </w:r>
-      <w:bookmarkStart w:id="7" w:name="_GoBack"/>
+      <w:bookmarkStart w:id="7" w:name="_Toc499637249"/>
+      <w:r>
+        <w:t>¿</w:t>
+      </w:r>
+      <w:r>
+        <w:t>C</w:t>
+      </w:r>
+      <w:r>
+        <w:t>ó</w:t>
+      </w:r>
+      <w:r>
+        <w:t xml:space="preserve">mo </w:t>
+      </w:r>
+      <w:r>
+        <w:t>funciona la validación de</w:t>
+      </w:r>
+      <w:r>
+        <w:t xml:space="preserve"> blockchain</w:t>
+      </w:r>
+      <w:r>
+        <w:t>?</w:t>
+      </w:r>
       <w:bookmarkEnd w:id="7"/>
-      <w:r>
-        <w:t>?</w:t>
-      </w:r>
-    </w:p>
-    <w:p>
-      <w:pPr>
-        <w:rPr>
-          <w:rFonts w:eastAsiaTheme="majorEastAsia"/>
-        </w:rPr>
-      </w:pPr>
-    </w:p>
-    <w:p>
-      <w:pPr>
-        <w:spacing w:after="160" w:line="259" w:lineRule="auto"/>
-        <w:rPr>
-          <w:rFonts w:eastAsiaTheme="majorEastAsia"/>
-        </w:rPr>
-      </w:pPr>
-      <w:r>
-        <w:rPr>
-          <w:rFonts w:eastAsiaTheme="majorEastAsia"/>
-        </w:rPr>
-        <w:br w:type="page"/>
-      </w:r>
-    </w:p>
-    <w:p>
-      <w:pPr>
-        <w:pStyle w:val="Ttulo1"/>
-      </w:pPr>
-      <w:r>
-        <w:lastRenderedPageBreak/>
-        <w:t xml:space="preserve">Como </w:t>
-      </w:r>
-      <w:r>
-        <w:t>funciona la validación de</w:t>
-      </w:r>
-      <w:r>
-        <w:t xml:space="preserve"> blockchain</w:t>
-      </w:r>
-      <w:bookmarkEnd w:id="6"/>
     </w:p>
     <w:p>
       <w:r>
@@ -1713,6 +1886,14 @@
       <w:r>
         <w:t xml:space="preserve">: </w:t>
       </w:r>
+      <w:hyperlink r:id="rId9" w:history="1">
+        <w:r>
+          <w:rPr>
+            <w:rStyle w:val="Hipervnculo"/>
+          </w:rPr>
+          <w:t>http://blog.bit2me.com/es/que-es-cadena-de-bloques-blockchain/</w:t>
+        </w:r>
+      </w:hyperlink>
     </w:p>
     <w:p>
       <w:pPr>
@@ -1724,7 +1905,6 @@
           <w:szCs w:val="32"/>
         </w:rPr>
       </w:pPr>
-      <w:bookmarkStart w:id="8" w:name="_Toc499470766"/>
       <w:r>
         <w:br w:type="page"/>
       </w:r>
@@ -1732,8 +1912,533 @@
     <w:p>
       <w:pPr>
         <w:pStyle w:val="Ttulo1"/>
-        <w:jc w:val="both"/>
-      </w:pPr>
+      </w:pPr>
+      <w:bookmarkStart w:id="8" w:name="_Toc499637250"/>
+      <w:r>
+        <w:lastRenderedPageBreak/>
+        <w:t>¿Cómo se almacenan los datos?</w:t>
+      </w:r>
+      <w:bookmarkEnd w:id="8"/>
+    </w:p>
+    <w:p>
+      <w:r>
+        <w:drawing>
+          <wp:anchor distT="0" distB="0" distL="114300" distR="114300" simplePos="0" relativeHeight="251658240" behindDoc="0" locked="0" layoutInCell="1" allowOverlap="1" wp14:anchorId="676B3919">
+            <wp:simplePos x="0" y="0"/>
+            <wp:positionH relativeFrom="margin">
+              <wp:align>right</wp:align>
+            </wp:positionH>
+            <wp:positionV relativeFrom="paragraph">
+              <wp:posOffset>5080</wp:posOffset>
+            </wp:positionV>
+            <wp:extent cx="4133850" cy="2057400"/>
+            <wp:effectExtent l="0" t="0" r="0" b="0"/>
+            <wp:wrapSquare wrapText="bothSides"/>
+            <wp:docPr id="6" name="Imagen 6"/>
+            <wp:cNvGraphicFramePr>
+              <a:graphicFrameLocks xmlns:a="http://schemas.openxmlformats.org/drawingml/2006/main" noChangeAspect="1"/>
+            </wp:cNvGraphicFramePr>
+            <a:graphic xmlns:a="http://schemas.openxmlformats.org/drawingml/2006/main">
+              <a:graphicData uri="http://schemas.openxmlformats.org/drawingml/2006/picture">
+                <pic:pic xmlns:pic="http://schemas.openxmlformats.org/drawingml/2006/picture">
+                  <pic:nvPicPr>
+                    <pic:cNvPr id="1" name=""/>
+                    <pic:cNvPicPr/>
+                  </pic:nvPicPr>
+                  <pic:blipFill rotWithShape="1">
+                    <a:blip r:embed="rId10">
+                      <a:extLst>
+                        <a:ext uri="{28A0092B-C50C-407E-A947-70E740481C1C}">
+                          <a14:useLocalDpi xmlns:a14="http://schemas.microsoft.com/office/drawing/2010/main" val="0"/>
+                        </a:ext>
+                      </a:extLst>
+                    </a:blip>
+                    <a:srcRect l="15988" t="28320" r="15988" b="23893"/>
+                    <a:stretch/>
+                  </pic:blipFill>
+                  <pic:spPr bwMode="auto">
+                    <a:xfrm>
+                      <a:off x="0" y="0"/>
+                      <a:ext cx="4133850" cy="2057400"/>
+                    </a:xfrm>
+                    <a:prstGeom prst="rect">
+                      <a:avLst/>
+                    </a:prstGeom>
+                    <a:ln>
+                      <a:noFill/>
+                    </a:ln>
+                    <a:extLst>
+                      <a:ext uri="{53640926-AAD7-44D8-BBD7-CCE9431645EC}">
+                        <a14:shadowObscured xmlns:a14="http://schemas.microsoft.com/office/drawing/2010/main"/>
+                      </a:ext>
+                    </a:extLst>
+                  </pic:spPr>
+                </pic:pic>
+              </a:graphicData>
+            </a:graphic>
+          </wp:anchor>
+        </w:drawing>
+      </w:r>
+      <w:r>
+        <w:t>Los datos</w:t>
+      </w:r>
+      <w:r>
+        <w:t xml:space="preserve"> se almacenan </w:t>
+      </w:r>
+      <w:r>
+        <w:t xml:space="preserve">e indexan en un </w:t>
+      </w:r>
+      <w:r>
+        <w:rPr>
+          <w:color w:val="00B0F0"/>
+        </w:rPr>
+        <w:t>árbol de Merkel</w:t>
+      </w:r>
+      <w:r>
+        <w:t>.</w:t>
+      </w:r>
+    </w:p>
+    <w:p>
+      <w:pPr>
+        <w:spacing w:after="160" w:line="259" w:lineRule="auto"/>
+      </w:pPr>
+      <w:r>
+        <w:t xml:space="preserve">Luego </w:t>
+      </w:r>
+      <w:r>
+        <w:rPr>
+          <w:b/>
+          <w:color w:val="70AD47" w:themeColor="accent6"/>
+        </w:rPr>
+        <w:t>[</w:t>
+      </w:r>
+      <w:r>
+        <w:t>se incluyen con el resto de atributos</w:t>
+      </w:r>
+      <w:r>
+        <w:t>: Ve</w:t>
+      </w:r>
+      <w:r>
+        <w:t xml:space="preserve">rsión, </w:t>
+      </w:r>
+      <w:r>
+        <w:t xml:space="preserve">fecha y hora, el bloque anterior y el </w:t>
+      </w:r>
+      <w:r>
+        <w:rPr>
+          <w:color w:val="FF0000"/>
+        </w:rPr>
+        <w:t>nonce</w:t>
+      </w:r>
+      <w:r>
+        <w:t xml:space="preserve"> (Que servirá para </w:t>
+      </w:r>
+      <w:r>
+        <w:t>sustituir temporalmente al bloque siguiente</w:t>
+      </w:r>
+      <w:r>
+        <w:t>)</w:t>
+      </w:r>
+      <w:r>
+        <w:t>.</w:t>
+      </w:r>
+    </w:p>
+    <w:p>
+      <w:pPr>
+        <w:spacing w:after="160" w:line="259" w:lineRule="auto"/>
+        <w:rPr>
+          <w:rFonts w:eastAsiaTheme="majorEastAsia"/>
+        </w:rPr>
+      </w:pPr>
+      <w:r>
+        <w:rPr>
+          <w:rFonts w:eastAsiaTheme="majorEastAsia"/>
+        </w:rPr>
+        <w:t>Y finalmente con todo ello se genera un hash, que identificará al propio bloque</w:t>
+      </w:r>
+      <w:r>
+        <w:rPr>
+          <w:rFonts w:eastAsiaTheme="majorEastAsia"/>
+          <w:b/>
+          <w:color w:val="70AD47" w:themeColor="accent6"/>
+        </w:rPr>
+        <w:t>]</w:t>
+      </w:r>
+      <w:r>
+        <w:rPr>
+          <w:rFonts w:eastAsiaTheme="majorEastAsia"/>
+          <w:b/>
+          <w:color w:val="70AD47" w:themeColor="accent6"/>
+        </w:rPr>
+        <w:t xml:space="preserve"> </w:t>
+      </w:r>
+      <w:r>
+        <w:rPr>
+          <w:rStyle w:val="tgc"/>
+          <w:rFonts w:ascii="Segoe UI Symbol" w:hAnsi="Segoe UI Symbol" w:cs="Segoe UI Symbol"/>
+          <w:color w:val="70AD47" w:themeColor="accent6"/>
+        </w:rPr>
+        <w:t>✔</w:t>
+      </w:r>
+      <w:r>
+        <w:rPr>
+          <w:rFonts w:eastAsiaTheme="majorEastAsia"/>
+        </w:rPr>
+        <w:t>.</w:t>
+      </w:r>
+    </w:p>
+    <w:p>
+      <w:pPr>
+        <w:spacing w:after="160" w:line="259" w:lineRule="auto"/>
+        <w:rPr>
+          <w:rFonts w:eastAsiaTheme="majorEastAsia"/>
+        </w:rPr>
+      </w:pPr>
+      <w:r>
+        <w:rPr>
+          <w:noProof/>
+        </w:rPr>
+        <w:drawing>
+          <wp:anchor distT="0" distB="0" distL="114300" distR="114300" simplePos="0" relativeHeight="251659264" behindDoc="0" locked="0" layoutInCell="1" allowOverlap="1">
+            <wp:simplePos x="0" y="0"/>
+            <wp:positionH relativeFrom="margin">
+              <wp:align>left</wp:align>
+            </wp:positionH>
+            <wp:positionV relativeFrom="paragraph">
+              <wp:posOffset>5080</wp:posOffset>
+            </wp:positionV>
+            <wp:extent cx="971550" cy="1149350"/>
+            <wp:effectExtent l="0" t="0" r="0" b="0"/>
+            <wp:wrapSquare wrapText="bothSides"/>
+            <wp:docPr id="8" name="Imagen 8" descr="https://upload.wikimedia.org/wikipedia/commons/thumb/9/98/Blockchain.svg/102px-Blockchain.svg.png"/>
+            <wp:cNvGraphicFramePr>
+              <a:graphicFrameLocks xmlns:a="http://schemas.openxmlformats.org/drawingml/2006/main" noChangeAspect="1"/>
+            </wp:cNvGraphicFramePr>
+            <a:graphic xmlns:a="http://schemas.openxmlformats.org/drawingml/2006/main">
+              <a:graphicData uri="http://schemas.openxmlformats.org/drawingml/2006/picture">
+                <pic:pic xmlns:pic="http://schemas.openxmlformats.org/drawingml/2006/picture">
+                  <pic:nvPicPr>
+                    <pic:cNvPr id="0" name="Picture 1" descr="https://upload.wikimedia.org/wikipedia/commons/thumb/9/98/Blockchain.svg/102px-Blockchain.svg.png"/>
+                    <pic:cNvPicPr>
+                      <a:picLocks noChangeAspect="1" noChangeArrowheads="1"/>
+                    </pic:cNvPicPr>
+                  </pic:nvPicPr>
+                  <pic:blipFill rotWithShape="1">
+                    <a:blip r:embed="rId11">
+                      <a:extLst>
+                        <a:ext uri="{28A0092B-C50C-407E-A947-70E740481C1C}">
+                          <a14:useLocalDpi xmlns:a14="http://schemas.microsoft.com/office/drawing/2010/main" val="0"/>
+                        </a:ext>
+                      </a:extLst>
+                    </a:blip>
+                    <a:srcRect t="55528"/>
+                    <a:stretch/>
+                  </pic:blipFill>
+                  <pic:spPr bwMode="auto">
+                    <a:xfrm>
+                      <a:off x="0" y="0"/>
+                      <a:ext cx="971550" cy="1149350"/>
+                    </a:xfrm>
+                    <a:prstGeom prst="rect">
+                      <a:avLst/>
+                    </a:prstGeom>
+                    <a:noFill/>
+                    <a:ln>
+                      <a:noFill/>
+                    </a:ln>
+                    <a:extLst>
+                      <a:ext uri="{53640926-AAD7-44D8-BBD7-CCE9431645EC}">
+                        <a14:shadowObscured xmlns:a14="http://schemas.microsoft.com/office/drawing/2010/main"/>
+                      </a:ext>
+                    </a:extLst>
+                  </pic:spPr>
+                </pic:pic>
+              </a:graphicData>
+            </a:graphic>
+            <wp14:sizeRelV relativeFrom="margin">
+              <wp14:pctHeight>0</wp14:pctHeight>
+            </wp14:sizeRelV>
+          </wp:anchor>
+        </w:drawing>
+      </w:r>
+      <w:r>
+        <w:rPr>
+          <w:rFonts w:eastAsiaTheme="majorEastAsia"/>
+        </w:rPr>
+        <w:t xml:space="preserve">En caso de que se pudiera modificar los datos de </w:t>
+      </w:r>
+      <w:r>
+        <w:rPr>
+          <w:rFonts w:eastAsiaTheme="majorEastAsia"/>
+          <w:b/>
+        </w:rPr>
+        <w:t>un bloque</w:t>
+      </w:r>
+      <w:r>
+        <w:rPr>
+          <w:rFonts w:eastAsiaTheme="majorEastAsia"/>
+        </w:rPr>
+        <w:t xml:space="preserve"> todos los </w:t>
+      </w:r>
+      <w:r>
+        <w:rPr>
+          <w:rFonts w:eastAsiaTheme="majorEastAsia"/>
+        </w:rPr>
+        <w:t xml:space="preserve">bloques hijos que se hubiesen generado quedarían invalidados y se convertirían en </w:t>
+      </w:r>
+      <w:r>
+        <w:rPr>
+          <w:rFonts w:eastAsiaTheme="majorEastAsia"/>
+          <w:b/>
+          <w:color w:val="7030A0"/>
+        </w:rPr>
+        <w:t xml:space="preserve">bloques </w:t>
+      </w:r>
+      <w:r>
+        <w:rPr>
+          <w:rFonts w:eastAsiaTheme="majorEastAsia"/>
+          <w:b/>
+          <w:color w:val="7030A0"/>
+        </w:rPr>
+        <w:t>huérfanos</w:t>
+      </w:r>
+      <w:r>
+        <w:rPr>
+          <w:rFonts w:eastAsiaTheme="majorEastAsia"/>
+        </w:rPr>
+        <w:t xml:space="preserve"> que no servirían para nada. Pero no significa que todos los datos se vallan a perder, puesto que los </w:t>
+      </w:r>
+      <w:r>
+        <w:rPr>
+          <w:rFonts w:eastAsiaTheme="majorEastAsia"/>
+        </w:rPr>
+        <w:t>mineros</w:t>
+      </w:r>
+      <w:r>
+        <w:rPr>
+          <w:rFonts w:eastAsiaTheme="majorEastAsia"/>
+        </w:rPr>
+        <w:t xml:space="preserve"> pueden validar </w:t>
+      </w:r>
+      <w:r>
+        <w:rPr>
+          <w:rFonts w:eastAsiaTheme="majorEastAsia"/>
+        </w:rPr>
+        <w:t>los datos de los bloques huérfanos y generar con ellos unos nuevos.</w:t>
+      </w:r>
+    </w:p>
+    <w:p>
+      <w:pPr>
+        <w:spacing w:after="160" w:line="259" w:lineRule="auto"/>
+        <w:rPr>
+          <w:rFonts w:eastAsiaTheme="majorEastAsia"/>
+        </w:rPr>
+      </w:pPr>
+    </w:p>
+    <w:p>
+      <w:pPr>
+        <w:spacing w:after="160" w:line="259" w:lineRule="auto"/>
+        <w:rPr>
+          <w:rFonts w:eastAsiaTheme="majorEastAsia"/>
+        </w:rPr>
+      </w:pPr>
+      <w:r>
+        <w:rPr>
+          <w:rFonts w:eastAsiaTheme="majorEastAsia"/>
+        </w:rPr>
+        <w:t xml:space="preserve">En este gráfico además se está representando un bloque verde </w:t>
+      </w:r>
+      <w:r>
+        <w:rPr>
+          <w:rFonts w:eastAsiaTheme="majorEastAsia"/>
+        </w:rPr>
+        <w:t xml:space="preserve">queriendo destacar el </w:t>
+      </w:r>
+      <w:r>
+        <w:rPr>
+          <w:rFonts w:eastAsiaTheme="majorEastAsia"/>
+          <w:b/>
+          <w:color w:val="385623" w:themeColor="accent6" w:themeShade="80"/>
+        </w:rPr>
+        <w:t>bloque matriz</w:t>
+      </w:r>
+      <w:r>
+        <w:rPr>
+          <w:rFonts w:eastAsiaTheme="majorEastAsia"/>
+        </w:rPr>
+        <w:t>: Que es el primer bloque del que parten todos los demás.</w:t>
+      </w:r>
+    </w:p>
+    <w:p>
+      <w:pPr>
+        <w:spacing w:after="160" w:line="259" w:lineRule="auto"/>
+        <w:rPr>
+          <w:noProof/>
+        </w:rPr>
+      </w:pPr>
+      <w:r>
+        <w:rPr>
+          <w:noProof/>
+        </w:rPr>
+        <w:drawing>
+          <wp:anchor distT="0" distB="0" distL="114300" distR="114300" simplePos="0" relativeHeight="251660288" behindDoc="0" locked="0" layoutInCell="1" allowOverlap="1" wp14:anchorId="5DE177F3">
+            <wp:simplePos x="0" y="0"/>
+            <wp:positionH relativeFrom="column">
+              <wp:posOffset>-2540</wp:posOffset>
+            </wp:positionH>
+            <wp:positionV relativeFrom="paragraph">
+              <wp:posOffset>635</wp:posOffset>
+            </wp:positionV>
+            <wp:extent cx="4335145" cy="3778250"/>
+            <wp:effectExtent l="0" t="0" r="8255" b="0"/>
+            <wp:wrapSquare wrapText="bothSides"/>
+            <wp:docPr id="9" name="Imagen 9"/>
+            <wp:cNvGraphicFramePr>
+              <a:graphicFrameLocks xmlns:a="http://schemas.openxmlformats.org/drawingml/2006/main" noChangeAspect="1"/>
+            </wp:cNvGraphicFramePr>
+            <a:graphic xmlns:a="http://schemas.openxmlformats.org/drawingml/2006/main">
+              <a:graphicData uri="http://schemas.openxmlformats.org/drawingml/2006/picture">
+                <pic:pic xmlns:pic="http://schemas.openxmlformats.org/drawingml/2006/picture">
+                  <pic:nvPicPr>
+                    <pic:cNvPr id="1" name=""/>
+                    <pic:cNvPicPr/>
+                  </pic:nvPicPr>
+                  <pic:blipFill rotWithShape="1">
+                    <a:blip r:embed="rId12">
+                      <a:extLst>
+                        <a:ext uri="{28A0092B-C50C-407E-A947-70E740481C1C}">
+                          <a14:useLocalDpi xmlns:a14="http://schemas.microsoft.com/office/drawing/2010/main" val="0"/>
+                        </a:ext>
+                      </a:extLst>
+                    </a:blip>
+                    <a:srcRect t="2709" r="1639"/>
+                    <a:stretch/>
+                  </pic:blipFill>
+                  <pic:spPr bwMode="auto">
+                    <a:xfrm>
+                      <a:off x="0" y="0"/>
+                      <a:ext cx="4335145" cy="3778250"/>
+                    </a:xfrm>
+                    <a:prstGeom prst="rect">
+                      <a:avLst/>
+                    </a:prstGeom>
+                    <a:noFill/>
+                    <a:ln>
+                      <a:noFill/>
+                    </a:ln>
+                    <a:extLst>
+                      <a:ext uri="{53640926-AAD7-44D8-BBD7-CCE9431645EC}">
+                        <a14:shadowObscured xmlns:a14="http://schemas.microsoft.com/office/drawing/2010/main"/>
+                      </a:ext>
+                    </a:extLst>
+                  </pic:spPr>
+                </pic:pic>
+              </a:graphicData>
+            </a:graphic>
+          </wp:anchor>
+        </w:drawing>
+      </w:r>
+      <w:r>
+        <w:rPr>
+          <w:noProof/>
+        </w:rPr>
+        <w:t>Este es un ejemplo del resultado de un bloque de la blockchin de bitcoin</w:t>
+      </w:r>
+      <w:r>
+        <w:rPr>
+          <w:noProof/>
+        </w:rPr>
+        <w:t>.</w:t>
+      </w:r>
+    </w:p>
+    <w:p>
+      <w:pPr>
+        <w:spacing w:after="160" w:line="259" w:lineRule="auto"/>
+        <w:rPr>
+          <w:noProof/>
+        </w:rPr>
+      </w:pPr>
+      <w:r>
+        <w:rPr>
+          <w:noProof/>
+        </w:rPr>
+        <w:t xml:space="preserve">Presentado en la web de </w:t>
+      </w:r>
+      <w:hyperlink r:id="rId13" w:history="1">
+        <w:r>
+          <w:rPr>
+            <w:rStyle w:val="Hipervnculo"/>
+            <w:noProof/>
+          </w:rPr>
+          <w:t>https://blockchain.info/es/</w:t>
+        </w:r>
+      </w:hyperlink>
+    </w:p>
+    <w:p>
+      <w:pPr>
+        <w:spacing w:after="160" w:line="259" w:lineRule="auto"/>
+        <w:rPr>
+          <w:rFonts w:eastAsiaTheme="majorEastAsia"/>
+        </w:rPr>
+      </w:pPr>
+      <w:r>
+        <w:rPr>
+          <w:noProof/>
+        </w:rPr>
+        <w:drawing>
+          <wp:inline distT="0" distB="0" distL="0" distR="0" wp14:anchorId="5CB0DAAD" wp14:editId="1D0ABF10">
+            <wp:extent cx="1663065" cy="2647950"/>
+            <wp:effectExtent l="0" t="0" r="0" b="0"/>
+            <wp:docPr id="10" name="Imagen 10"/>
+            <wp:cNvGraphicFramePr>
+              <a:graphicFrameLocks xmlns:a="http://schemas.openxmlformats.org/drawingml/2006/main" noChangeAspect="1"/>
+            </wp:cNvGraphicFramePr>
+            <a:graphic xmlns:a="http://schemas.openxmlformats.org/drawingml/2006/main">
+              <a:graphicData uri="http://schemas.openxmlformats.org/drawingml/2006/picture">
+                <pic:pic xmlns:pic="http://schemas.openxmlformats.org/drawingml/2006/picture">
+                  <pic:nvPicPr>
+                    <pic:cNvPr id="1" name=""/>
+                    <pic:cNvPicPr/>
+                  </pic:nvPicPr>
+                  <pic:blipFill>
+                    <a:blip r:embed="rId14"/>
+                    <a:stretch>
+                      <a:fillRect/>
+                    </a:stretch>
+                  </pic:blipFill>
+                  <pic:spPr>
+                    <a:xfrm>
+                      <a:off x="0" y="0"/>
+                      <a:ext cx="1722240" cy="2742169"/>
+                    </a:xfrm>
+                    <a:prstGeom prst="rect">
+                      <a:avLst/>
+                    </a:prstGeom>
+                  </pic:spPr>
+                </pic:pic>
+              </a:graphicData>
+            </a:graphic>
+          </wp:inline>
+        </w:drawing>
+      </w:r>
+      <w:r>
+        <w:rPr>
+          <w:rFonts w:eastAsiaTheme="majorEastAsia"/>
+        </w:rPr>
+        <w:t xml:space="preserve"> </w:t>
+      </w:r>
+      <w:r>
+        <w:rPr>
+          <w:rFonts w:eastAsiaTheme="majorEastAsia"/>
+        </w:rPr>
+        <w:br w:type="page"/>
+      </w:r>
+    </w:p>
+    <w:p>
+      <w:pPr>
+        <w:pStyle w:val="Ttulo1"/>
+      </w:pPr>
+      <w:bookmarkStart w:id="9" w:name="_Toc499637251"/>
       <w:r>
         <w:lastRenderedPageBreak/>
         <w:t>Características</w:t>
@@ -1741,7 +2446,7 @@
       <w:r>
         <w:t>/Configuraciones</w:t>
       </w:r>
-      <w:bookmarkEnd w:id="8"/>
+      <w:bookmarkEnd w:id="9"/>
     </w:p>
     <w:p>
       <w:pPr>
@@ -1756,11 +2461,11 @@
         <w:pStyle w:val="Ttulo2"/>
         <w:jc w:val="both"/>
       </w:pPr>
-      <w:bookmarkStart w:id="9" w:name="_Toc499470767"/>
+      <w:bookmarkStart w:id="10" w:name="_Toc499637252"/>
       <w:r>
         <w:t>Acceso a los datos</w:t>
       </w:r>
-      <w:bookmarkEnd w:id="9"/>
+      <w:bookmarkEnd w:id="10"/>
     </w:p>
     <w:p>
       <w:pPr>
@@ -1771,11 +2476,11 @@
         </w:numPr>
         <w:jc w:val="both"/>
       </w:pPr>
-      <w:bookmarkStart w:id="10" w:name="_Toc499470768"/>
+      <w:bookmarkStart w:id="11" w:name="_Toc499637253"/>
       <w:r>
         <w:t>Pública</w:t>
       </w:r>
-      <w:bookmarkEnd w:id="10"/>
+      <w:bookmarkEnd w:id="11"/>
     </w:p>
     <w:p>
       <w:pPr>
@@ -1795,11 +2500,11 @@
         </w:numPr>
         <w:jc w:val="both"/>
       </w:pPr>
-      <w:bookmarkStart w:id="11" w:name="_Toc499470769"/>
+      <w:bookmarkStart w:id="12" w:name="_Toc499637254"/>
       <w:r>
         <w:t>Privada</w:t>
       </w:r>
-      <w:bookmarkEnd w:id="11"/>
+      <w:bookmarkEnd w:id="12"/>
     </w:p>
     <w:p>
       <w:pPr>
@@ -1821,11 +2526,11 @@
         <w:pStyle w:val="Ttulo2"/>
         <w:jc w:val="both"/>
       </w:pPr>
-      <w:bookmarkStart w:id="12" w:name="_Toc499470770"/>
+      <w:bookmarkStart w:id="13" w:name="_Toc499637255"/>
       <w:r>
         <w:t>Permisos</w:t>
       </w:r>
-      <w:bookmarkEnd w:id="12"/>
+      <w:bookmarkEnd w:id="13"/>
     </w:p>
     <w:p>
       <w:pPr>
@@ -1836,11 +2541,11 @@
         </w:numPr>
         <w:jc w:val="both"/>
       </w:pPr>
-      <w:bookmarkStart w:id="13" w:name="_Toc499470771"/>
+      <w:bookmarkStart w:id="14" w:name="_Toc499637256"/>
       <w:r>
         <w:t>Activados</w:t>
       </w:r>
-      <w:bookmarkEnd w:id="13"/>
+      <w:bookmarkEnd w:id="14"/>
     </w:p>
     <w:p>
       <w:pPr>
@@ -1860,11 +2565,11 @@
         </w:numPr>
         <w:jc w:val="both"/>
       </w:pPr>
-      <w:bookmarkStart w:id="14" w:name="_Toc499470772"/>
+      <w:bookmarkStart w:id="15" w:name="_Toc499637257"/>
       <w:r>
         <w:t>Desactivados</w:t>
       </w:r>
-      <w:bookmarkEnd w:id="14"/>
+      <w:bookmarkEnd w:id="15"/>
     </w:p>
     <w:p>
       <w:pPr>
@@ -1875,13 +2580,20 @@
         <w:t>Cualquier entidad puede participar en la creación de la cadena de bloques y en el proceso de validación los datos. Para incentivar la participación, se aplican recompensas por dicha creación y validación. Puesto que requiere altos costes computacionales.</w:t>
       </w:r>
     </w:p>
-    <w:p>
-      <w:pPr>
-        <w:ind w:left="708"/>
-      </w:pPr>
-    </w:p>
+    <w:p/>
+    <w:p>
+      <w:pPr>
+        <w:pStyle w:val="Ttulo1"/>
+      </w:pPr>
+      <w:bookmarkStart w:id="16" w:name="_Toc499637258"/>
+      <w:r>
+        <w:t>Conclusiones</w:t>
+      </w:r>
+      <w:bookmarkEnd w:id="16"/>
+    </w:p>
+    <w:p/>
     <w:sectPr>
-      <w:footerReference w:type="default" r:id="rId9"/>
+      <w:footerReference w:type="default" r:id="rId15"/>
       <w:pgSz w:w="11906" w:h="16838" w:code="9"/>
       <w:pgMar w:top="1701" w:right="1134" w:bottom="1134" w:left="1134" w:header="709" w:footer="709" w:gutter="0"/>
       <w:pgNumType w:start="0"/>
@@ -2020,7 +2732,7 @@
                                     <w:noProof/>
                                     <w:color w:val="8C8C8C" w:themeColor="background1" w:themeShade="8C"/>
                                   </w:rPr>
-                                  <w:t>5</w:t>
+                                  <w:t>2</w:t>
                                 </w:r>
                                 <w:r>
                                   <w:rPr>
@@ -2157,7 +2869,7 @@
                               <w:noProof/>
                               <w:color w:val="8C8C8C" w:themeColor="background1" w:themeShade="8C"/>
                             </w:rPr>
-                            <w:t>5</w:t>
+                            <w:t>2</w:t>
                           </w:r>
                           <w:r>
                             <w:rPr>
@@ -3023,6 +3735,11 @@
       <w:shd w:val="clear" w:color="auto" w:fill="E6E6E6"/>
     </w:rPr>
   </w:style>
+  <w:style w:type="character" w:customStyle="1" w:styleId="tgc">
+    <w:name w:val="_tgc"/>
+    <w:basedOn w:val="Fuentedeprrafopredeter"/>
+    <w:rsid w:val="0097596C"/>
+  </w:style>
 </w:styles>
 </file>
 
@@ -3311,11 +4028,43 @@
     <b:URL>https://es.wikipedia.org/wiki/Problema_de_los_generales_bizantinos</b:URL>
     <b:RefOrder>2</b:RefOrder>
   </b:Source>
+  <b:Source>
+    <b:Tag>sli17</b:Tag>
+    <b:SourceType>InternetSite</b:SourceType>
+    <b:Guid>{B5EBC30E-1CEB-40E8-8D87-71498452F5EF}</b:Guid>
+    <b:Title>slideshare.net </b:Title>
+    <b:Year>2017</b:Year>
+    <b:Month>11</b:Month>
+    <b:Day>28</b:Day>
+    <b:URL>https://www.slideshare.net/boolberry/boolberry-reduces-blockchain-bloat</b:URL>
+    <b:RefOrder>3</b:RefOrder>
+  </b:Source>
+  <b:Source>
+    <b:Tag>And17</b:Tag>
+    <b:SourceType>InternetSite</b:SourceType>
+    <b:Guid>{5C822A44-91AB-4550-B6B6-AE5475462D30}</b:Guid>
+    <b:Author>
+      <b:Author>
+        <b:NameList>
+          <b:Person>
+            <b:Last>Brownworth</b:Last>
+            <b:First>Anders</b:First>
+          </b:Person>
+        </b:NameList>
+      </b:Author>
+    </b:Author>
+    <b:Title>Blockchain Demo</b:Title>
+    <b:Year>2017</b:Year>
+    <b:Month>11</b:Month>
+    <b:Day>28</b:Day>
+    <b:URL>https://anders.com/blockchain/</b:URL>
+    <b:RefOrder>4</b:RefOrder>
+  </b:Source>
 </b:Sources>
 </file>
 
 <file path=customXml/itemProps1.xml><?xml version="1.0" encoding="utf-8"?>
-<ds:datastoreItem xmlns:ds="http://schemas.openxmlformats.org/officeDocument/2006/customXml" ds:itemID="{35207A4F-3C2A-4BEA-91DA-74E3CF0AC108}">
+<ds:datastoreItem xmlns:ds="http://schemas.openxmlformats.org/officeDocument/2006/customXml" ds:itemID="{4BB1EF68-1140-46EF-97ED-E3B3DF7C5392}">
   <ds:schemaRefs>
     <ds:schemaRef ds:uri="http://schemas.openxmlformats.org/officeDocument/2006/bibliography"/>
   </ds:schemaRefs>

</xml_diff>

<commit_message>
[Tareas] {Sistemas} El blockchain //fin
</commit_message>
<xml_diff>
--- a/Sistemas informáticos/Trabajos/Moros Pérez, Eric - EL BLOCKCHAIN.docx
+++ b/Sistemas informáticos/Trabajos/Moros Pérez, Eric - EL BLOCKCHAIN.docx
@@ -4,7 +4,8 @@
   <w:body>
     <w:p>
       <w:pPr>
-        <w:jc w:val="both"/>
+        <w:spacing w:line="360" w:lineRule="auto"/>
+        <w:jc w:val="center"/>
         <w:rPr>
           <w:sz w:val="56"/>
           <w:szCs w:val="56"/>
@@ -13,7 +14,8 @@
     </w:p>
     <w:p>
       <w:pPr>
-        <w:jc w:val="both"/>
+        <w:spacing w:line="360" w:lineRule="auto"/>
+        <w:jc w:val="center"/>
         <w:rPr>
           <w:sz w:val="56"/>
           <w:szCs w:val="56"/>
@@ -22,6 +24,7 @@
     </w:p>
     <w:p>
       <w:pPr>
+        <w:spacing w:line="360" w:lineRule="auto"/>
         <w:jc w:val="center"/>
         <w:rPr>
           <w:sz w:val="56"/>
@@ -31,76 +34,82 @@
     </w:p>
     <w:p>
       <w:pPr>
+        <w:spacing w:line="360" w:lineRule="auto"/>
         <w:jc w:val="center"/>
         <w:rPr>
           <w:sz w:val="56"/>
           <w:szCs w:val="56"/>
         </w:rPr>
       </w:pPr>
-    </w:p>
-    <w:p>
-      <w:pPr>
-        <w:jc w:val="center"/>
+      <w:bookmarkStart w:id="0" w:name="_Toc498861632"/>
+      <w:r>
         <w:rPr>
           <w:sz w:val="56"/>
           <w:szCs w:val="56"/>
         </w:rPr>
-      </w:pPr>
-    </w:p>
-    <w:p>
-      <w:pPr>
+        <w:t>EL BLOCKCHAIN</w:t>
+      </w:r>
+      <w:bookmarkEnd w:id="0"/>
+    </w:p>
+    <w:p>
+      <w:pPr>
+        <w:spacing w:line="360" w:lineRule="auto"/>
         <w:jc w:val="center"/>
         <w:rPr>
           <w:sz w:val="56"/>
           <w:szCs w:val="56"/>
         </w:rPr>
       </w:pPr>
-    </w:p>
-    <w:p>
-      <w:pPr>
-        <w:jc w:val="center"/>
+      <w:bookmarkStart w:id="1" w:name="_Toc498861633"/>
+      <w:r>
         <w:rPr>
           <w:sz w:val="56"/>
           <w:szCs w:val="56"/>
         </w:rPr>
-      </w:pPr>
-      <w:bookmarkStart w:id="0" w:name="_Toc498861632"/>
+        <w:t>SISTEMAS INFORMÁTICOS (1</w:t>
+      </w:r>
       <w:r>
         <w:rPr>
           <w:sz w:val="56"/>
           <w:szCs w:val="56"/>
         </w:rPr>
-        <w:t>EL BLOCKCHAIN</w:t>
-      </w:r>
-      <w:bookmarkEnd w:id="0"/>
-    </w:p>
-    <w:p>
-      <w:pPr>
+        <w:t>ªeva)</w:t>
+      </w:r>
+      <w:bookmarkEnd w:id="1"/>
+    </w:p>
+    <w:p>
+      <w:pPr>
+        <w:spacing w:line="360" w:lineRule="auto"/>
         <w:jc w:val="center"/>
         <w:rPr>
           <w:sz w:val="56"/>
           <w:szCs w:val="56"/>
         </w:rPr>
       </w:pPr>
-      <w:bookmarkStart w:id="1" w:name="_Toc498861633"/>
-      <w:r>
+    </w:p>
+    <w:p>
+      <w:pPr>
+        <w:spacing w:line="360" w:lineRule="auto"/>
+        <w:jc w:val="center"/>
         <w:rPr>
           <w:sz w:val="56"/>
           <w:szCs w:val="56"/>
         </w:rPr>
-        <w:t>SISTEMAS INFORMÁTICOS (1</w:t>
-      </w:r>
-      <w:r>
+      </w:pPr>
+    </w:p>
+    <w:p>
+      <w:pPr>
+        <w:spacing w:line="360" w:lineRule="auto"/>
+        <w:jc w:val="center"/>
         <w:rPr>
           <w:sz w:val="56"/>
           <w:szCs w:val="56"/>
         </w:rPr>
-        <w:t>ªeva)</w:t>
-      </w:r>
-      <w:bookmarkEnd w:id="1"/>
-    </w:p>
-    <w:p>
-      <w:pPr>
+      </w:pPr>
+    </w:p>
+    <w:p>
+      <w:pPr>
+        <w:spacing w:line="360" w:lineRule="auto"/>
         <w:jc w:val="center"/>
         <w:rPr>
           <w:sz w:val="56"/>
@@ -110,61 +119,7 @@
     </w:p>
     <w:p>
       <w:pPr>
-        <w:jc w:val="center"/>
-        <w:rPr>
-          <w:sz w:val="56"/>
-          <w:szCs w:val="56"/>
-        </w:rPr>
-      </w:pPr>
-    </w:p>
-    <w:p>
-      <w:pPr>
-        <w:jc w:val="center"/>
-        <w:rPr>
-          <w:sz w:val="56"/>
-          <w:szCs w:val="56"/>
-        </w:rPr>
-      </w:pPr>
-    </w:p>
-    <w:p>
-      <w:pPr>
-        <w:jc w:val="center"/>
-        <w:rPr>
-          <w:sz w:val="56"/>
-          <w:szCs w:val="56"/>
-        </w:rPr>
-      </w:pPr>
-    </w:p>
-    <w:p>
-      <w:pPr>
-        <w:jc w:val="center"/>
-        <w:rPr>
-          <w:sz w:val="56"/>
-          <w:szCs w:val="56"/>
-        </w:rPr>
-      </w:pPr>
-    </w:p>
-    <w:p>
-      <w:pPr>
-        <w:jc w:val="center"/>
-        <w:rPr>
-          <w:sz w:val="56"/>
-          <w:szCs w:val="56"/>
-        </w:rPr>
-      </w:pPr>
-    </w:p>
-    <w:p>
-      <w:pPr>
-        <w:jc w:val="center"/>
-        <w:rPr>
-          <w:sz w:val="56"/>
-          <w:szCs w:val="56"/>
-        </w:rPr>
-      </w:pPr>
-    </w:p>
-    <w:p>
-      <w:pPr>
-        <w:jc w:val="center"/>
+        <w:spacing w:line="360" w:lineRule="auto"/>
         <w:rPr>
           <w:sz w:val="36"/>
           <w:szCs w:val="36"/>
@@ -173,6 +128,7 @@
     </w:p>
     <w:p>
       <w:pPr>
+        <w:spacing w:line="360" w:lineRule="auto"/>
         <w:jc w:val="center"/>
         <w:rPr>
           <w:sz w:val="36"/>
@@ -182,6 +138,7 @@
     </w:p>
     <w:p>
       <w:pPr>
+        <w:spacing w:line="360" w:lineRule="auto"/>
         <w:jc w:val="center"/>
         <w:rPr>
           <w:sz w:val="36"/>
@@ -191,6 +148,7 @@
     </w:p>
     <w:p>
       <w:pPr>
+        <w:spacing w:line="360" w:lineRule="auto"/>
         <w:jc w:val="center"/>
         <w:rPr>
           <w:sz w:val="36"/>
@@ -200,6 +158,7 @@
     </w:p>
     <w:p>
       <w:pPr>
+        <w:spacing w:line="360" w:lineRule="auto"/>
         <w:jc w:val="center"/>
         <w:rPr>
           <w:sz w:val="36"/>
@@ -209,6 +168,7 @@
     </w:p>
     <w:p>
       <w:pPr>
+        <w:spacing w:line="360" w:lineRule="auto"/>
         <w:jc w:val="center"/>
         <w:rPr>
           <w:sz w:val="36"/>
@@ -218,52 +178,45 @@
     </w:p>
     <w:p>
       <w:pPr>
-        <w:jc w:val="center"/>
+        <w:spacing w:line="360" w:lineRule="auto"/>
+        <w:jc w:val="right"/>
         <w:rPr>
           <w:sz w:val="36"/>
           <w:szCs w:val="36"/>
         </w:rPr>
       </w:pPr>
-    </w:p>
-    <w:p>
-      <w:pPr>
-        <w:jc w:val="right"/>
+      <w:bookmarkStart w:id="2" w:name="_Toc498861634"/>
+      <w:r>
         <w:rPr>
           <w:sz w:val="36"/>
           <w:szCs w:val="36"/>
         </w:rPr>
-      </w:pPr>
-      <w:bookmarkStart w:id="2" w:name="_Toc498861634"/>
-      <w:r>
+        <w:t>ERIC MOROS PÉREZ</w:t>
+      </w:r>
+      <w:bookmarkEnd w:id="2"/>
+    </w:p>
+    <w:p>
+      <w:pPr>
+        <w:spacing w:line="360" w:lineRule="auto"/>
+        <w:jc w:val="right"/>
         <w:rPr>
           <w:sz w:val="36"/>
           <w:szCs w:val="36"/>
         </w:rPr>
-        <w:t>ERIC MOROS PÉREZ</w:t>
-      </w:r>
-      <w:bookmarkEnd w:id="2"/>
-    </w:p>
-    <w:p>
-      <w:pPr>
-        <w:jc w:val="right"/>
+      </w:pPr>
+      <w:bookmarkStart w:id="3" w:name="_Toc498861635"/>
+      <w:r>
         <w:rPr>
           <w:sz w:val="36"/>
           <w:szCs w:val="36"/>
         </w:rPr>
-      </w:pPr>
-      <w:bookmarkStart w:id="3" w:name="_Toc498861635"/>
-      <w:r>
-        <w:rPr>
-          <w:sz w:val="36"/>
-          <w:szCs w:val="36"/>
-        </w:rPr>
         <w:t>1º DAW (DUAL)</w:t>
       </w:r>
       <w:bookmarkEnd w:id="3"/>
     </w:p>
     <w:p>
       <w:pPr>
-        <w:spacing w:after="160" w:line="259" w:lineRule="auto"/>
+        <w:spacing w:after="160" w:line="360" w:lineRule="auto"/>
         <w:jc w:val="both"/>
       </w:pPr>
       <w:r>
@@ -298,6 +251,7 @@
         <w:p>
           <w:pPr>
             <w:pStyle w:val="TtuloTDC"/>
+            <w:spacing w:line="360" w:lineRule="auto"/>
             <w:jc w:val="both"/>
             <w:rPr>
               <w:noProof/>
@@ -322,6 +276,7 @@
             <w:tabs>
               <w:tab w:val="right" w:leader="dot" w:pos="9628"/>
             </w:tabs>
+            <w:spacing w:line="360" w:lineRule="auto"/>
             <w:rPr>
               <w:rFonts w:asciiTheme="minorHAnsi" w:eastAsiaTheme="minorEastAsia" w:hAnsiTheme="minorHAnsi" w:cstheme="minorBidi"/>
               <w:noProof/>
@@ -394,6 +349,7 @@
             <w:tabs>
               <w:tab w:val="right" w:leader="dot" w:pos="9628"/>
             </w:tabs>
+            <w:spacing w:line="360" w:lineRule="auto"/>
             <w:rPr>
               <w:rFonts w:asciiTheme="minorHAnsi" w:eastAsiaTheme="minorEastAsia" w:hAnsiTheme="minorHAnsi" w:cstheme="minorBidi"/>
               <w:noProof/>
@@ -466,6 +422,7 @@
             <w:tabs>
               <w:tab w:val="right" w:leader="dot" w:pos="9628"/>
             </w:tabs>
+            <w:spacing w:line="360" w:lineRule="auto"/>
             <w:rPr>
               <w:rFonts w:asciiTheme="minorHAnsi" w:eastAsiaTheme="minorEastAsia" w:hAnsiTheme="minorHAnsi" w:cstheme="minorBidi"/>
               <w:noProof/>
@@ -538,6 +495,7 @@
             <w:tabs>
               <w:tab w:val="right" w:leader="dot" w:pos="9628"/>
             </w:tabs>
+            <w:spacing w:line="360" w:lineRule="auto"/>
             <w:rPr>
               <w:rFonts w:asciiTheme="minorHAnsi" w:eastAsiaTheme="minorEastAsia" w:hAnsiTheme="minorHAnsi" w:cstheme="minorBidi"/>
               <w:noProof/>
@@ -593,7 +551,7 @@
                 <w:noProof/>
                 <w:webHidden/>
               </w:rPr>
-              <w:t>4</w:t>
+              <w:t>5</w:t>
             </w:r>
             <w:r>
               <w:rPr>
@@ -610,6 +568,7 @@
             <w:tabs>
               <w:tab w:val="right" w:leader="dot" w:pos="9628"/>
             </w:tabs>
+            <w:spacing w:line="360" w:lineRule="auto"/>
             <w:rPr>
               <w:rFonts w:asciiTheme="minorHAnsi" w:eastAsiaTheme="minorEastAsia" w:hAnsiTheme="minorHAnsi" w:cstheme="minorBidi"/>
               <w:noProof/>
@@ -665,7 +624,7 @@
                 <w:noProof/>
                 <w:webHidden/>
               </w:rPr>
-              <w:t>5</w:t>
+              <w:t>7</w:t>
             </w:r>
             <w:r>
               <w:rPr>
@@ -682,6 +641,7 @@
             <w:tabs>
               <w:tab w:val="right" w:leader="dot" w:pos="9628"/>
             </w:tabs>
+            <w:spacing w:line="360" w:lineRule="auto"/>
             <w:rPr>
               <w:rFonts w:asciiTheme="minorHAnsi" w:eastAsiaTheme="minorEastAsia" w:hAnsiTheme="minorHAnsi" w:cstheme="minorBidi"/>
               <w:noProof/>
@@ -737,7 +697,7 @@
                 <w:noProof/>
                 <w:webHidden/>
               </w:rPr>
-              <w:t>5</w:t>
+              <w:t>7</w:t>
             </w:r>
             <w:r>
               <w:rPr>
@@ -755,6 +715,7 @@
               <w:tab w:val="left" w:pos="880"/>
               <w:tab w:val="right" w:leader="dot" w:pos="9628"/>
             </w:tabs>
+            <w:spacing w:line="360" w:lineRule="auto"/>
             <w:rPr>
               <w:rFonts w:asciiTheme="minorHAnsi" w:eastAsiaTheme="minorEastAsia" w:hAnsiTheme="minorHAnsi" w:cstheme="minorBidi"/>
               <w:noProof/>
@@ -827,7 +788,7 @@
                 <w:noProof/>
                 <w:webHidden/>
               </w:rPr>
-              <w:t>5</w:t>
+              <w:t>7</w:t>
             </w:r>
             <w:r>
               <w:rPr>
@@ -845,6 +806,7 @@
               <w:tab w:val="left" w:pos="880"/>
               <w:tab w:val="right" w:leader="dot" w:pos="9628"/>
             </w:tabs>
+            <w:spacing w:line="360" w:lineRule="auto"/>
             <w:rPr>
               <w:rFonts w:asciiTheme="minorHAnsi" w:eastAsiaTheme="minorEastAsia" w:hAnsiTheme="minorHAnsi" w:cstheme="minorBidi"/>
               <w:noProof/>
@@ -917,7 +879,7 @@
                 <w:noProof/>
                 <w:webHidden/>
               </w:rPr>
-              <w:t>5</w:t>
+              <w:t>7</w:t>
             </w:r>
             <w:r>
               <w:rPr>
@@ -934,6 +896,7 @@
             <w:tabs>
               <w:tab w:val="right" w:leader="dot" w:pos="9628"/>
             </w:tabs>
+            <w:spacing w:line="360" w:lineRule="auto"/>
             <w:rPr>
               <w:rFonts w:asciiTheme="minorHAnsi" w:eastAsiaTheme="minorEastAsia" w:hAnsiTheme="minorHAnsi" w:cstheme="minorBidi"/>
               <w:noProof/>
@@ -989,7 +952,7 @@
                 <w:noProof/>
                 <w:webHidden/>
               </w:rPr>
-              <w:t>5</w:t>
+              <w:t>7</w:t>
             </w:r>
             <w:r>
               <w:rPr>
@@ -1007,6 +970,7 @@
               <w:tab w:val="left" w:pos="880"/>
               <w:tab w:val="right" w:leader="dot" w:pos="9628"/>
             </w:tabs>
+            <w:spacing w:line="360" w:lineRule="auto"/>
             <w:rPr>
               <w:rFonts w:asciiTheme="minorHAnsi" w:eastAsiaTheme="minorEastAsia" w:hAnsiTheme="minorHAnsi" w:cstheme="minorBidi"/>
               <w:noProof/>
@@ -1079,7 +1043,7 @@
                 <w:noProof/>
                 <w:webHidden/>
               </w:rPr>
-              <w:t>5</w:t>
+              <w:t>7</w:t>
             </w:r>
             <w:r>
               <w:rPr>
@@ -1097,6 +1061,7 @@
               <w:tab w:val="left" w:pos="880"/>
               <w:tab w:val="right" w:leader="dot" w:pos="9628"/>
             </w:tabs>
+            <w:spacing w:line="360" w:lineRule="auto"/>
             <w:rPr>
               <w:rFonts w:asciiTheme="minorHAnsi" w:eastAsiaTheme="minorEastAsia" w:hAnsiTheme="minorHAnsi" w:cstheme="minorBidi"/>
               <w:noProof/>
@@ -1169,7 +1134,7 @@
                 <w:noProof/>
                 <w:webHidden/>
               </w:rPr>
-              <w:t>5</w:t>
+              <w:t>7</w:t>
             </w:r>
             <w:r>
               <w:rPr>
@@ -1186,6 +1151,7 @@
             <w:tabs>
               <w:tab w:val="right" w:leader="dot" w:pos="9628"/>
             </w:tabs>
+            <w:spacing w:line="360" w:lineRule="auto"/>
             <w:rPr>
               <w:rFonts w:asciiTheme="minorHAnsi" w:eastAsiaTheme="minorEastAsia" w:hAnsiTheme="minorHAnsi" w:cstheme="minorBidi"/>
               <w:noProof/>
@@ -1241,7 +1207,7 @@
                 <w:noProof/>
                 <w:webHidden/>
               </w:rPr>
-              <w:t>5</w:t>
+              <w:t>8</w:t>
             </w:r>
             <w:r>
               <w:rPr>
@@ -1259,6 +1225,7 @@
               <w:tab w:val="left" w:pos="660"/>
               <w:tab w:val="right" w:leader="dot" w:pos="9628"/>
             </w:tabs>
+            <w:spacing w:line="360" w:lineRule="auto"/>
             <w:rPr>
               <w:rFonts w:asciiTheme="minorHAnsi" w:eastAsiaTheme="minorEastAsia" w:hAnsiTheme="minorHAnsi" w:cstheme="minorBidi"/>
               <w:noProof/>
@@ -1331,7 +1298,7 @@
                 <w:noProof/>
                 <w:webHidden/>
               </w:rPr>
-              <w:t>5</w:t>
+              <w:t>8</w:t>
             </w:r>
             <w:r>
               <w:rPr>
@@ -1349,6 +1316,7 @@
               <w:tab w:val="left" w:pos="660"/>
               <w:tab w:val="right" w:leader="dot" w:pos="9628"/>
             </w:tabs>
+            <w:spacing w:line="360" w:lineRule="auto"/>
             <w:rPr>
               <w:rFonts w:asciiTheme="minorHAnsi" w:eastAsiaTheme="minorEastAsia" w:hAnsiTheme="minorHAnsi" w:cstheme="minorBidi"/>
               <w:noProof/>
@@ -1421,7 +1389,7 @@
                 <w:noProof/>
                 <w:webHidden/>
               </w:rPr>
-              <w:t>5</w:t>
+              <w:t>8</w:t>
             </w:r>
             <w:r>
               <w:rPr>
@@ -1439,6 +1407,7 @@
               <w:tab w:val="left" w:pos="660"/>
               <w:tab w:val="right" w:leader="dot" w:pos="9628"/>
             </w:tabs>
+            <w:spacing w:line="360" w:lineRule="auto"/>
             <w:rPr>
               <w:rFonts w:asciiTheme="minorHAnsi" w:eastAsiaTheme="minorEastAsia" w:hAnsiTheme="minorHAnsi" w:cstheme="minorBidi"/>
               <w:noProof/>
@@ -1511,7 +1480,7 @@
                 <w:noProof/>
                 <w:webHidden/>
               </w:rPr>
-              <w:t>5</w:t>
+              <w:t>8</w:t>
             </w:r>
             <w:r>
               <w:rPr>
@@ -1529,6 +1498,7 @@
               <w:tab w:val="left" w:pos="660"/>
               <w:tab w:val="right" w:leader="dot" w:pos="9628"/>
             </w:tabs>
+            <w:spacing w:line="360" w:lineRule="auto"/>
             <w:rPr>
               <w:rFonts w:asciiTheme="minorHAnsi" w:eastAsiaTheme="minorEastAsia" w:hAnsiTheme="minorHAnsi" w:cstheme="minorBidi"/>
               <w:noProof/>
@@ -1601,7 +1571,7 @@
                 <w:noProof/>
                 <w:webHidden/>
               </w:rPr>
-              <w:t>5</w:t>
+              <w:t>8</w:t>
             </w:r>
             <w:r>
               <w:rPr>
@@ -1614,6 +1584,7 @@
         </w:p>
         <w:p>
           <w:pPr>
+            <w:spacing w:line="360" w:lineRule="auto"/>
             <w:jc w:val="both"/>
           </w:pPr>
           <w:r>
@@ -1628,13 +1599,13 @@
     </w:sdt>
     <w:p>
       <w:pPr>
-        <w:spacing w:after="160" w:line="259" w:lineRule="auto"/>
+        <w:spacing w:after="160" w:line="360" w:lineRule="auto"/>
         <w:jc w:val="both"/>
       </w:pPr>
     </w:p>
     <w:p>
       <w:pPr>
-        <w:spacing w:after="160" w:line="259" w:lineRule="auto"/>
+        <w:spacing w:after="160" w:line="360" w:lineRule="auto"/>
         <w:jc w:val="both"/>
       </w:pPr>
       <w:r>
@@ -1660,6 +1631,7 @@
         <w:p>
           <w:pPr>
             <w:pStyle w:val="Ttulo1"/>
+            <w:spacing w:line="360" w:lineRule="auto"/>
             <w:jc w:val="both"/>
           </w:pPr>
           <w:r>
@@ -1676,6 +1648,7 @@
             <w:p>
               <w:pPr>
                 <w:pStyle w:val="Bibliografa"/>
+                <w:spacing w:line="360" w:lineRule="auto"/>
                 <w:ind w:left="720" w:hanging="720"/>
                 <w:rPr>
                   <w:noProof/>
@@ -1690,6 +1663,22 @@
               <w:r>
                 <w:fldChar w:fldCharType="separate"/>
               </w:r>
+              <w:r>
+                <w:rPr>
+                  <w:noProof/>
+                </w:rPr>
+                <w:t>(30 de 11 de 2017). Obtenido de web.ua.es: https://web.ua.es/en/recsi2014/documentos/papers/bitcoins-y-el-problema-de-los-generales-bizantinos.pdf</w:t>
+              </w:r>
+            </w:p>
+            <w:p>
+              <w:pPr>
+                <w:pStyle w:val="Bibliografa"/>
+                <w:spacing w:line="360" w:lineRule="auto"/>
+                <w:ind w:left="720" w:hanging="720"/>
+                <w:rPr>
+                  <w:noProof/>
+                </w:rPr>
+              </w:pPr>
               <w:r>
                 <w:rPr>
                   <w:i/>
@@ -1708,6 +1697,55 @@
             <w:p>
               <w:pPr>
                 <w:pStyle w:val="Bibliografa"/>
+                <w:spacing w:line="360" w:lineRule="auto"/>
+                <w:ind w:left="720" w:hanging="720"/>
+                <w:rPr>
+                  <w:noProof/>
+                </w:rPr>
+              </w:pPr>
+              <w:r>
+                <w:rPr>
+                  <w:i/>
+                  <w:iCs/>
+                  <w:noProof/>
+                </w:rPr>
+                <w:t>Bitcoin.org</w:t>
+              </w:r>
+              <w:r>
+                <w:rPr>
+                  <w:noProof/>
+                </w:rPr>
+                <w:t>. (30 de 11 de 2017). Obtenido de https://bitcoin.org/es/faq</w:t>
+              </w:r>
+            </w:p>
+            <w:p>
+              <w:pPr>
+                <w:pStyle w:val="Bibliografa"/>
+                <w:spacing w:line="360" w:lineRule="auto"/>
+                <w:ind w:left="720" w:hanging="720"/>
+                <w:rPr>
+                  <w:noProof/>
+                </w:rPr>
+              </w:pPr>
+              <w:r>
+                <w:rPr>
+                  <w:i/>
+                  <w:iCs/>
+                  <w:noProof/>
+                </w:rPr>
+                <w:t>Blockchain.info</w:t>
+              </w:r>
+              <w:r>
+                <w:rPr>
+                  <w:noProof/>
+                </w:rPr>
+                <w:t>. (30 de 11 de 2017). Obtenido de https://blockchain.info/es</w:t>
+              </w:r>
+            </w:p>
+            <w:p>
+              <w:pPr>
+                <w:pStyle w:val="Bibliografa"/>
+                <w:spacing w:line="360" w:lineRule="auto"/>
                 <w:ind w:left="720" w:hanging="720"/>
                 <w:rPr>
                   <w:noProof/>
@@ -1737,6 +1775,7 @@
             <w:p>
               <w:pPr>
                 <w:pStyle w:val="Bibliografa"/>
+                <w:spacing w:line="360" w:lineRule="auto"/>
                 <w:ind w:left="720" w:hanging="720"/>
                 <w:rPr>
                   <w:noProof/>
@@ -1760,6 +1799,7 @@
             <w:p>
               <w:pPr>
                 <w:pStyle w:val="Bibliografa"/>
+                <w:spacing w:line="360" w:lineRule="auto"/>
                 <w:ind w:left="720" w:hanging="720"/>
                 <w:rPr>
                   <w:noProof/>
@@ -1782,6 +1822,31 @@
             </w:p>
             <w:p>
               <w:pPr>
+                <w:pStyle w:val="Bibliografa"/>
+                <w:spacing w:line="360" w:lineRule="auto"/>
+                <w:ind w:left="720" w:hanging="720"/>
+                <w:rPr>
+                  <w:noProof/>
+                </w:rPr>
+              </w:pPr>
+              <w:r>
+                <w:rPr>
+                  <w:i/>
+                  <w:iCs/>
+                  <w:noProof/>
+                </w:rPr>
+                <w:t>wikipedia.org</w:t>
+              </w:r>
+              <w:r>
+                <w:rPr>
+                  <w:noProof/>
+                </w:rPr>
+                <w:t>. (30 de 11 de 2017). Obtenido de https://es.wikipedia.org/wiki/Cadena_de_bloques</w:t>
+              </w:r>
+            </w:p>
+            <w:p>
+              <w:pPr>
+                <w:spacing w:line="360" w:lineRule="auto"/>
                 <w:jc w:val="both"/>
               </w:pPr>
               <w:r>
@@ -1798,7 +1863,7 @@
     </w:sdt>
     <w:p>
       <w:pPr>
-        <w:spacing w:after="160" w:line="259" w:lineRule="auto"/>
+        <w:spacing w:after="160" w:line="360" w:lineRule="auto"/>
         <w:jc w:val="both"/>
       </w:pPr>
       <w:r>
@@ -1808,6 +1873,7 @@
     <w:p>
       <w:pPr>
         <w:pStyle w:val="Ttulo1"/>
+        <w:spacing w:line="360" w:lineRule="auto"/>
         <w:jc w:val="both"/>
       </w:pPr>
       <w:bookmarkStart w:id="5" w:name="_Toc499719163"/>
@@ -1819,6 +1885,7 @@
     </w:p>
     <w:p>
       <w:pPr>
+        <w:spacing w:line="360" w:lineRule="auto"/>
         <w:jc w:val="both"/>
       </w:pPr>
       <w:r>
@@ -1848,11 +1915,13 @@
     </w:p>
     <w:p>
       <w:pPr>
+        <w:spacing w:line="360" w:lineRule="auto"/>
         <w:jc w:val="both"/>
       </w:pPr>
     </w:p>
     <w:p>
       <w:pPr>
+        <w:spacing w:line="360" w:lineRule="auto"/>
         <w:jc w:val="both"/>
       </w:pPr>
       <w:r>
@@ -1865,7 +1934,19 @@
         <w:t xml:space="preserve"> ya se nos quita de la cabeza </w:t>
       </w:r>
       <w:r>
-        <w:t xml:space="preserve">el que por el hecho de que </w:t>
+        <w:t xml:space="preserve">el </w:t>
+      </w:r>
+      <w:r>
+        <w:t>que,</w:t>
+      </w:r>
+      <w:r>
+        <w:t xml:space="preserve"> por el hecho</w:t>
+      </w:r>
+      <w:r>
+        <w:t>,</w:t>
+      </w:r>
+      <w:r>
+        <w:t xml:space="preserve"> de que </w:t>
       </w:r>
       <w:r>
         <w:t>B</w:t>
@@ -1877,6 +1958,9 @@
         <w:t>usara este concepto por primera vez en 2009</w:t>
       </w:r>
       <w:r>
+        <w:t>,</w:t>
+      </w:r>
+      <w:r>
         <w:t xml:space="preserve"> esté extralimitado a almacenar las transacciones de algo “tan sencillo como una </w:t>
       </w:r>
       <w:r>
@@ -1891,11 +1975,13 @@
     </w:p>
     <w:p>
       <w:pPr>
+        <w:spacing w:line="360" w:lineRule="auto"/>
         <w:jc w:val="both"/>
       </w:pPr>
     </w:p>
     <w:p>
       <w:pPr>
+        <w:spacing w:line="360" w:lineRule="auto"/>
         <w:jc w:val="both"/>
       </w:pPr>
       <w:r>
@@ -1914,7 +2000,19 @@
         <w:t xml:space="preserve">cual se accede </w:t>
       </w:r>
       <w:r>
-        <w:t xml:space="preserve">a los datos, funciona a base de nodos que mantienen una copia de la base de datos </w:t>
+        <w:t>a los datos, funciona a base de nodos</w:t>
+      </w:r>
+      <w:r>
+        <w:t>,</w:t>
+      </w:r>
+      <w:r>
+        <w:t xml:space="preserve"> que mantienen una copia de la base de datos</w:t>
+      </w:r>
+      <w:r>
+        <w:t>,</w:t>
+      </w:r>
+      <w:r>
+        <w:t xml:space="preserve"> </w:t>
       </w:r>
       <w:r>
         <w:t>la cual se la distribuye</w:t>
@@ -1940,7 +2038,97 @@
     </w:p>
     <w:p>
       <w:pPr>
+        <w:spacing w:line="360" w:lineRule="auto"/>
+        <w:jc w:val="both"/>
+      </w:pPr>
+    </w:p>
+    <w:p>
+      <w:pPr>
+        <w:spacing w:line="360" w:lineRule="auto"/>
+        <w:jc w:val="both"/>
+        <w:rPr>
+          <w:color w:val="0070C0"/>
+        </w:rPr>
+      </w:pPr>
+      <w:r>
+        <w:rPr>
+          <w:color w:val="0070C0"/>
+        </w:rPr>
+        <w:t>Blockchain es un software muy potente y difícil de entender, por eso pienso que deberían aclararse más estos conceptos.</w:t>
+      </w:r>
+      <w:r>
+        <w:rPr>
+          <w:color w:val="0070C0"/>
+        </w:rPr>
+        <w:t xml:space="preserve"> </w:t>
+      </w:r>
+      <w:r>
+        <w:rPr>
+          <w:color w:val="0070C0"/>
+        </w:rPr>
+        <w:t>Que</w:t>
+      </w:r>
+      <w:r>
+        <w:rPr>
+          <w:color w:val="0070C0"/>
+        </w:rPr>
+        <w:t xml:space="preserve"> a </w:t>
+      </w:r>
+      <w:proofErr w:type="gramStart"/>
+      <w:r>
+        <w:rPr>
+          <w:color w:val="0070C0"/>
+        </w:rPr>
+        <w:t>mí</w:t>
+      </w:r>
+      <w:proofErr w:type="gramEnd"/>
+      <w:r>
+        <w:rPr>
+          <w:color w:val="0070C0"/>
+        </w:rPr>
+        <w:t xml:space="preserve"> por ejemplo</w:t>
+      </w:r>
+      <w:r>
+        <w:rPr>
+          <w:color w:val="0070C0"/>
+        </w:rPr>
+        <w:t>,</w:t>
+      </w:r>
+      <w:r>
+        <w:rPr>
+          <w:color w:val="0070C0"/>
+        </w:rPr>
+        <w:t xml:space="preserve"> me ha llevado bastante tiempo</w:t>
+      </w:r>
+      <w:r>
+        <w:rPr>
+          <w:color w:val="0070C0"/>
+        </w:rPr>
+        <w:t xml:space="preserve"> </w:t>
+      </w:r>
+      <w:r>
+        <w:rPr>
+          <w:color w:val="0070C0"/>
+        </w:rPr>
+        <w:t>e informarme</w:t>
+      </w:r>
+      <w:r>
+        <w:rPr>
+          <w:color w:val="0070C0"/>
+        </w:rPr>
+        <w:t xml:space="preserve"> sobre muchas fuentes</w:t>
+      </w:r>
+      <w:r>
+        <w:rPr>
+          <w:color w:val="0070C0"/>
+        </w:rPr>
+        <w:t>.</w:t>
+      </w:r>
+    </w:p>
+    <w:p>
+      <w:pPr>
         <w:pStyle w:val="Ttulo1"/>
+        <w:spacing w:line="360" w:lineRule="auto"/>
         <w:jc w:val="both"/>
       </w:pPr>
       <w:bookmarkStart w:id="6" w:name="_Toc499719164"/>
@@ -1969,6 +2157,7 @@
     </w:p>
     <w:p>
       <w:pPr>
+        <w:spacing w:line="360" w:lineRule="auto"/>
         <w:jc w:val="both"/>
       </w:pPr>
       <w:r>
@@ -2049,6 +2238,7 @@
     </w:p>
     <w:p>
       <w:pPr>
+        <w:spacing w:line="360" w:lineRule="auto"/>
         <w:jc w:val="both"/>
         <w:rPr>
           <w:i/>
@@ -2096,6 +2286,7 @@
     </w:p>
     <w:p>
       <w:pPr>
+        <w:spacing w:line="360" w:lineRule="auto"/>
         <w:jc w:val="both"/>
         <w:rPr>
           <w:i/>
@@ -2104,13 +2295,20 @@
     </w:p>
     <w:p>
       <w:pPr>
+        <w:spacing w:line="360" w:lineRule="auto"/>
         <w:jc w:val="both"/>
       </w:pPr>
       <w:r>
         <w:t xml:space="preserve">Pongamos que </w:t>
       </w:r>
       <w:r>
-        <w:t xml:space="preserve">un profesor de sistemas nos pone un trabajo </w:t>
+        <w:t>un profesor de sistemas nos pone un trabajo</w:t>
+      </w:r>
+      <w:r>
+        <w:t>,</w:t>
+      </w:r>
+      <w:r>
+        <w:t xml:space="preserve"> </w:t>
       </w:r>
       <w:r>
         <w:t xml:space="preserve">en el cual debemos de hablar sobre el tema que nos de la gana con algunas condiciones, </w:t>
@@ -2146,7 +2344,17 @@
         <w:t>)</w:t>
       </w:r>
       <w:r>
-        <w:t>. A</w:t>
+        <w:t xml:space="preserve">. </w:t>
+      </w:r>
+    </w:p>
+    <w:p>
+      <w:pPr>
+        <w:spacing w:line="360" w:lineRule="auto"/>
+        <w:jc w:val="both"/>
+      </w:pPr>
+      <w:r>
+        <w:lastRenderedPageBreak/>
+        <w:t>A</w:t>
       </w:r>
       <w:r>
         <w:t>l día siguiente aprovechando que el profesor</w:t>
@@ -2214,11 +2422,13 @@
     </w:p>
     <w:p>
       <w:pPr>
+        <w:spacing w:line="360" w:lineRule="auto"/>
         <w:jc w:val="both"/>
       </w:pPr>
     </w:p>
     <w:p>
       <w:pPr>
+        <w:spacing w:line="360" w:lineRule="auto"/>
         <w:jc w:val="both"/>
       </w:pPr>
       <w:r>
@@ -2255,7 +2465,13 @@
         <w:t xml:space="preserve">en que el trabajo era de 1000 palabras </w:t>
       </w:r>
       <w:r>
-        <w:t>y no de 500 es superior al que dice lo contrario. Y por ello en nuestro caso ellos son los traidores que pretendían hacer un trabajo más pequeño</w:t>
+        <w:t>y no de 500 es superior al que dice lo contrario. Y por ello en nuestro caso</w:t>
+      </w:r>
+      <w:r>
+        <w:t>,</w:t>
+      </w:r>
+      <w:r>
+        <w:t xml:space="preserve"> ellos son los traidores que pretendían hacer un trabajo más pequeño</w:t>
       </w:r>
       <w:r>
         <w:t xml:space="preserve"> y van a tener un 0 en la evaluación.</w:t>
@@ -2263,12 +2479,17 @@
     </w:p>
     <w:p>
       <w:pPr>
+        <w:spacing w:line="360" w:lineRule="auto"/>
         <w:jc w:val="both"/>
       </w:pPr>
     </w:p>
     <w:p>
       <w:pPr>
+        <w:spacing w:line="360" w:lineRule="auto"/>
         <w:jc w:val="both"/>
+        <w:rPr>
+          <w:rStyle w:val="Hipervnculo"/>
+        </w:rPr>
       </w:pPr>
       <w:r>
         <w:t>También dejo este enlace a otro ejemplo sobre un suricato gigante volador</w:t>
@@ -2290,7 +2511,34 @@
     </w:p>
     <w:p>
       <w:pPr>
-        <w:spacing w:after="160" w:line="259" w:lineRule="auto"/>
+        <w:spacing w:line="360" w:lineRule="auto"/>
+        <w:jc w:val="both"/>
+      </w:pPr>
+    </w:p>
+    <w:p>
+      <w:pPr>
+        <w:spacing w:line="360" w:lineRule="auto"/>
+        <w:jc w:val="both"/>
+        <w:rPr>
+          <w:color w:val="0070C0"/>
+        </w:rPr>
+      </w:pPr>
+      <w:r>
+        <w:rPr>
+          <w:color w:val="0070C0"/>
+        </w:rPr>
+        <w:t xml:space="preserve">Creo que es un sistema de validación muy potente </w:t>
+      </w:r>
+      <w:r>
+        <w:rPr>
+          <w:color w:val="0070C0"/>
+        </w:rPr>
+        <w:t>y que es muy poco probable que se pueda engañar sobre todo para sistemas en los que participen muchos usuarios.</w:t>
+      </w:r>
+    </w:p>
+    <w:p>
+      <w:pPr>
+        <w:spacing w:after="160" w:line="360" w:lineRule="auto"/>
         <w:jc w:val="both"/>
         <w:rPr>
           <w:rFonts w:asciiTheme="majorHAnsi" w:eastAsiaTheme="majorEastAsia" w:hAnsiTheme="majorHAnsi" w:cstheme="majorBidi"/>
@@ -2300,12 +2548,19 @@
         </w:rPr>
       </w:pPr>
       <w:r>
+        <w:rPr>
+          <w:color w:val="0070C0"/>
+        </w:rPr>
+        <w:t>Pero para sistemas pequeños la verdad es que no es muy práctico.</w:t>
+      </w:r>
+      <w:r>
         <w:br w:type="page"/>
       </w:r>
     </w:p>
     <w:p>
       <w:pPr>
         <w:pStyle w:val="Ttulo1"/>
+        <w:spacing w:line="360" w:lineRule="auto"/>
         <w:jc w:val="both"/>
       </w:pPr>
       <w:bookmarkStart w:id="7" w:name="_Toc499719165"/>
@@ -2317,6 +2572,7 @@
     </w:p>
     <w:p>
       <w:pPr>
+        <w:spacing w:line="360" w:lineRule="auto"/>
         <w:jc w:val="both"/>
       </w:pPr>
       <w:r>
@@ -2401,7 +2657,7 @@
     </w:p>
     <w:p>
       <w:pPr>
-        <w:spacing w:after="160" w:line="259" w:lineRule="auto"/>
+        <w:spacing w:after="160" w:line="360" w:lineRule="auto"/>
         <w:jc w:val="both"/>
       </w:pPr>
       <w:r>
@@ -2447,7 +2703,7 @@
     </w:p>
     <w:p>
       <w:pPr>
-        <w:spacing w:after="160" w:line="259" w:lineRule="auto"/>
+        <w:spacing w:after="160" w:line="360" w:lineRule="auto"/>
         <w:jc w:val="both"/>
         <w:rPr>
           <w:rFonts w:eastAsiaTheme="majorEastAsia"/>
@@ -2492,7 +2748,7 @@
     </w:p>
     <w:p>
       <w:pPr>
-        <w:spacing w:after="160" w:line="259" w:lineRule="auto"/>
+        <w:spacing w:after="160" w:line="360" w:lineRule="auto"/>
         <w:jc w:val="both"/>
         <w:rPr>
           <w:rFonts w:eastAsiaTheme="majorEastAsia"/>
@@ -2581,6 +2837,13 @@
       <w:r>
         <w:rPr>
           <w:rFonts w:eastAsiaTheme="majorEastAsia"/>
+          <w:b/>
+        </w:rPr>
+        <w:t>,</w:t>
+      </w:r>
+      <w:r>
+        <w:rPr>
+          <w:rFonts w:eastAsiaTheme="majorEastAsia"/>
         </w:rPr>
         <w:t xml:space="preserve"> todos los </w:t>
       </w:r>
@@ -2633,7 +2896,7 @@
     </w:p>
     <w:p>
       <w:pPr>
-        <w:spacing w:after="160" w:line="259" w:lineRule="auto"/>
+        <w:spacing w:after="160" w:line="360" w:lineRule="auto"/>
         <w:jc w:val="both"/>
         <w:rPr>
           <w:rFonts w:eastAsiaTheme="majorEastAsia"/>
@@ -2642,7 +2905,7 @@
     </w:p>
     <w:p>
       <w:pPr>
-        <w:spacing w:after="160" w:line="259" w:lineRule="auto"/>
+        <w:spacing w:after="160" w:line="360" w:lineRule="auto"/>
         <w:jc w:val="both"/>
         <w:rPr>
           <w:rFonts w:eastAsiaTheme="majorEastAsia"/>
@@ -2677,7 +2940,7 @@
     </w:p>
     <w:p>
       <w:pPr>
-        <w:spacing w:after="160" w:line="259" w:lineRule="auto"/>
+        <w:spacing w:after="160" w:line="360" w:lineRule="auto"/>
         <w:jc w:val="both"/>
         <w:rPr>
           <w:noProof/>
@@ -2687,6 +2950,7 @@
         <w:rPr>
           <w:noProof/>
         </w:rPr>
+        <w:lastRenderedPageBreak/>
         <w:drawing>
           <wp:anchor distT="0" distB="0" distL="114300" distR="114300" simplePos="0" relativeHeight="251660288" behindDoc="0" locked="0" layoutInCell="1" allowOverlap="1" wp14:anchorId="5DE177F3">
             <wp:simplePos x="0" y="0"/>
@@ -2742,6 +3006,12 @@
                 </pic:pic>
               </a:graphicData>
             </a:graphic>
+            <wp14:sizeRelH relativeFrom="margin">
+              <wp14:pctWidth>0</wp14:pctWidth>
+            </wp14:sizeRelH>
+            <wp14:sizeRelV relativeFrom="margin">
+              <wp14:pctHeight>0</wp14:pctHeight>
+            </wp14:sizeRelV>
           </wp:anchor>
         </w:drawing>
       </w:r>
@@ -2760,7 +3030,7 @@
     </w:p>
     <w:p>
       <w:pPr>
-        <w:spacing w:after="160" w:line="259" w:lineRule="auto"/>
+        <w:spacing w:after="160" w:line="360" w:lineRule="auto"/>
         <w:jc w:val="both"/>
         <w:rPr>
           <w:noProof/>
@@ -2784,7 +3054,7 @@
     </w:p>
     <w:p>
       <w:pPr>
-        <w:spacing w:after="160" w:line="259" w:lineRule="auto"/>
+        <w:spacing w:after="160" w:line="360" w:lineRule="auto"/>
         <w:jc w:val="both"/>
         <w:rPr>
           <w:rFonts w:eastAsiaTheme="majorEastAsia"/>
@@ -2836,16 +3106,40 @@
         </w:rPr>
         <w:t xml:space="preserve"> </w:t>
       </w:r>
-      <w:r>
+    </w:p>
+    <w:p>
+      <w:pPr>
+        <w:spacing w:after="160" w:line="360" w:lineRule="auto"/>
+        <w:jc w:val="both"/>
         <w:rPr>
           <w:rFonts w:eastAsiaTheme="majorEastAsia"/>
         </w:rPr>
+      </w:pPr>
+      <w:r>
+        <w:rPr>
+          <w:rFonts w:eastAsiaTheme="majorEastAsia"/>
+          <w:color w:val="0070C0"/>
+        </w:rPr>
+        <w:t xml:space="preserve">Muy eficiente y rápido, pero cuando se manejan cantidades ingentes de datos como muestro en las imágenes, </w:t>
+      </w:r>
+      <w:r>
+        <w:rPr>
+          <w:rFonts w:eastAsiaTheme="majorEastAsia"/>
+          <w:color w:val="0070C0"/>
+        </w:rPr>
+        <w:t>igual no es muy conveniente realizar consultas desde clientes webs.</w:t>
+      </w:r>
+      <w:r>
+        <w:rPr>
+          <w:rFonts w:eastAsiaTheme="majorEastAsia"/>
+        </w:rPr>
         <w:br w:type="page"/>
       </w:r>
     </w:p>
     <w:p>
       <w:pPr>
         <w:pStyle w:val="Ttulo1"/>
+        <w:spacing w:line="360" w:lineRule="auto"/>
         <w:jc w:val="both"/>
       </w:pPr>
       <w:bookmarkStart w:id="8" w:name="_Toc499719166"/>
@@ -2860,6 +3154,7 @@
     </w:p>
     <w:p>
       <w:pPr>
+        <w:spacing w:line="360" w:lineRule="auto"/>
         <w:jc w:val="both"/>
       </w:pPr>
       <w:r>
@@ -2875,6 +3170,7 @@
     <w:p>
       <w:pPr>
         <w:pStyle w:val="Ttulo2"/>
+        <w:spacing w:line="360" w:lineRule="auto"/>
         <w:jc w:val="both"/>
       </w:pPr>
       <w:bookmarkStart w:id="9" w:name="_Toc499719167"/>
@@ -2890,6 +3186,7 @@
           <w:ilvl w:val="0"/>
           <w:numId w:val="1"/>
         </w:numPr>
+        <w:spacing w:line="360" w:lineRule="auto"/>
         <w:jc w:val="both"/>
       </w:pPr>
       <w:bookmarkStart w:id="10" w:name="_Toc499719168"/>
@@ -2900,11 +3197,18 @@
     </w:p>
     <w:p>
       <w:pPr>
+        <w:spacing w:line="360" w:lineRule="auto"/>
         <w:ind w:left="720"/>
         <w:jc w:val="both"/>
       </w:pPr>
       <w:r>
-        <w:t>Todos los datos son explorables y todas las entidades pueden incluir información para la cual se halla preparado la cadena de bloques.</w:t>
+        <w:t>Todos los datos son explorables y todas las entidades pueden incluir información</w:t>
+      </w:r>
+      <w:r>
+        <w:t>,</w:t>
+      </w:r>
+      <w:r>
+        <w:t xml:space="preserve"> para la cual se halla preparado la cadena de bloques.</w:t>
       </w:r>
     </w:p>
     <w:p>
@@ -2914,6 +3218,7 @@
           <w:ilvl w:val="0"/>
           <w:numId w:val="1"/>
         </w:numPr>
+        <w:spacing w:line="360" w:lineRule="auto"/>
         <w:jc w:val="both"/>
       </w:pPr>
       <w:bookmarkStart w:id="11" w:name="_Toc499719169"/>
@@ -2924,6 +3229,7 @@
     </w:p>
     <w:p>
       <w:pPr>
+        <w:spacing w:line="360" w:lineRule="auto"/>
         <w:ind w:left="708"/>
         <w:jc w:val="both"/>
       </w:pPr>
@@ -2940,6 +3246,7 @@
     <w:p>
       <w:pPr>
         <w:pStyle w:val="Ttulo2"/>
+        <w:spacing w:line="360" w:lineRule="auto"/>
         <w:jc w:val="both"/>
       </w:pPr>
       <w:bookmarkStart w:id="12" w:name="_Toc499719170"/>
@@ -2955,6 +3262,7 @@
           <w:ilvl w:val="0"/>
           <w:numId w:val="1"/>
         </w:numPr>
+        <w:spacing w:line="360" w:lineRule="auto"/>
         <w:jc w:val="both"/>
       </w:pPr>
       <w:bookmarkStart w:id="13" w:name="_Toc499719171"/>
@@ -2966,6 +3274,7 @@
     <w:p>
       <w:pPr>
         <w:pStyle w:val="Prrafodelista"/>
+        <w:spacing w:line="360" w:lineRule="auto"/>
         <w:jc w:val="both"/>
       </w:pPr>
       <w:r>
@@ -2979,6 +3288,7 @@
           <w:ilvl w:val="0"/>
           <w:numId w:val="1"/>
         </w:numPr>
+        <w:spacing w:line="360" w:lineRule="auto"/>
         <w:jc w:val="both"/>
       </w:pPr>
       <w:bookmarkStart w:id="14" w:name="_Toc499719172"/>
@@ -2990,6 +3300,7 @@
     <w:p>
       <w:pPr>
         <w:pStyle w:val="Prrafodelista"/>
+        <w:spacing w:line="360" w:lineRule="auto"/>
         <w:jc w:val="both"/>
       </w:pPr>
       <w:r>
@@ -2998,22 +3309,91 @@
     </w:p>
     <w:p>
       <w:pPr>
+        <w:spacing w:line="360" w:lineRule="auto"/>
         <w:jc w:val="both"/>
       </w:pPr>
     </w:p>
     <w:p>
       <w:pPr>
+        <w:spacing w:line="360" w:lineRule="auto"/>
+        <w:jc w:val="both"/>
+        <w:rPr>
+          <w:color w:val="0070C0"/>
+        </w:rPr>
+      </w:pPr>
+      <w:r>
+        <w:rPr>
+          <w:color w:val="0070C0"/>
+        </w:rPr>
+        <w:t xml:space="preserve">Muy completo y configurable, pero creo que el punto fuerte de verdad de esta tecnología </w:t>
+      </w:r>
+      <w:r>
+        <w:rPr>
+          <w:color w:val="0070C0"/>
+        </w:rPr>
+        <w:t>es mantener los permisos desactivados y con el acceso a datos públicos</w:t>
+      </w:r>
+      <w:r>
+        <w:rPr>
+          <w:color w:val="0070C0"/>
+        </w:rPr>
+        <w:t>,</w:t>
+      </w:r>
+      <w:r>
+        <w:rPr>
+          <w:color w:val="0070C0"/>
+        </w:rPr>
+        <w:t xml:space="preserve"> porque gracias a tener recompensas y ser transparente en cuanto a los datos</w:t>
+      </w:r>
+      <w:r>
+        <w:rPr>
+          <w:color w:val="0070C0"/>
+        </w:rPr>
+        <w:t>,</w:t>
+      </w:r>
+      <w:r>
+        <w:rPr>
+          <w:color w:val="0070C0"/>
+        </w:rPr>
+        <w:t xml:space="preserve"> </w:t>
+      </w:r>
+      <w:r>
+        <w:rPr>
+          <w:color w:val="0070C0"/>
+        </w:rPr>
+        <w:t>hace que incremente mucho más el poder computacional por la cantidad de gente que se une, que la que puede recabar cualquier empresa.</w:t>
+      </w:r>
+    </w:p>
+    <w:p>
+      <w:pPr>
+        <w:spacing w:after="160" w:line="259" w:lineRule="auto"/>
+        <w:rPr>
+          <w:rFonts w:asciiTheme="majorHAnsi" w:eastAsiaTheme="majorEastAsia" w:hAnsiTheme="majorHAnsi" w:cstheme="majorBidi"/>
+          <w:color w:val="2F5496" w:themeColor="accent1" w:themeShade="BF"/>
+          <w:sz w:val="32"/>
+          <w:szCs w:val="32"/>
+        </w:rPr>
+      </w:pPr>
+      <w:bookmarkStart w:id="15" w:name="_Toc499719173"/>
+      <w:r>
+        <w:br w:type="page"/>
+      </w:r>
+    </w:p>
+    <w:p>
+      <w:pPr>
         <w:pStyle w:val="Ttulo1"/>
+        <w:spacing w:line="360" w:lineRule="auto"/>
         <w:jc w:val="both"/>
       </w:pPr>
-      <w:bookmarkStart w:id="15" w:name="_Toc499719173"/>
-      <w:r>
+      <w:r>
+        <w:lastRenderedPageBreak/>
         <w:t>Conclusiones</w:t>
       </w:r>
       <w:bookmarkEnd w:id="15"/>
     </w:p>
     <w:p>
       <w:pPr>
+        <w:spacing w:line="360" w:lineRule="auto"/>
         <w:jc w:val="both"/>
       </w:pPr>
       <w:r>
@@ -3039,6 +3419,7 @@
     </w:p>
     <w:p>
       <w:pPr>
+        <w:spacing w:line="360" w:lineRule="auto"/>
         <w:jc w:val="both"/>
       </w:pPr>
       <w:r>
@@ -3075,6 +3456,7 @@
           <w:ilvl w:val="0"/>
           <w:numId w:val="1"/>
         </w:numPr>
+        <w:spacing w:line="360" w:lineRule="auto"/>
       </w:pPr>
       <w:bookmarkStart w:id="16" w:name="_Toc499719174"/>
       <w:r>
@@ -3084,6 +3466,7 @@
     </w:p>
     <w:p>
       <w:pPr>
+        <w:spacing w:line="360" w:lineRule="auto"/>
         <w:ind w:left="708"/>
       </w:pPr>
       <w:r>
@@ -3112,6 +3495,7 @@
           <w:ilvl w:val="0"/>
           <w:numId w:val="1"/>
         </w:numPr>
+        <w:spacing w:line="360" w:lineRule="auto"/>
       </w:pPr>
       <w:bookmarkStart w:id="17" w:name="_Toc499719175"/>
       <w:r>
@@ -3121,6 +3505,7 @@
     </w:p>
     <w:p>
       <w:pPr>
+        <w:spacing w:line="360" w:lineRule="auto"/>
         <w:ind w:left="708"/>
       </w:pPr>
       <w:r>
@@ -3137,6 +3522,7 @@
           <w:ilvl w:val="0"/>
           <w:numId w:val="1"/>
         </w:numPr>
+        <w:spacing w:line="360" w:lineRule="auto"/>
       </w:pPr>
       <w:bookmarkStart w:id="18" w:name="_Toc499719176"/>
       <w:r>
@@ -3146,6 +3532,7 @@
     </w:p>
     <w:p>
       <w:pPr>
+        <w:spacing w:line="360" w:lineRule="auto"/>
         <w:ind w:left="708"/>
       </w:pPr>
       <w:r>
@@ -3159,6 +3546,7 @@
           <w:ilvl w:val="0"/>
           <w:numId w:val="1"/>
         </w:numPr>
+        <w:spacing w:line="360" w:lineRule="auto"/>
       </w:pPr>
       <w:bookmarkStart w:id="19" w:name="_Toc499719177"/>
       <w:r>
@@ -3168,6 +3556,7 @@
     </w:p>
     <w:p>
       <w:pPr>
+        <w:spacing w:line="360" w:lineRule="auto"/>
         <w:ind w:left="708"/>
       </w:pPr>
       <w:r>
@@ -3175,12 +3564,48 @@
       </w:r>
       <w:r>
         <w:t>y configurarlo tanto de una forma transparente como privada</w:t>
+      </w:r>
+    </w:p>
+    <w:p/>
+    <w:p>
+      <w:pPr>
+        <w:pStyle w:val="Ttulo1"/>
+      </w:pPr>
+      <w:r>
+        <w:t>Apreciación personal sobre el tema</w:t>
+      </w:r>
+    </w:p>
+    <w:p>
+      <w:r>
+        <w:t xml:space="preserve">Es un tema para mi gusto muy complicado, </w:t>
+      </w:r>
+      <w:r>
+        <w:t xml:space="preserve">debido a que es un tema del cual la información es muy dispersa y de explicaciones ambiguas, por </w:t>
       </w:r>
       <w:bookmarkStart w:id="20" w:name="_GoBack"/>
       <w:bookmarkEnd w:id="20"/>
-    </w:p>
+      <w:r>
+        <w:t>ello hay que buscar much</w:t>
+      </w:r>
+      <w:r>
+        <w:t>a</w:t>
+      </w:r>
+      <w:r>
+        <w:t xml:space="preserve"> información </w:t>
+      </w:r>
+      <w:r>
+        <w:t>para entenderlo con precisión.</w:t>
+      </w:r>
+    </w:p>
+    <w:p>
+      <w:r>
+        <w:t>Pero la me gusta mucho y es entretenido.</w:t>
+      </w:r>
+    </w:p>
+    <w:p/>
     <w:sectPr>
-      <w:footerReference w:type="default" r:id="rId15"/>
+      <w:headerReference w:type="default" r:id="rId15"/>
+      <w:footerReference w:type="default" r:id="rId16"/>
       <w:pgSz w:w="11906" w:h="16838" w:code="9"/>
       <w:pgMar w:top="1701" w:right="1134" w:bottom="1134" w:left="1134" w:header="709" w:footer="709" w:gutter="0"/>
       <w:pgNumType w:start="0"/>
@@ -3319,7 +3744,7 @@
                                     <w:noProof/>
                                     <w:color w:val="8C8C8C" w:themeColor="background1" w:themeShade="8C"/>
                                   </w:rPr>
-                                  <w:t>5</w:t>
+                                  <w:t>8</w:t>
                                 </w:r>
                                 <w:r>
                                   <w:rPr>
@@ -3456,7 +3881,7 @@
                               <w:noProof/>
                               <w:color w:val="8C8C8C" w:themeColor="background1" w:themeShade="8C"/>
                             </w:rPr>
-                            <w:t>5</w:t>
+                            <w:t>8</w:t>
                           </w:r>
                           <w:r>
                             <w:rPr>
@@ -3512,6 +3937,83 @@
     </w:p>
   </w:footnote>
 </w:footnotes>
+</file>
+
+<file path=word/header1.xml><?xml version="1.0" encoding="utf-8"?>
+<w:hdr xmlns:wpc="http://schemas.microsoft.com/office/word/2010/wordprocessingCanvas" xmlns:cx="http://schemas.microsoft.com/office/drawing/2014/chartex" xmlns:cx1="http://schemas.microsoft.com/office/drawing/2015/9/8/chartex" xmlns:cx2="http://schemas.microsoft.com/office/drawing/2015/10/21/chartex" xmlns:cx3="http://schemas.microsoft.com/office/drawing/2016/5/9/chartex" xmlns:cx4="http://schemas.microsoft.com/office/drawing/2016/5/10/chartex" xmlns:cx5="http://schemas.microsoft.com/office/drawing/2016/5/11/chartex" xmlns:cx6="http://schemas.microsoft.com/office/drawing/2016/5/12/chartex" xmlns:cx7="http://schemas.microsoft.com/office/drawing/2016/5/13/chartex" xmlns:cx8="http://schemas.microsoft.com/office/drawing/2016/5/14/chartex" xmlns:mc="http://schemas.openxmlformats.org/markup-compatibility/2006" xmlns:aink="http://schemas.microsoft.com/office/drawing/2016/ink" xmlns:am3d="http://schemas.microsoft.com/office/drawing/2017/model3d" xmlns:o="urn:schemas-microsoft-com:office:office" xmlns:r="http://schemas.openxmlformats.org/officeDocument/2006/relationships" xmlns:m="http://schemas.openxmlformats.org/officeDocument/2006/math" xmlns:v="urn:schemas-microsoft-com:vml" xmlns:wp14="http://schemas.microsoft.com/office/word/2010/wordprocessingDrawing" xmlns:wp="http://schemas.openxmlformats.org/drawingml/2006/wordprocessingDrawing" xmlns:w10="urn:schemas-microsoft-com:office:word" xmlns:w="http://schemas.openxmlformats.org/wordprocessingml/2006/main" xmlns:w14="http://schemas.microsoft.com/office/word/2010/wordml" xmlns:w15="http://schemas.microsoft.com/office/word/2012/wordml" xmlns:w16cid="http://schemas.microsoft.com/office/word/2016/wordml/cid" xmlns:w16se="http://schemas.microsoft.com/office/word/2015/wordml/symex" xmlns:wpg="http://schemas.microsoft.com/office/word/2010/wordprocessingGroup" xmlns:wpi="http://schemas.microsoft.com/office/word/2010/wordprocessingInk" xmlns:wne="http://schemas.microsoft.com/office/word/2006/wordml" xmlns:wps="http://schemas.microsoft.com/office/word/2010/wordprocessingShape" mc:Ignorable="w14 w15 w16se w16cid wp14">
+  <w:p>
+    <w:pPr>
+      <w:pStyle w:val="Encabezado"/>
+      <w:jc w:val="right"/>
+      <w:rPr>
+        <w:color w:val="4472C4" w:themeColor="accent1"/>
+      </w:rPr>
+    </w:pPr>
+    <w:sdt>
+      <w:sdtPr>
+        <w:rPr>
+          <w:color w:val="4472C4" w:themeColor="accent1"/>
+        </w:rPr>
+        <w:alias w:val="Título"/>
+        <w:tag w:val=""/>
+        <w:id w:val="664756013"/>
+        <w:placeholder>
+          <w:docPart w:val="7BD1E262E090473D88C788A6A4BB607C"/>
+        </w:placeholder>
+        <w:dataBinding w:prefixMappings="xmlns:ns0='http://purl.org/dc/elements/1.1/' xmlns:ns1='http://schemas.openxmlformats.org/package/2006/metadata/core-properties' " w:xpath="/ns1:coreProperties[1]/ns0:title[1]" w:storeItemID="{6C3C8BC8-F283-45AE-878A-BAB7291924A1}"/>
+        <w:text/>
+      </w:sdtPr>
+      <w:sdtContent>
+        <w:r>
+          <w:rPr>
+            <w:color w:val="4472C4" w:themeColor="accent1"/>
+          </w:rPr>
+          <w:t>El Blockchain – Sistemas informáticos (1ªeva)</w:t>
+        </w:r>
+      </w:sdtContent>
+    </w:sdt>
+    <w:r>
+      <w:rPr>
+        <w:color w:val="4472C4" w:themeColor="accent1"/>
+      </w:rPr>
+      <w:t xml:space="preserve"> | </w:t>
+    </w:r>
+    <w:sdt>
+      <w:sdtPr>
+        <w:rPr>
+          <w:color w:val="4472C4" w:themeColor="accent1"/>
+        </w:rPr>
+        <w:alias w:val="Autor"/>
+        <w:tag w:val=""/>
+        <w:id w:val="-1677181147"/>
+        <w:placeholder>
+          <w:docPart w:val="1C6D414F77884E4A808DBD20A246B87A"/>
+        </w:placeholder>
+        <w:dataBinding w:prefixMappings="xmlns:ns0='http://purl.org/dc/elements/1.1/' xmlns:ns1='http://schemas.openxmlformats.org/package/2006/metadata/core-properties' " w:xpath="/ns1:coreProperties[1]/ns0:creator[1]" w:storeItemID="{6C3C8BC8-F283-45AE-878A-BAB7291924A1}"/>
+        <w:text/>
+      </w:sdtPr>
+      <w:sdtContent>
+        <w:r>
+          <w:rPr>
+            <w:color w:val="4472C4" w:themeColor="accent1"/>
+          </w:rPr>
+          <w:t>Eric Moros</w:t>
+        </w:r>
+        <w:r>
+          <w:rPr>
+            <w:color w:val="4472C4" w:themeColor="accent1"/>
+          </w:rPr>
+          <w:t xml:space="preserve"> Pérez</w:t>
+        </w:r>
+      </w:sdtContent>
+    </w:sdt>
+  </w:p>
+  <w:p>
+    <w:pPr>
+      <w:pStyle w:val="Encabezado"/>
+    </w:pPr>
+  </w:p>
+</w:hdr>
 </file>
 
 <file path=word/numbering.xml><?xml version="1.0" encoding="utf-8"?>
@@ -4446,6 +4948,606 @@
 </w:styles>
 </file>
 
+<file path=word/glossary/document.xml><?xml version="1.0" encoding="utf-8"?>
+<w:glossaryDocument xmlns:wpc="http://schemas.microsoft.com/office/word/2010/wordprocessingCanvas" xmlns:cx="http://schemas.microsoft.com/office/drawing/2014/chartex" xmlns:cx1="http://schemas.microsoft.com/office/drawing/2015/9/8/chartex" xmlns:cx2="http://schemas.microsoft.com/office/drawing/2015/10/21/chartex" xmlns:cx3="http://schemas.microsoft.com/office/drawing/2016/5/9/chartex" xmlns:cx4="http://schemas.microsoft.com/office/drawing/2016/5/10/chartex" xmlns:cx5="http://schemas.microsoft.com/office/drawing/2016/5/11/chartex" xmlns:cx6="http://schemas.microsoft.com/office/drawing/2016/5/12/chartex" xmlns:cx7="http://schemas.microsoft.com/office/drawing/2016/5/13/chartex" xmlns:cx8="http://schemas.microsoft.com/office/drawing/2016/5/14/chartex" xmlns:mc="http://schemas.openxmlformats.org/markup-compatibility/2006" xmlns:aink="http://schemas.microsoft.com/office/drawing/2016/ink" xmlns:am3d="http://schemas.microsoft.com/office/drawing/2017/model3d" xmlns:o="urn:schemas-microsoft-com:office:office" xmlns:r="http://schemas.openxmlformats.org/officeDocument/2006/relationships" xmlns:m="http://schemas.openxmlformats.org/officeDocument/2006/math" xmlns:v="urn:schemas-microsoft-com:vml" xmlns:wp14="http://schemas.microsoft.com/office/word/2010/wordprocessingDrawing" xmlns:wp="http://schemas.openxmlformats.org/drawingml/2006/wordprocessingDrawing" xmlns:w10="urn:schemas-microsoft-com:office:word" xmlns:w="http://schemas.openxmlformats.org/wordprocessingml/2006/main" xmlns:w14="http://schemas.microsoft.com/office/word/2010/wordml" xmlns:w15="http://schemas.microsoft.com/office/word/2012/wordml" xmlns:w16cid="http://schemas.microsoft.com/office/word/2016/wordml/cid" xmlns:w16se="http://schemas.microsoft.com/office/word/2015/wordml/symex" xmlns:wpg="http://schemas.microsoft.com/office/word/2010/wordprocessingGroup" xmlns:wpi="http://schemas.microsoft.com/office/word/2010/wordprocessingInk" xmlns:wne="http://schemas.microsoft.com/office/word/2006/wordml" xmlns:wps="http://schemas.microsoft.com/office/word/2010/wordprocessingShape" mc:Ignorable="w14 w15 w16se w16cid wp14">
+  <w:docParts>
+    <w:docPart>
+      <w:docPartPr>
+        <w:name w:val="7BD1E262E090473D88C788A6A4BB607C"/>
+        <w:category>
+          <w:name w:val="General"/>
+          <w:gallery w:val="placeholder"/>
+        </w:category>
+        <w:types>
+          <w:type w:val="bbPlcHdr"/>
+        </w:types>
+        <w:behaviors>
+          <w:behavior w:val="content"/>
+        </w:behaviors>
+        <w:guid w:val="{CBE9D7EA-D3AA-4DD0-B80E-65C266F9A4B8}"/>
+      </w:docPartPr>
+      <w:docPartBody>
+        <w:p>
+          <w:pPr>
+            <w:pStyle w:val="7BD1E262E090473D88C788A6A4BB607C"/>
+          </w:pPr>
+          <w:r>
+            <w:rPr>
+              <w:color w:val="4472C4" w:themeColor="accent1"/>
+            </w:rPr>
+            <w:t>[Título del documento]</w:t>
+          </w:r>
+        </w:p>
+      </w:docPartBody>
+    </w:docPart>
+    <w:docPart>
+      <w:docPartPr>
+        <w:name w:val="1C6D414F77884E4A808DBD20A246B87A"/>
+        <w:category>
+          <w:name w:val="General"/>
+          <w:gallery w:val="placeholder"/>
+        </w:category>
+        <w:types>
+          <w:type w:val="bbPlcHdr"/>
+        </w:types>
+        <w:behaviors>
+          <w:behavior w:val="content"/>
+        </w:behaviors>
+        <w:guid w:val="{764D207A-CF55-45EA-8F40-966B572BA7C7}"/>
+      </w:docPartPr>
+      <w:docPartBody>
+        <w:p>
+          <w:pPr>
+            <w:pStyle w:val="1C6D414F77884E4A808DBD20A246B87A"/>
+          </w:pPr>
+          <w:r>
+            <w:t>[Nombre del autor]</w:t>
+          </w:r>
+        </w:p>
+      </w:docPartBody>
+    </w:docPart>
+  </w:docParts>
+</w:glossaryDocument>
+</file>
+
+<file path=word/glossary/fontTable.xml><?xml version="1.0" encoding="utf-8"?>
+<w:fonts xmlns:mc="http://schemas.openxmlformats.org/markup-compatibility/2006" xmlns:r="http://schemas.openxmlformats.org/officeDocument/2006/relationships" xmlns:w="http://schemas.openxmlformats.org/wordprocessingml/2006/main" xmlns:w14="http://schemas.microsoft.com/office/word/2010/wordml" xmlns:w15="http://schemas.microsoft.com/office/word/2012/wordml" xmlns:w16cid="http://schemas.microsoft.com/office/word/2016/wordml/cid" xmlns:w16se="http://schemas.microsoft.com/office/word/2015/wordml/symex" mc:Ignorable="w14 w15 w16se w16cid">
+  <w:font w:name="Symbol">
+    <w:panose1 w:val="05050102010706020507"/>
+    <w:charset w:val="02"/>
+    <w:family w:val="roman"/>
+    <w:pitch w:val="variable"/>
+    <w:sig w:usb0="00000000" w:usb1="10000000" w:usb2="00000000" w:usb3="00000000" w:csb0="80000000" w:csb1="00000000"/>
+  </w:font>
+  <w:font w:name="Times New Roman">
+    <w:panose1 w:val="02020603050405020304"/>
+    <w:charset w:val="00"/>
+    <w:family w:val="roman"/>
+    <w:pitch w:val="variable"/>
+    <w:sig w:usb0="E0002EFF" w:usb1="C000785B" w:usb2="00000009" w:usb3="00000000" w:csb0="000001FF" w:csb1="00000000"/>
+  </w:font>
+  <w:font w:name="Courier New">
+    <w:panose1 w:val="02070309020205020404"/>
+    <w:charset w:val="00"/>
+    <w:family w:val="modern"/>
+    <w:pitch w:val="fixed"/>
+    <w:sig w:usb0="E0002EFF" w:usb1="C0007843" w:usb2="00000009" w:usb3="00000000" w:csb0="000001FF" w:csb1="00000000"/>
+  </w:font>
+  <w:font w:name="Wingdings">
+    <w:panose1 w:val="05000000000000000000"/>
+    <w:charset w:val="02"/>
+    <w:family w:val="auto"/>
+    <w:pitch w:val="variable"/>
+    <w:sig w:usb0="00000000" w:usb1="10000000" w:usb2="00000000" w:usb3="00000000" w:csb0="80000000" w:csb1="00000000"/>
+  </w:font>
+  <w:font w:name="Calibri">
+    <w:panose1 w:val="020F0502020204030204"/>
+    <w:charset w:val="00"/>
+    <w:family w:val="swiss"/>
+    <w:pitch w:val="variable"/>
+    <w:sig w:usb0="E0002AFF" w:usb1="C000247B" w:usb2="00000009" w:usb3="00000000" w:csb0="000001FF" w:csb1="00000000"/>
+  </w:font>
+  <w:font w:name="Calibri Light">
+    <w:panose1 w:val="020F0302020204030204"/>
+    <w:charset w:val="00"/>
+    <w:family w:val="swiss"/>
+    <w:pitch w:val="variable"/>
+    <w:sig w:usb0="E0002AFF" w:usb1="C000247B" w:usb2="00000009" w:usb3="00000000" w:csb0="000001FF" w:csb1="00000000"/>
+  </w:font>
+  <w:font w:name="Segoe UI Symbol">
+    <w:panose1 w:val="020B0502040204020203"/>
+    <w:charset w:val="00"/>
+    <w:family w:val="swiss"/>
+    <w:pitch w:val="variable"/>
+    <w:sig w:usb0="800001E3" w:usb1="1200FFEF" w:usb2="00040000" w:usb3="00000000" w:csb0="00000001" w:csb1="00000000"/>
+  </w:font>
+</w:fonts>
+</file>
+
+<file path=word/glossary/settings.xml><?xml version="1.0" encoding="utf-8"?>
+<w:settings xmlns:mc="http://schemas.openxmlformats.org/markup-compatibility/2006" xmlns:o="urn:schemas-microsoft-com:office:office" xmlns:r="http://schemas.openxmlformats.org/officeDocument/2006/relationships" xmlns:m="http://schemas.openxmlformats.org/officeDocument/2006/math" xmlns:v="urn:schemas-microsoft-com:vml" xmlns:w10="urn:schemas-microsoft-com:office:word" xmlns:w="http://schemas.openxmlformats.org/wordprocessingml/2006/main" xmlns:w14="http://schemas.microsoft.com/office/word/2010/wordml" xmlns:w15="http://schemas.microsoft.com/office/word/2012/wordml" xmlns:w16cid="http://schemas.microsoft.com/office/word/2016/wordml/cid" xmlns:w16se="http://schemas.microsoft.com/office/word/2015/wordml/symex" xmlns:sl="http://schemas.openxmlformats.org/schemaLibrary/2006/main" mc:Ignorable="w14 w15 w16se w16cid">
+  <w:view w:val="normal"/>
+  <w:defaultTabStop w:val="708"/>
+  <w:hyphenationZone w:val="425"/>
+  <w:characterSpacingControl w:val="doNotCompress"/>
+  <w:compat>
+    <w:useFELayout/>
+    <w:compatSetting w:name="compatibilityMode" w:uri="http://schemas.microsoft.com/office/word" w:val="15"/>
+    <w:compatSetting w:name="overrideTableStyleFontSizeAndJustification" w:uri="http://schemas.microsoft.com/office/word" w:val="1"/>
+    <w:compatSetting w:name="enableOpenTypeFeatures" w:uri="http://schemas.microsoft.com/office/word" w:val="1"/>
+    <w:compatSetting w:name="doNotFlipMirrorIndents" w:uri="http://schemas.microsoft.com/office/word" w:val="1"/>
+    <w:compatSetting w:name="differentiateMultirowTableHeaders" w:uri="http://schemas.microsoft.com/office/word" w:val="1"/>
+    <w:compatSetting w:name="useWord2013TrackBottomHyphenation" w:uri="http://schemas.microsoft.com/office/word" w:val="0"/>
+  </w:compat>
+  <w:rsids>
+    <w:rsidRoot w:val="0042148D"/>
+    <w:rsid w:val="0042148D"/>
+    <w:rsid w:val="007B523B"/>
+  </w:rsids>
+  <m:mathPr>
+    <m:mathFont m:val="Cambria Math"/>
+    <m:brkBin m:val="before"/>
+    <m:brkBinSub m:val="--"/>
+    <m:smallFrac m:val="0"/>
+    <m:dispDef/>
+    <m:lMargin m:val="0"/>
+    <m:rMargin m:val="0"/>
+    <m:defJc m:val="centerGroup"/>
+    <m:wrapIndent m:val="1440"/>
+    <m:intLim m:val="subSup"/>
+    <m:naryLim m:val="undOvr"/>
+  </m:mathPr>
+  <w:themeFontLang w:val="es-ES"/>
+  <w:clrSchemeMapping w:bg1="light1" w:t1="dark1" w:bg2="light2" w:t2="dark2" w:accent1="accent1" w:accent2="accent2" w:accent3="accent3" w:accent4="accent4" w:accent5="accent5" w:accent6="accent6" w:hyperlink="hyperlink" w:followedHyperlink="followedHyperlink"/>
+  <w:decimalSymbol w:val=","/>
+  <w:listSeparator w:val=";"/>
+  <w15:chartTrackingRefBased/>
+</w:settings>
+</file>
+
+<file path=word/glossary/styles.xml><?xml version="1.0" encoding="utf-8"?>
+<w:styles xmlns:mc="http://schemas.openxmlformats.org/markup-compatibility/2006" xmlns:r="http://schemas.openxmlformats.org/officeDocument/2006/relationships" xmlns:w="http://schemas.openxmlformats.org/wordprocessingml/2006/main" xmlns:w14="http://schemas.microsoft.com/office/word/2010/wordml" xmlns:w15="http://schemas.microsoft.com/office/word/2012/wordml" xmlns:w16cid="http://schemas.microsoft.com/office/word/2016/wordml/cid" xmlns:w16se="http://schemas.microsoft.com/office/word/2015/wordml/symex" mc:Ignorable="w14 w15 w16se w16cid">
+  <w:docDefaults>
+    <w:rPrDefault>
+      <w:rPr>
+        <w:rFonts w:asciiTheme="minorHAnsi" w:eastAsiaTheme="minorEastAsia" w:hAnsiTheme="minorHAnsi" w:cstheme="minorBidi"/>
+        <w:sz w:val="22"/>
+        <w:szCs w:val="22"/>
+        <w:lang w:val="es-ES" w:eastAsia="es-ES" w:bidi="ar-SA"/>
+      </w:rPr>
+    </w:rPrDefault>
+    <w:pPrDefault>
+      <w:pPr>
+        <w:spacing w:after="160" w:line="259" w:lineRule="auto"/>
+      </w:pPr>
+    </w:pPrDefault>
+  </w:docDefaults>
+  <w:latentStyles w:defLockedState="0" w:defUIPriority="99" w:defSemiHidden="0" w:defUnhideWhenUsed="0" w:defQFormat="0" w:count="375">
+    <w:lsdException w:name="Normal" w:uiPriority="0" w:qFormat="1"/>
+    <w:lsdException w:name="heading 1" w:uiPriority="9" w:qFormat="1"/>
+    <w:lsdException w:name="heading 2" w:semiHidden="1" w:uiPriority="9" w:unhideWhenUsed="1" w:qFormat="1"/>
+    <w:lsdException w:name="heading 3" w:semiHidden="1" w:uiPriority="9" w:unhideWhenUsed="1" w:qFormat="1"/>
+    <w:lsdException w:name="heading 4" w:semiHidden="1" w:uiPriority="9" w:unhideWhenUsed="1" w:qFormat="1"/>
+    <w:lsdException w:name="heading 5" w:semiHidden="1" w:uiPriority="9" w:unhideWhenUsed="1" w:qFormat="1"/>
+    <w:lsdException w:name="heading 6" w:semiHidden="1" w:uiPriority="9" w:unhideWhenUsed="1" w:qFormat="1"/>
+    <w:lsdException w:name="heading 7" w:semiHidden="1" w:uiPriority="9" w:unhideWhenUsed="1" w:qFormat="1"/>
+    <w:lsdException w:name="heading 8" w:semiHidden="1" w:uiPriority="9" w:unhideWhenUsed="1" w:qFormat="1"/>
+    <w:lsdException w:name="heading 9" w:semiHidden="1" w:uiPriority="9" w:unhideWhenUsed="1" w:qFormat="1"/>
+    <w:lsdException w:name="index 1" w:semiHidden="1" w:unhideWhenUsed="1"/>
+    <w:lsdException w:name="index 2" w:semiHidden="1" w:unhideWhenUsed="1"/>
+    <w:lsdException w:name="index 3" w:semiHidden="1" w:unhideWhenUsed="1"/>
+    <w:lsdException w:name="index 4" w:semiHidden="1" w:unhideWhenUsed="1"/>
+    <w:lsdException w:name="index 5" w:semiHidden="1" w:unhideWhenUsed="1"/>
+    <w:lsdException w:name="index 6" w:semiHidden="1" w:unhideWhenUsed="1"/>
+    <w:lsdException w:name="index 7" w:semiHidden="1" w:unhideWhenUsed="1"/>
+    <w:lsdException w:name="index 8" w:semiHidden="1" w:unhideWhenUsed="1"/>
+    <w:lsdException w:name="index 9" w:semiHidden="1" w:unhideWhenUsed="1"/>
+    <w:lsdException w:name="toc 1" w:semiHidden="1" w:uiPriority="39" w:unhideWhenUsed="1"/>
+    <w:lsdException w:name="toc 2" w:semiHidden="1" w:uiPriority="39" w:unhideWhenUsed="1"/>
+    <w:lsdException w:name="toc 3" w:semiHidden="1" w:uiPriority="39" w:unhideWhenUsed="1"/>
+    <w:lsdException w:name="toc 4" w:semiHidden="1" w:uiPriority="39" w:unhideWhenUsed="1"/>
+    <w:lsdException w:name="toc 5" w:semiHidden="1" w:uiPriority="39" w:unhideWhenUsed="1"/>
+    <w:lsdException w:name="toc 6" w:semiHidden="1" w:uiPriority="39" w:unhideWhenUsed="1"/>
+    <w:lsdException w:name="toc 7" w:semiHidden="1" w:uiPriority="39" w:unhideWhenUsed="1"/>
+    <w:lsdException w:name="toc 8" w:semiHidden="1" w:uiPriority="39" w:unhideWhenUsed="1"/>
+    <w:lsdException w:name="toc 9" w:semiHidden="1" w:uiPriority="39" w:unhideWhenUsed="1"/>
+    <w:lsdException w:name="Normal Indent" w:semiHidden="1" w:unhideWhenUsed="1"/>
+    <w:lsdException w:name="footnote text" w:semiHidden="1" w:unhideWhenUsed="1"/>
+    <w:lsdException w:name="annotation text" w:semiHidden="1" w:unhideWhenUsed="1"/>
+    <w:lsdException w:name="header" w:semiHidden="1" w:unhideWhenUsed="1"/>
+    <w:lsdException w:name="footer" w:semiHidden="1" w:unhideWhenUsed="1"/>
+    <w:lsdException w:name="index heading" w:semiHidden="1" w:unhideWhenUsed="1"/>
+    <w:lsdException w:name="caption" w:semiHidden="1" w:uiPriority="35" w:unhideWhenUsed="1" w:qFormat="1"/>
+    <w:lsdException w:name="table of figures" w:semiHidden="1" w:unhideWhenUsed="1"/>
+    <w:lsdException w:name="envelope address" w:semiHidden="1" w:unhideWhenUsed="1"/>
+    <w:lsdException w:name="envelope return" w:semiHidden="1" w:unhideWhenUsed="1"/>
+    <w:lsdException w:name="footnote reference" w:semiHidden="1" w:unhideWhenUsed="1"/>
+    <w:lsdException w:name="annotation reference" w:semiHidden="1" w:unhideWhenUsed="1"/>
+    <w:lsdException w:name="line number" w:semiHidden="1" w:unhideWhenUsed="1"/>
+    <w:lsdException w:name="page number" w:semiHidden="1" w:unhideWhenUsed="1"/>
+    <w:lsdException w:name="endnote reference" w:semiHidden="1" w:unhideWhenUsed="1"/>
+    <w:lsdException w:name="endnote text" w:semiHidden="1" w:unhideWhenUsed="1"/>
+    <w:lsdException w:name="table of authorities" w:semiHidden="1" w:unhideWhenUsed="1"/>
+    <w:lsdException w:name="macro" w:semiHidden="1" w:unhideWhenUsed="1"/>
+    <w:lsdException w:name="toa heading" w:semiHidden="1" w:unhideWhenUsed="1"/>
+    <w:lsdException w:name="List" w:semiHidden="1" w:unhideWhenUsed="1"/>
+    <w:lsdException w:name="List Bullet" w:semiHidden="1" w:unhideWhenUsed="1"/>
+    <w:lsdException w:name="List Number" w:semiHidden="1" w:unhideWhenUsed="1"/>
+    <w:lsdException w:name="List 2" w:semiHidden="1" w:unhideWhenUsed="1"/>
+    <w:lsdException w:name="List 3" w:semiHidden="1" w:unhideWhenUsed="1"/>
+    <w:lsdException w:name="List 4" w:semiHidden="1" w:unhideWhenUsed="1"/>
+    <w:lsdException w:name="List 5" w:semiHidden="1" w:unhideWhenUsed="1"/>
+    <w:lsdException w:name="List Bullet 2" w:semiHidden="1" w:unhideWhenUsed="1"/>
+    <w:lsdException w:name="List Bullet 3" w:semiHidden="1" w:unhideWhenUsed="1"/>
+    <w:lsdException w:name="List Bullet 4" w:semiHidden="1" w:unhideWhenUsed="1"/>
+    <w:lsdException w:name="List Bullet 5" w:semiHidden="1" w:unhideWhenUsed="1"/>
+    <w:lsdException w:name="List Number 2" w:semiHidden="1" w:unhideWhenUsed="1"/>
+    <w:lsdException w:name="List Number 3" w:semiHidden="1" w:unhideWhenUsed="1"/>
+    <w:lsdException w:name="List Number 4" w:semiHidden="1" w:unhideWhenUsed="1"/>
+    <w:lsdException w:name="List Number 5" w:semiHidden="1" w:unhideWhenUsed="1"/>
+    <w:lsdException w:name="Title" w:uiPriority="10" w:qFormat="1"/>
+    <w:lsdException w:name="Closing" w:semiHidden="1" w:unhideWhenUsed="1"/>
+    <w:lsdException w:name="Signature" w:semiHidden="1" w:unhideWhenUsed="1"/>
+    <w:lsdException w:name="Default Paragraph Font" w:semiHidden="1" w:uiPriority="1" w:unhideWhenUsed="1"/>
+    <w:lsdException w:name="Body Text" w:semiHidden="1" w:unhideWhenUsed="1"/>
+    <w:lsdException w:name="Body Text Indent" w:semiHidden="1" w:unhideWhenUsed="1"/>
+    <w:lsdException w:name="List Continue" w:semiHidden="1" w:unhideWhenUsed="1"/>
+    <w:lsdException w:name="List Continue 2" w:semiHidden="1" w:unhideWhenUsed="1"/>
+    <w:lsdException w:name="List Continue 3" w:semiHidden="1" w:unhideWhenUsed="1"/>
+    <w:lsdException w:name="List Continue 4" w:semiHidden="1" w:unhideWhenUsed="1"/>
+    <w:lsdException w:name="List Continue 5" w:semiHidden="1" w:unhideWhenUsed="1"/>
+    <w:lsdException w:name="Message Header" w:semiHidden="1" w:unhideWhenUsed="1"/>
+    <w:lsdException w:name="Subtitle" w:uiPriority="11" w:qFormat="1"/>
+    <w:lsdException w:name="Salutation" w:semiHidden="1" w:unhideWhenUsed="1"/>
+    <w:lsdException w:name="Date" w:semiHidden="1" w:unhideWhenUsed="1"/>
+    <w:lsdException w:name="Body Text First Indent" w:semiHidden="1" w:unhideWhenUsed="1"/>
+    <w:lsdException w:name="Body Text First Indent 2" w:semiHidden="1" w:unhideWhenUsed="1"/>
+    <w:lsdException w:name="Note Heading" w:semiHidden="1" w:unhideWhenUsed="1"/>
+    <w:lsdException w:name="Body Text 2" w:semiHidden="1" w:unhideWhenUsed="1"/>
+    <w:lsdException w:name="Body Text 3" w:semiHidden="1" w:unhideWhenUsed="1"/>
+    <w:lsdException w:name="Body Text Indent 2" w:semiHidden="1" w:unhideWhenUsed="1"/>
+    <w:lsdException w:name="Body Text Indent 3" w:semiHidden="1" w:unhideWhenUsed="1"/>
+    <w:lsdException w:name="Block Text" w:semiHidden="1" w:unhideWhenUsed="1"/>
+    <w:lsdException w:name="Hyperlink" w:semiHidden="1" w:unhideWhenUsed="1"/>
+    <w:lsdException w:name="FollowedHyperlink" w:semiHidden="1" w:unhideWhenUsed="1"/>
+    <w:lsdException w:name="Strong" w:uiPriority="22" w:qFormat="1"/>
+    <w:lsdException w:name="Emphasis" w:uiPriority="20" w:qFormat="1"/>
+    <w:lsdException w:name="Document Map" w:semiHidden="1" w:unhideWhenUsed="1"/>
+    <w:lsdException w:name="Plain Text" w:semiHidden="1" w:unhideWhenUsed="1"/>
+    <w:lsdException w:name="E-mail Signature" w:semiHidden="1" w:unhideWhenUsed="1"/>
+    <w:lsdException w:name="HTML Top of Form" w:semiHidden="1" w:unhideWhenUsed="1"/>
+    <w:lsdException w:name="HTML Bottom of Form" w:semiHidden="1" w:unhideWhenUsed="1"/>
+    <w:lsdException w:name="Normal (Web)" w:semiHidden="1" w:unhideWhenUsed="1"/>
+    <w:lsdException w:name="HTML Acronym" w:semiHidden="1" w:unhideWhenUsed="1"/>
+    <w:lsdException w:name="HTML Address" w:semiHidden="1" w:unhideWhenUsed="1"/>
+    <w:lsdException w:name="HTML Cite" w:semiHidden="1" w:unhideWhenUsed="1"/>
+    <w:lsdException w:name="HTML Code" w:semiHidden="1" w:unhideWhenUsed="1"/>
+    <w:lsdException w:name="HTML Definition" w:semiHidden="1" w:unhideWhenUsed="1"/>
+    <w:lsdException w:name="HTML Keyboard" w:semiHidden="1" w:unhideWhenUsed="1"/>
+    <w:lsdException w:name="HTML Preformatted" w:semiHidden="1" w:unhideWhenUsed="1"/>
+    <w:lsdException w:name="HTML Sample" w:semiHidden="1" w:unhideWhenUsed="1"/>
+    <w:lsdException w:name="HTML Typewriter" w:semiHidden="1" w:unhideWhenUsed="1"/>
+    <w:lsdException w:name="HTML Variable" w:semiHidden="1" w:unhideWhenUsed="1"/>
+    <w:lsdException w:name="Normal Table" w:semiHidden="1" w:unhideWhenUsed="1"/>
+    <w:lsdException w:name="annotation subject" w:semiHidden="1" w:unhideWhenUsed="1"/>
+    <w:lsdException w:name="No List" w:semiHidden="1" w:unhideWhenUsed="1"/>
+    <w:lsdException w:name="Outline List 1" w:semiHidden="1" w:unhideWhenUsed="1"/>
+    <w:lsdException w:name="Outline List 2" w:semiHidden="1" w:unhideWhenUsed="1"/>
+    <w:lsdException w:name="Outline List 3" w:semiHidden="1" w:unhideWhenUsed="1"/>
+    <w:lsdException w:name="Table Simple 1" w:semiHidden="1" w:unhideWhenUsed="1"/>
+    <w:lsdException w:name="Table Simple 2" w:semiHidden="1" w:unhideWhenUsed="1"/>
+    <w:lsdException w:name="Table Simple 3" w:semiHidden="1" w:unhideWhenUsed="1"/>
+    <w:lsdException w:name="Table Classic 1" w:semiHidden="1" w:unhideWhenUsed="1"/>
+    <w:lsdException w:name="Table Classic 2" w:semiHidden="1" w:unhideWhenUsed="1"/>
+    <w:lsdException w:name="Table Classic 3" w:semiHidden="1" w:unhideWhenUsed="1"/>
+    <w:lsdException w:name="Table Classic 4" w:semiHidden="1" w:unhideWhenUsed="1"/>
+    <w:lsdException w:name="Table Colorful 1" w:semiHidden="1" w:unhideWhenUsed="1"/>
+    <w:lsdException w:name="Table Colorful 2" w:semiHidden="1" w:unhideWhenUsed="1"/>
+    <w:lsdException w:name="Table Colorful 3" w:semiHidden="1" w:unhideWhenUsed="1"/>
+    <w:lsdException w:name="Table Columns 1" w:semiHidden="1" w:unhideWhenUsed="1"/>
+    <w:lsdException w:name="Table Columns 2" w:semiHidden="1" w:unhideWhenUsed="1"/>
+    <w:lsdException w:name="Table Columns 3" w:semiHidden="1" w:unhideWhenUsed="1"/>
+    <w:lsdException w:name="Table Columns 4" w:semiHidden="1" w:unhideWhenUsed="1"/>
+    <w:lsdException w:name="Table Columns 5" w:semiHidden="1" w:unhideWhenUsed="1"/>
+    <w:lsdException w:name="Table Grid 1" w:semiHidden="1" w:unhideWhenUsed="1"/>
+    <w:lsdException w:name="Table Grid 2" w:semiHidden="1" w:unhideWhenUsed="1"/>
+    <w:lsdException w:name="Table Grid 3" w:semiHidden="1" w:unhideWhenUsed="1"/>
+    <w:lsdException w:name="Table Grid 4" w:semiHidden="1" w:unhideWhenUsed="1"/>
+    <w:lsdException w:name="Table Grid 5" w:semiHidden="1" w:unhideWhenUsed="1"/>
+    <w:lsdException w:name="Table Grid 6" w:semiHidden="1" w:unhideWhenUsed="1"/>
+    <w:lsdException w:name="Table Grid 7" w:semiHidden="1" w:unhideWhenUsed="1"/>
+    <w:lsdException w:name="Table Grid 8" w:semiHidden="1" w:unhideWhenUsed="1"/>
+    <w:lsdException w:name="Table List 1" w:semiHidden="1" w:unhideWhenUsed="1"/>
+    <w:lsdException w:name="Table List 2" w:semiHidden="1" w:unhideWhenUsed="1"/>
+    <w:lsdException w:name="Table List 3" w:semiHidden="1" w:unhideWhenUsed="1"/>
+    <w:lsdException w:name="Table List 4" w:semiHidden="1" w:unhideWhenUsed="1"/>
+    <w:lsdException w:name="Table List 5" w:semiHidden="1" w:unhideWhenUsed="1"/>
+    <w:lsdException w:name="Table List 6" w:semiHidden="1" w:unhideWhenUsed="1"/>
+    <w:lsdException w:name="Table List 7" w:semiHidden="1" w:unhideWhenUsed="1"/>
+    <w:lsdException w:name="Table List 8" w:semiHidden="1" w:unhideWhenUsed="1"/>
+    <w:lsdException w:name="Table 3D effects 1" w:semiHidden="1" w:unhideWhenUsed="1"/>
+    <w:lsdException w:name="Table 3D effects 2" w:semiHidden="1" w:unhideWhenUsed="1"/>
+    <w:lsdException w:name="Table 3D effects 3" w:semiHidden="1" w:unhideWhenUsed="1"/>
+    <w:lsdException w:name="Table Contemporary" w:semiHidden="1" w:unhideWhenUsed="1"/>
+    <w:lsdException w:name="Table Elegant" w:semiHidden="1" w:unhideWhenUsed="1"/>
+    <w:lsdException w:name="Table Professional" w:semiHidden="1" w:unhideWhenUsed="1"/>
+    <w:lsdException w:name="Table Subtle 1" w:semiHidden="1" w:unhideWhenUsed="1"/>
+    <w:lsdException w:name="Table Subtle 2" w:semiHidden="1" w:unhideWhenUsed="1"/>
+    <w:lsdException w:name="Table Web 1" w:semiHidden="1" w:unhideWhenUsed="1"/>
+    <w:lsdException w:name="Table Web 2" w:semiHidden="1" w:unhideWhenUsed="1"/>
+    <w:lsdException w:name="Table Web 3" w:semiHidden="1" w:unhideWhenUsed="1"/>
+    <w:lsdException w:name="Balloon Text" w:semiHidden="1" w:unhideWhenUsed="1"/>
+    <w:lsdException w:name="Table Grid" w:uiPriority="39"/>
+    <w:lsdException w:name="Table Theme" w:semiHidden="1" w:unhideWhenUsed="1"/>
+    <w:lsdException w:name="Placeholder Text" w:semiHidden="1"/>
+    <w:lsdException w:name="No Spacing" w:uiPriority="1" w:qFormat="1"/>
+    <w:lsdException w:name="Light Shading" w:uiPriority="60"/>
+    <w:lsdException w:name="Light List" w:uiPriority="61"/>
+    <w:lsdException w:name="Light Grid" w:uiPriority="62"/>
+    <w:lsdException w:name="Medium Shading 1" w:uiPriority="63"/>
+    <w:lsdException w:name="Medium Shading 2" w:uiPriority="64"/>
+    <w:lsdException w:name="Medium List 1" w:uiPriority="65"/>
+    <w:lsdException w:name="Medium List 2" w:uiPriority="66"/>
+    <w:lsdException w:name="Medium Grid 1" w:uiPriority="67"/>
+    <w:lsdException w:name="Medium Grid 2" w:uiPriority="68"/>
+    <w:lsdException w:name="Medium Grid 3" w:uiPriority="69"/>
+    <w:lsdException w:name="Dark List" w:uiPriority="70"/>
+    <w:lsdException w:name="Colorful Shading" w:uiPriority="71"/>
+    <w:lsdException w:name="Colorful List" w:uiPriority="72"/>
+    <w:lsdException w:name="Colorful Grid" w:uiPriority="73"/>
+    <w:lsdException w:name="Light Shading Accent 1" w:uiPriority="60"/>
+    <w:lsdException w:name="Light List Accent 1" w:uiPriority="61"/>
+    <w:lsdException w:name="Light Grid Accent 1" w:uiPriority="62"/>
+    <w:lsdException w:name="Medium Shading 1 Accent 1" w:uiPriority="63"/>
+    <w:lsdException w:name="Medium Shading 2 Accent 1" w:uiPriority="64"/>
+    <w:lsdException w:name="Medium List 1 Accent 1" w:uiPriority="65"/>
+    <w:lsdException w:name="Revision" w:semiHidden="1"/>
+    <w:lsdException w:name="List Paragraph" w:uiPriority="34" w:qFormat="1"/>
+    <w:lsdException w:name="Quote" w:uiPriority="29" w:qFormat="1"/>
+    <w:lsdException w:name="Intense Quote" w:uiPriority="30" w:qFormat="1"/>
+    <w:lsdException w:name="Medium List 2 Accent 1" w:uiPriority="66"/>
+    <w:lsdException w:name="Medium Grid 1 Accent 1" w:uiPriority="67"/>
+    <w:lsdException w:name="Medium Grid 2 Accent 1" w:uiPriority="68"/>
+    <w:lsdException w:name="Medium Grid 3 Accent 1" w:uiPriority="69"/>
+    <w:lsdException w:name="Dark List Accent 1" w:uiPriority="70"/>
+    <w:lsdException w:name="Colorful Shading Accent 1" w:uiPriority="71"/>
+    <w:lsdException w:name="Colorful List Accent 1" w:uiPriority="72"/>
+    <w:lsdException w:name="Colorful Grid Accent 1" w:uiPriority="73"/>
+    <w:lsdException w:name="Light Shading Accent 2" w:uiPriority="60"/>
+    <w:lsdException w:name="Light List Accent 2" w:uiPriority="61"/>
+    <w:lsdException w:name="Light Grid Accent 2" w:uiPriority="62"/>
+    <w:lsdException w:name="Medium Shading 1 Accent 2" w:uiPriority="63"/>
+    <w:lsdException w:name="Medium Shading 2 Accent 2" w:uiPriority="64"/>
+    <w:lsdException w:name="Medium List 1 Accent 2" w:uiPriority="65"/>
+    <w:lsdException w:name="Medium List 2 Accent 2" w:uiPriority="66"/>
+    <w:lsdException w:name="Medium Grid 1 Accent 2" w:uiPriority="67"/>
+    <w:lsdException w:name="Medium Grid 2 Accent 2" w:uiPriority="68"/>
+    <w:lsdException w:name="Medium Grid 3 Accent 2" w:uiPriority="69"/>
+    <w:lsdException w:name="Dark List Accent 2" w:uiPriority="70"/>
+    <w:lsdException w:name="Colorful Shading Accent 2" w:uiPriority="71"/>
+    <w:lsdException w:name="Colorful List Accent 2" w:uiPriority="72"/>
+    <w:lsdException w:name="Colorful Grid Accent 2" w:uiPriority="73"/>
+    <w:lsdException w:name="Light Shading Accent 3" w:uiPriority="60"/>
+    <w:lsdException w:name="Light List Accent 3" w:uiPriority="61"/>
+    <w:lsdException w:name="Light Grid Accent 3" w:uiPriority="62"/>
+    <w:lsdException w:name="Medium Shading 1 Accent 3" w:uiPriority="63"/>
+    <w:lsdException w:name="Medium Shading 2 Accent 3" w:uiPriority="64"/>
+    <w:lsdException w:name="Medium List 1 Accent 3" w:uiPriority="65"/>
+    <w:lsdException w:name="Medium List 2 Accent 3" w:uiPriority="66"/>
+    <w:lsdException w:name="Medium Grid 1 Accent 3" w:uiPriority="67"/>
+    <w:lsdException w:name="Medium Grid 2 Accent 3" w:uiPriority="68"/>
+    <w:lsdException w:name="Medium Grid 3 Accent 3" w:uiPriority="69"/>
+    <w:lsdException w:name="Dark List Accent 3" w:uiPriority="70"/>
+    <w:lsdException w:name="Colorful Shading Accent 3" w:uiPriority="71"/>
+    <w:lsdException w:name="Colorful List Accent 3" w:uiPriority="72"/>
+    <w:lsdException w:name="Colorful Grid Accent 3" w:uiPriority="73"/>
+    <w:lsdException w:name="Light Shading Accent 4" w:uiPriority="60"/>
+    <w:lsdException w:name="Light List Accent 4" w:uiPriority="61"/>
+    <w:lsdException w:name="Light Grid Accent 4" w:uiPriority="62"/>
+    <w:lsdException w:name="Medium Shading 1 Accent 4" w:uiPriority="63"/>
+    <w:lsdException w:name="Medium Shading 2 Accent 4" w:uiPriority="64"/>
+    <w:lsdException w:name="Medium List 1 Accent 4" w:uiPriority="65"/>
+    <w:lsdException w:name="Medium List 2 Accent 4" w:uiPriority="66"/>
+    <w:lsdException w:name="Medium Grid 1 Accent 4" w:uiPriority="67"/>
+    <w:lsdException w:name="Medium Grid 2 Accent 4" w:uiPriority="68"/>
+    <w:lsdException w:name="Medium Grid 3 Accent 4" w:uiPriority="69"/>
+    <w:lsdException w:name="Dark List Accent 4" w:uiPriority="70"/>
+    <w:lsdException w:name="Colorful Shading Accent 4" w:uiPriority="71"/>
+    <w:lsdException w:name="Colorful List Accent 4" w:uiPriority="72"/>
+    <w:lsdException w:name="Colorful Grid Accent 4" w:uiPriority="73"/>
+    <w:lsdException w:name="Light Shading Accent 5" w:uiPriority="60"/>
+    <w:lsdException w:name="Light List Accent 5" w:uiPriority="61"/>
+    <w:lsdException w:name="Light Grid Accent 5" w:uiPriority="62"/>
+    <w:lsdException w:name="Medium Shading 1 Accent 5" w:uiPriority="63"/>
+    <w:lsdException w:name="Medium Shading 2 Accent 5" w:uiPriority="64"/>
+    <w:lsdException w:name="Medium List 1 Accent 5" w:uiPriority="65"/>
+    <w:lsdException w:name="Medium List 2 Accent 5" w:uiPriority="66"/>
+    <w:lsdException w:name="Medium Grid 1 Accent 5" w:uiPriority="67"/>
+    <w:lsdException w:name="Medium Grid 2 Accent 5" w:uiPriority="68"/>
+    <w:lsdException w:name="Medium Grid 3 Accent 5" w:uiPriority="69"/>
+    <w:lsdException w:name="Dark List Accent 5" w:uiPriority="70"/>
+    <w:lsdException w:name="Colorful Shading Accent 5" w:uiPriority="71"/>
+    <w:lsdException w:name="Colorful List Accent 5" w:uiPriority="72"/>
+    <w:lsdException w:name="Colorful Grid Accent 5" w:uiPriority="73"/>
+    <w:lsdException w:name="Light Shading Accent 6" w:uiPriority="60"/>
+    <w:lsdException w:name="Light List Accent 6" w:uiPriority="61"/>
+    <w:lsdException w:name="Light Grid Accent 6" w:uiPriority="62"/>
+    <w:lsdException w:name="Medium Shading 1 Accent 6" w:uiPriority="63"/>
+    <w:lsdException w:name="Medium Shading 2 Accent 6" w:uiPriority="64"/>
+    <w:lsdException w:name="Medium List 1 Accent 6" w:uiPriority="65"/>
+    <w:lsdException w:name="Medium List 2 Accent 6" w:uiPriority="66"/>
+    <w:lsdException w:name="Medium Grid 1 Accent 6" w:uiPriority="67"/>
+    <w:lsdException w:name="Medium Grid 2 Accent 6" w:uiPriority="68"/>
+    <w:lsdException w:name="Medium Grid 3 Accent 6" w:uiPriority="69"/>
+    <w:lsdException w:name="Dark List Accent 6" w:uiPriority="70"/>
+    <w:lsdException w:name="Colorful Shading Accent 6" w:uiPriority="71"/>
+    <w:lsdException w:name="Colorful List Accent 6" w:uiPriority="72"/>
+    <w:lsdException w:name="Colorful Grid Accent 6" w:uiPriority="73"/>
+    <w:lsdException w:name="Subtle Emphasis" w:uiPriority="19" w:qFormat="1"/>
+    <w:lsdException w:name="Intense Emphasis" w:uiPriority="21" w:qFormat="1"/>
+    <w:lsdException w:name="Subtle Reference" w:uiPriority="31" w:qFormat="1"/>
+    <w:lsdException w:name="Intense Reference" w:uiPriority="32" w:qFormat="1"/>
+    <w:lsdException w:name="Book Title" w:uiPriority="33" w:qFormat="1"/>
+    <w:lsdException w:name="Bibliography" w:semiHidden="1" w:uiPriority="37" w:unhideWhenUsed="1"/>
+    <w:lsdException w:name="TOC Heading" w:semiHidden="1" w:uiPriority="39" w:unhideWhenUsed="1" w:qFormat="1"/>
+    <w:lsdException w:name="Plain Table 1" w:uiPriority="41"/>
+    <w:lsdException w:name="Plain Table 2" w:uiPriority="42"/>
+    <w:lsdException w:name="Plain Table 3" w:uiPriority="43"/>
+    <w:lsdException w:name="Plain Table 4" w:uiPriority="44"/>
+    <w:lsdException w:name="Plain Table 5" w:uiPriority="45"/>
+    <w:lsdException w:name="Grid Table Light" w:uiPriority="40"/>
+    <w:lsdException w:name="Grid Table 1 Light" w:uiPriority="46"/>
+    <w:lsdException w:name="Grid Table 2" w:uiPriority="47"/>
+    <w:lsdException w:name="Grid Table 3" w:uiPriority="48"/>
+    <w:lsdException w:name="Grid Table 4" w:uiPriority="49"/>
+    <w:lsdException w:name="Grid Table 5 Dark" w:uiPriority="50"/>
+    <w:lsdException w:name="Grid Table 6 Colorful" w:uiPriority="51"/>
+    <w:lsdException w:name="Grid Table 7 Colorful" w:uiPriority="52"/>
+    <w:lsdException w:name="Grid Table 1 Light Accent 1" w:uiPriority="46"/>
+    <w:lsdException w:name="Grid Table 2 Accent 1" w:uiPriority="47"/>
+    <w:lsdException w:name="Grid Table 3 Accent 1" w:uiPriority="48"/>
+    <w:lsdException w:name="Grid Table 4 Accent 1" w:uiPriority="49"/>
+    <w:lsdException w:name="Grid Table 5 Dark Accent 1" w:uiPriority="50"/>
+    <w:lsdException w:name="Grid Table 6 Colorful Accent 1" w:uiPriority="51"/>
+    <w:lsdException w:name="Grid Table 7 Colorful Accent 1" w:uiPriority="52"/>
+    <w:lsdException w:name="Grid Table 1 Light Accent 2" w:uiPriority="46"/>
+    <w:lsdException w:name="Grid Table 2 Accent 2" w:uiPriority="47"/>
+    <w:lsdException w:name="Grid Table 3 Accent 2" w:uiPriority="48"/>
+    <w:lsdException w:name="Grid Table 4 Accent 2" w:uiPriority="49"/>
+    <w:lsdException w:name="Grid Table 5 Dark Accent 2" w:uiPriority="50"/>
+    <w:lsdException w:name="Grid Table 6 Colorful Accent 2" w:uiPriority="51"/>
+    <w:lsdException w:name="Grid Table 7 Colorful Accent 2" w:uiPriority="52"/>
+    <w:lsdException w:name="Grid Table 1 Light Accent 3" w:uiPriority="46"/>
+    <w:lsdException w:name="Grid Table 2 Accent 3" w:uiPriority="47"/>
+    <w:lsdException w:name="Grid Table 3 Accent 3" w:uiPriority="48"/>
+    <w:lsdException w:name="Grid Table 4 Accent 3" w:uiPriority="49"/>
+    <w:lsdException w:name="Grid Table 5 Dark Accent 3" w:uiPriority="50"/>
+    <w:lsdException w:name="Grid Table 6 Colorful Accent 3" w:uiPriority="51"/>
+    <w:lsdException w:name="Grid Table 7 Colorful Accent 3" w:uiPriority="52"/>
+    <w:lsdException w:name="Grid Table 1 Light Accent 4" w:uiPriority="46"/>
+    <w:lsdException w:name="Grid Table 2 Accent 4" w:uiPriority="47"/>
+    <w:lsdException w:name="Grid Table 3 Accent 4" w:uiPriority="48"/>
+    <w:lsdException w:name="Grid Table 4 Accent 4" w:uiPriority="49"/>
+    <w:lsdException w:name="Grid Table 5 Dark Accent 4" w:uiPriority="50"/>
+    <w:lsdException w:name="Grid Table 6 Colorful Accent 4" w:uiPriority="51"/>
+    <w:lsdException w:name="Grid Table 7 Colorful Accent 4" w:uiPriority="52"/>
+    <w:lsdException w:name="Grid Table 1 Light Accent 5" w:uiPriority="46"/>
+    <w:lsdException w:name="Grid Table 2 Accent 5" w:uiPriority="47"/>
+    <w:lsdException w:name="Grid Table 3 Accent 5" w:uiPriority="48"/>
+    <w:lsdException w:name="Grid Table 4 Accent 5" w:uiPriority="49"/>
+    <w:lsdException w:name="Grid Table 5 Dark Accent 5" w:uiPriority="50"/>
+    <w:lsdException w:name="Grid Table 6 Colorful Accent 5" w:uiPriority="51"/>
+    <w:lsdException w:name="Grid Table 7 Colorful Accent 5" w:uiPriority="52"/>
+    <w:lsdException w:name="Grid Table 1 Light Accent 6" w:uiPriority="46"/>
+    <w:lsdException w:name="Grid Table 2 Accent 6" w:uiPriority="47"/>
+    <w:lsdException w:name="Grid Table 3 Accent 6" w:uiPriority="48"/>
+    <w:lsdException w:name="Grid Table 4 Accent 6" w:uiPriority="49"/>
+    <w:lsdException w:name="Grid Table 5 Dark Accent 6" w:uiPriority="50"/>
+    <w:lsdException w:name="Grid Table 6 Colorful Accent 6" w:uiPriority="51"/>
+    <w:lsdException w:name="Grid Table 7 Colorful Accent 6" w:uiPriority="52"/>
+    <w:lsdException w:name="List Table 1 Light" w:uiPriority="46"/>
+    <w:lsdException w:name="List Table 2" w:uiPriority="47"/>
+    <w:lsdException w:name="List Table 3" w:uiPriority="48"/>
+    <w:lsdException w:name="List Table 4" w:uiPriority="49"/>
+    <w:lsdException w:name="List Table 5 Dark" w:uiPriority="50"/>
+    <w:lsdException w:name="List Table 6 Colorful" w:uiPriority="51"/>
+    <w:lsdException w:name="List Table 7 Colorful" w:uiPriority="52"/>
+    <w:lsdException w:name="List Table 1 Light Accent 1" w:uiPriority="46"/>
+    <w:lsdException w:name="List Table 2 Accent 1" w:uiPriority="47"/>
+    <w:lsdException w:name="List Table 3 Accent 1" w:uiPriority="48"/>
+    <w:lsdException w:name="List Table 4 Accent 1" w:uiPriority="49"/>
+    <w:lsdException w:name="List Table 5 Dark Accent 1" w:uiPriority="50"/>
+    <w:lsdException w:name="List Table 6 Colorful Accent 1" w:uiPriority="51"/>
+    <w:lsdException w:name="List Table 7 Colorful Accent 1" w:uiPriority="52"/>
+    <w:lsdException w:name="List Table 1 Light Accent 2" w:uiPriority="46"/>
+    <w:lsdException w:name="List Table 2 Accent 2" w:uiPriority="47"/>
+    <w:lsdException w:name="List Table 3 Accent 2" w:uiPriority="48"/>
+    <w:lsdException w:name="List Table 4 Accent 2" w:uiPriority="49"/>
+    <w:lsdException w:name="List Table 5 Dark Accent 2" w:uiPriority="50"/>
+    <w:lsdException w:name="List Table 6 Colorful Accent 2" w:uiPriority="51"/>
+    <w:lsdException w:name="List Table 7 Colorful Accent 2" w:uiPriority="52"/>
+    <w:lsdException w:name="List Table 1 Light Accent 3" w:uiPriority="46"/>
+    <w:lsdException w:name="List Table 2 Accent 3" w:uiPriority="47"/>
+    <w:lsdException w:name="List Table 3 Accent 3" w:uiPriority="48"/>
+    <w:lsdException w:name="List Table 4 Accent 3" w:uiPriority="49"/>
+    <w:lsdException w:name="List Table 5 Dark Accent 3" w:uiPriority="50"/>
+    <w:lsdException w:name="List Table 6 Colorful Accent 3" w:uiPriority="51"/>
+    <w:lsdException w:name="List Table 7 Colorful Accent 3" w:uiPriority="52"/>
+    <w:lsdException w:name="List Table 1 Light Accent 4" w:uiPriority="46"/>
+    <w:lsdException w:name="List Table 2 Accent 4" w:uiPriority="47"/>
+    <w:lsdException w:name="List Table 3 Accent 4" w:uiPriority="48"/>
+    <w:lsdException w:name="List Table 4 Accent 4" w:uiPriority="49"/>
+    <w:lsdException w:name="List Table 5 Dark Accent 4" w:uiPriority="50"/>
+    <w:lsdException w:name="List Table 6 Colorful Accent 4" w:uiPriority="51"/>
+    <w:lsdException w:name="List Table 7 Colorful Accent 4" w:uiPriority="52"/>
+    <w:lsdException w:name="List Table 1 Light Accent 5" w:uiPriority="46"/>
+    <w:lsdException w:name="List Table 2 Accent 5" w:uiPriority="47"/>
+    <w:lsdException w:name="List Table 3 Accent 5" w:uiPriority="48"/>
+    <w:lsdException w:name="List Table 4 Accent 5" w:uiPriority="49"/>
+    <w:lsdException w:name="List Table 5 Dark Accent 5" w:uiPriority="50"/>
+    <w:lsdException w:name="List Table 6 Colorful Accent 5" w:uiPriority="51"/>
+    <w:lsdException w:name="List Table 7 Colorful Accent 5" w:uiPriority="52"/>
+    <w:lsdException w:name="List Table 1 Light Accent 6" w:uiPriority="46"/>
+    <w:lsdException w:name="List Table 2 Accent 6" w:uiPriority="47"/>
+    <w:lsdException w:name="List Table 3 Accent 6" w:uiPriority="48"/>
+    <w:lsdException w:name="List Table 4 Accent 6" w:uiPriority="49"/>
+    <w:lsdException w:name="List Table 5 Dark Accent 6" w:uiPriority="50"/>
+    <w:lsdException w:name="List Table 6 Colorful Accent 6" w:uiPriority="51"/>
+    <w:lsdException w:name="List Table 7 Colorful Accent 6" w:uiPriority="52"/>
+    <w:lsdException w:name="Mention" w:semiHidden="1" w:unhideWhenUsed="1"/>
+    <w:lsdException w:name="Smart Hyperlink" w:semiHidden="1" w:unhideWhenUsed="1"/>
+    <w:lsdException w:name="Hashtag" w:semiHidden="1" w:unhideWhenUsed="1"/>
+    <w:lsdException w:name="Unresolved Mention" w:semiHidden="1" w:unhideWhenUsed="1"/>
+  </w:latentStyles>
+  <w:style w:type="paragraph" w:default="1" w:styleId="Normal">
+    <w:name w:val="Normal"/>
+    <w:qFormat/>
+  </w:style>
+  <w:style w:type="character" w:default="1" w:styleId="Fuentedeprrafopredeter">
+    <w:name w:val="Default Paragraph Font"/>
+    <w:uiPriority w:val="1"/>
+    <w:semiHidden/>
+    <w:unhideWhenUsed/>
+  </w:style>
+  <w:style w:type="table" w:default="1" w:styleId="Tablanormal">
+    <w:name w:val="Normal Table"/>
+    <w:uiPriority w:val="99"/>
+    <w:semiHidden/>
+    <w:unhideWhenUsed/>
+    <w:tblPr>
+      <w:tblInd w:w="0" w:type="dxa"/>
+      <w:tblCellMar>
+        <w:top w:w="0" w:type="dxa"/>
+        <w:left w:w="108" w:type="dxa"/>
+        <w:bottom w:w="0" w:type="dxa"/>
+        <w:right w:w="108" w:type="dxa"/>
+      </w:tblCellMar>
+    </w:tblPr>
+  </w:style>
+  <w:style w:type="numbering" w:default="1" w:styleId="Sinlista">
+    <w:name w:val="No List"/>
+    <w:uiPriority w:val="99"/>
+    <w:semiHidden/>
+    <w:unhideWhenUsed/>
+  </w:style>
+  <w:style w:type="paragraph" w:customStyle="1" w:styleId="7BD1E262E090473D88C788A6A4BB607C">
+    <w:name w:val="7BD1E262E090473D88C788A6A4BB607C"/>
+    <w:rsid w:val="0042148D"/>
+  </w:style>
+  <w:style w:type="paragraph" w:customStyle="1" w:styleId="1C6D414F77884E4A808DBD20A246B87A">
+    <w:name w:val="1C6D414F77884E4A808DBD20A246B87A"/>
+    <w:rsid w:val="0042148D"/>
+  </w:style>
+</w:styles>
+</file>
+
+<file path=word/glossary/webSettings.xml><?xml version="1.0" encoding="utf-8"?>
+<w:webSettings xmlns:mc="http://schemas.openxmlformats.org/markup-compatibility/2006" xmlns:r="http://schemas.openxmlformats.org/officeDocument/2006/relationships" xmlns:w="http://schemas.openxmlformats.org/wordprocessingml/2006/main" xmlns:w14="http://schemas.microsoft.com/office/word/2010/wordml" xmlns:w15="http://schemas.microsoft.com/office/word/2012/wordml" xmlns:w16cid="http://schemas.microsoft.com/office/word/2016/wordml/cid" xmlns:w16se="http://schemas.microsoft.com/office/word/2015/wordml/symex" mc:Ignorable="w14 w15 w16se w16cid">
+  <w:optimizeForBrowser/>
+  <w:allowPNG/>
+</w:webSettings>
+</file>
+
 <file path=word/theme/theme1.xml><?xml version="1.0" encoding="utf-8"?>
 <a:theme xmlns:a="http://schemas.openxmlformats.org/drawingml/2006/main" name="Tema de Office">
   <a:themeElements>
@@ -4763,11 +5865,55 @@
     <b:URL>https://anders.com/blockchain/</b:URL>
     <b:RefOrder>4</b:RefOrder>
   </b:Source>
+  <b:Source>
+    <b:Tag>Blo17</b:Tag>
+    <b:SourceType>InternetSite</b:SourceType>
+    <b:Guid>{2E65D9CE-79BE-4C27-AEAD-5FE5B1846928}</b:Guid>
+    <b:Title>Blockchain.info</b:Title>
+    <b:Year>2017</b:Year>
+    <b:Month>11</b:Month>
+    <b:Day>30</b:Day>
+    <b:URL>https://blockchain.info/es</b:URL>
+    <b:RefOrder>5</b:RefOrder>
+  </b:Source>
+  <b:Source>
+    <b:Tag>wik17</b:Tag>
+    <b:SourceType>InternetSite</b:SourceType>
+    <b:Guid>{3273E29F-F9B9-4F14-93A1-35D9494FF55B}</b:Guid>
+    <b:Title>wikipedia.org</b:Title>
+    <b:Year>2017</b:Year>
+    <b:Month>11</b:Month>
+    <b:Day>30</b:Day>
+    <b:URL>https://es.wikipedia.org/wiki/Cadena_de_bloques</b:URL>
+    <b:RefOrder>6</b:RefOrder>
+  </b:Source>
+  <b:Source>
+    <b:Tag>Bit17</b:Tag>
+    <b:SourceType>InternetSite</b:SourceType>
+    <b:Guid>{4234D1E4-7BF0-4DE4-BCCC-20557B9190B6}</b:Guid>
+    <b:Title>Bitcoin.org</b:Title>
+    <b:Year>2017</b:Year>
+    <b:Month>11</b:Month>
+    <b:Day>30</b:Day>
+    <b:URL>https://bitcoin.org/es/faq</b:URL>
+    <b:RefOrder>7</b:RefOrder>
+  </b:Source>
+  <b:Source>
+    <b:Tag>web17</b:Tag>
+    <b:SourceType>InternetSite</b:SourceType>
+    <b:Guid>{CEC4429A-F5E9-4504-BD8F-33EC87979D4F}</b:Guid>
+    <b:InternetSiteTitle>web.ua.es</b:InternetSiteTitle>
+    <b:Year>2017</b:Year>
+    <b:Month>11</b:Month>
+    <b:Day>30</b:Day>
+    <b:URL>https://web.ua.es/en/recsi2014/documentos/papers/bitcoins-y-el-problema-de-los-generales-bizantinos.pdf</b:URL>
+    <b:RefOrder>8</b:RefOrder>
+  </b:Source>
 </b:Sources>
 </file>
 
 <file path=customXml/itemProps1.xml><?xml version="1.0" encoding="utf-8"?>
-<ds:datastoreItem xmlns:ds="http://schemas.openxmlformats.org/officeDocument/2006/customXml" ds:itemID="{A6577B22-3685-48F2-A4B2-259AB23C1858}">
+<ds:datastoreItem xmlns:ds="http://schemas.openxmlformats.org/officeDocument/2006/customXml" ds:itemID="{591477F6-A3AC-4CA3-9898-978E8B479DC7}">
   <ds:schemaRefs>
     <ds:schemaRef ds:uri="http://schemas.openxmlformats.org/officeDocument/2006/bibliography"/>
   </ds:schemaRefs>

</xml_diff>